<commit_message>
Elírás kijavítva:Harmaci Benederk -> Harmaci Bence
</commit_message>
<xml_diff>
--- a/Dokumentáció - Tervezet (nem teljes).docx
+++ b/Dokumentáció - Tervezet (nem teljes).docx
@@ -1,6 +1,6 @@
 
 <file path=word/document.xml><?xml version="1.0" encoding="utf-8"?>
-<w:document xmlns:wpc="http://schemas.microsoft.com/office/word/2010/wordprocessingCanvas" xmlns:cx="http://schemas.microsoft.com/office/drawing/2014/chartex" xmlns:cx1="http://schemas.microsoft.com/office/drawing/2015/9/8/chartex" xmlns:cx2="http://schemas.microsoft.com/office/drawing/2015/10/21/chartex" xmlns:cx3="http://schemas.microsoft.com/office/drawing/2016/5/9/chartex" xmlns:cx4="http://schemas.microsoft.com/office/drawing/2016/5/10/chartex" xmlns:cx5="http://schemas.microsoft.com/office/drawing/2016/5/11/chartex" xmlns:cx6="http://schemas.microsoft.com/office/drawing/2016/5/12/chartex" xmlns:cx7="http://schemas.microsoft.com/office/drawing/2016/5/13/chartex" xmlns:cx8="http://schemas.microsoft.com/office/drawing/2016/5/14/chartex" xmlns:mc="http://schemas.openxmlformats.org/markup-compatibility/2006" xmlns:aink="http://schemas.microsoft.com/office/drawing/2016/ink" xmlns:am3d="http://schemas.microsoft.com/office/drawing/2017/model3d" xmlns:o="urn:schemas-microsoft-com:office:office" xmlns:r="http://schemas.openxmlformats.org/officeDocument/2006/relationships" xmlns:m="http://schemas.openxmlformats.org/officeDocument/2006/math" xmlns:v="urn:schemas-microsoft-com:vml" xmlns:wp14="http://schemas.microsoft.com/office/word/2010/wordprocessingDrawing" xmlns:wp="http://schemas.openxmlformats.org/drawingml/2006/wordprocessingDrawing" xmlns:w10="urn:schemas-microsoft-com:office:word" xmlns:w="http://schemas.openxmlformats.org/wordprocessingml/2006/main" xmlns:w14="http://schemas.microsoft.com/office/word/2010/wordml" xmlns:w15="http://schemas.microsoft.com/office/word/2012/wordml" xmlns:w16cex="http://schemas.microsoft.com/office/word/2018/wordml/cex" xmlns:w16cid="http://schemas.microsoft.com/office/word/2016/wordml/cid" xmlns:w16="http://schemas.microsoft.com/office/word/2018/wordml" xmlns:w16sdtdh="http://schemas.microsoft.com/office/word/2020/wordml/sdtdatahash" xmlns:w16se="http://schemas.microsoft.com/office/word/2015/wordml/symex" xmlns:wpg="http://schemas.microsoft.com/office/word/2010/wordprocessingGroup" xmlns:wpi="http://schemas.microsoft.com/office/word/2010/wordprocessingInk" xmlns:wne="http://schemas.microsoft.com/office/word/2006/wordml" xmlns:wps="http://schemas.microsoft.com/office/word/2010/wordprocessingShape" mc:Ignorable="w14 w15 w16se w16cid w16 w16cex w16sdtdh wp14">
+<w:document xmlns:wpc="http://schemas.microsoft.com/office/word/2010/wordprocessingCanvas" xmlns:cx="http://schemas.microsoft.com/office/drawing/2014/chartex" xmlns:cx1="http://schemas.microsoft.com/office/drawing/2015/9/8/chartex" xmlns:mc="http://schemas.openxmlformats.org/markup-compatibility/2006" xmlns:o="urn:schemas-microsoft-com:office:office" xmlns:r="http://schemas.openxmlformats.org/officeDocument/2006/relationships" xmlns:m="http://schemas.openxmlformats.org/officeDocument/2006/math" xmlns:v="urn:schemas-microsoft-com:vml" xmlns:wp14="http://schemas.microsoft.com/office/word/2010/wordprocessingDrawing" xmlns:wp="http://schemas.openxmlformats.org/drawingml/2006/wordprocessingDrawing" xmlns:w10="urn:schemas-microsoft-com:office:word" xmlns:w="http://schemas.openxmlformats.org/wordprocessingml/2006/main" xmlns:w14="http://schemas.microsoft.com/office/word/2010/wordml" xmlns:w15="http://schemas.microsoft.com/office/word/2012/wordml" xmlns:w16se="http://schemas.microsoft.com/office/word/2015/wordml/symex" xmlns:wpg="http://schemas.microsoft.com/office/word/2010/wordprocessingGroup" xmlns:wpi="http://schemas.microsoft.com/office/word/2010/wordprocessingInk" xmlns:wne="http://schemas.microsoft.com/office/word/2006/wordml" xmlns:wps="http://schemas.microsoft.com/office/word/2010/wordprocessingShape" mc:Ignorable="w14 w15 w16se wp14">
   <w:body>
     <w:p>
       <w:pPr>
@@ -316,7 +316,7 @@
       </w:r>
       <w:proofErr w:type="spellEnd"/>
       <w:r>
-        <w:t xml:space="preserve"> Benedek</w:t>
+        <w:t xml:space="preserve"> Bence</w:t>
       </w:r>
     </w:p>
     <w:p>
@@ -345,19 +345,23 @@
     </w:p>
     <w:p>
       <w:r>
-        <w:t>A vizsgázóknak minimum 2, maximum 3 fős informatikai rendszer- és alkalmazás-üzemeltető</w:t>
-      </w:r>
-      <w:r>
-        <w:t xml:space="preserve"> </w:t>
-      </w:r>
-      <w:r>
-        <w:t>csapatot alkotva kell a vizsgát megelőzően egy komplex informatikai rendszerfejlesztési projektet megvalósítaniuk. A projekt egy valós vagy elképzelt vállalat hálózatának tervezését, a hálózat egy</w:t>
-      </w:r>
-      <w:r>
-        <w:t xml:space="preserve"> m</w:t>
-      </w:r>
-      <w:r>
-        <w:t>űködő prototípusának gyakorlati kivitelezését, valamint a prototípus működésének tesztelését foglalja magában.</w:t>
+        <w:t xml:space="preserve">A vizsgázóknak minimum 2, maximum 3 fős informatikai rendszer- és alkalmazás-üzemeltető csapatot alkotva kell a vizsgát megelőzően egy </w:t>
+      </w:r>
+      <w:proofErr w:type="gramStart"/>
+      <w:r>
+        <w:t>komplex</w:t>
+      </w:r>
+      <w:proofErr w:type="gramEnd"/>
+      <w:r>
+        <w:t xml:space="preserve"> informatikai rendszerfejlesztési projektet megvalósítaniuk. A projekt egy valós vagy elképzelt vállalat hálózatának tervezését, a hálózat egy működő </w:t>
+      </w:r>
+      <w:proofErr w:type="gramStart"/>
+      <w:r>
+        <w:t>prototípusának</w:t>
+      </w:r>
+      <w:proofErr w:type="gramEnd"/>
+      <w:r>
+        <w:t xml:space="preserve"> gyakorlati kivitelezését, valamint a prototípus működésének tesztelését foglalja magában.</w:t>
       </w:r>
     </w:p>
     <w:p>
@@ -378,15 +382,7 @@
         <w:spacing w:after="160" w:line="259" w:lineRule="auto"/>
       </w:pPr>
       <w:r>
-        <w:t xml:space="preserve">a hálózati infrastruktúrának legalább 3 </w:t>
-      </w:r>
-      <w:proofErr w:type="spellStart"/>
-      <w:r>
-        <w:t>telephelyet</w:t>
-      </w:r>
-      <w:proofErr w:type="spellEnd"/>
-      <w:r>
-        <w:t xml:space="preserve"> vagy irodát kell lefednie</w:t>
+        <w:t>a hálózati infrastruktúrának legalább 3 telephelyet vagy irodát kell lefednie</w:t>
       </w:r>
     </w:p>
     <w:p>
@@ -497,8 +493,13 @@
         </w:numPr>
         <w:spacing w:after="160" w:line="259" w:lineRule="auto"/>
       </w:pPr>
-      <w:r>
-        <w:t>virtuális magánhálózati kapcsolatot (VPN) is megvalósít</w:t>
+      <w:proofErr w:type="gramStart"/>
+      <w:r>
+        <w:t>virtuális</w:t>
+      </w:r>
+      <w:proofErr w:type="gramEnd"/>
+      <w:r>
+        <w:t xml:space="preserve"> magánhálózati kapcsolatot (VPN) is megvalósít</w:t>
       </w:r>
     </w:p>
     <w:p>
@@ -524,7 +525,15 @@
         <w:spacing w:after="160" w:line="259" w:lineRule="auto"/>
       </w:pPr>
       <w:r>
-        <w:t>forgalomirányítón megvalósított biztonsági funkciókat tartalmaz (pl. ACL-ek)</w:t>
+        <w:t xml:space="preserve">forgalomirányítón megvalósított biztonsági </w:t>
+      </w:r>
+      <w:proofErr w:type="gramStart"/>
+      <w:r>
+        <w:t>funkciókat</w:t>
+      </w:r>
+      <w:proofErr w:type="gramEnd"/>
+      <w:r>
+        <w:t xml:space="preserve"> tartalmaz (pl. ACL-ek)</w:t>
       </w:r>
     </w:p>
     <w:p>
@@ -550,13 +559,7 @@
         <w:spacing w:after="160" w:line="259" w:lineRule="auto"/>
       </w:pPr>
       <w:r>
-        <w:t>Minimum 1-1 Linux és Windows kiszolgálót tartalmaz, melyek legalább az alábbi</w:t>
-      </w:r>
-      <w:r>
-        <w:t xml:space="preserve"> </w:t>
-      </w:r>
-      <w:r>
-        <w:t>szolgáltatásokat nyújtják:</w:t>
+        <w:t>Minimum 1-1 Linux és Windows kiszolgálót tartalmaz, melyek legalább az alábbi szolgáltatásokat nyújtják:</w:t>
       </w:r>
     </w:p>
     <w:p>
@@ -641,8 +644,13 @@
         <w:spacing w:after="160" w:line="259" w:lineRule="auto"/>
         <w:ind w:left="1560"/>
       </w:pPr>
-      <w:r>
-        <w:t>Fájl- és nyomtató megosztás</w:t>
+      <w:proofErr w:type="gramStart"/>
+      <w:r>
+        <w:t>Fájl-</w:t>
+      </w:r>
+      <w:proofErr w:type="gramEnd"/>
+      <w:r>
+        <w:t xml:space="preserve"> és nyomtató megosztás</w:t>
       </w:r>
     </w:p>
     <w:p>
@@ -669,8 +677,13 @@
         <w:spacing w:after="160" w:line="259" w:lineRule="auto"/>
         <w:ind w:left="1560"/>
       </w:pPr>
-      <w:r>
-        <w:t>Kliens számítógépekre automatizált szoftvertelepítés</w:t>
+      <w:proofErr w:type="gramStart"/>
+      <w:r>
+        <w:t>Kliens</w:t>
+      </w:r>
+      <w:proofErr w:type="gramEnd"/>
+      <w:r>
+        <w:t xml:space="preserve"> számítógépekre automatizált szoftvertelepítés</w:t>
       </w:r>
     </w:p>
     <w:p>
@@ -719,7 +732,15 @@
         </w:numPr>
       </w:pPr>
       <w:r>
-        <w:t>A prototípus működésének, tesztelésének dokumentálása egy 2-5 perc hosszúságú videóval</w:t>
+        <w:t xml:space="preserve">A </w:t>
+      </w:r>
+      <w:proofErr w:type="gramStart"/>
+      <w:r>
+        <w:t>prototípus</w:t>
+      </w:r>
+      <w:proofErr w:type="gramEnd"/>
+      <w:r>
+        <w:t xml:space="preserve"> működésének, tesztelésének dokumentálása egy 2-5 perc hosszúságú videóval</w:t>
       </w:r>
     </w:p>
     <w:p>
@@ -727,8 +748,13 @@
         <w:pStyle w:val="Cmsor2"/>
       </w:pPr>
       <w:r>
-        <w:t>A vizsgafeladat során a vizsgázó gyakorlati bemutatóval összekapcsolt szóbeli előadás formájában mutatja be a</w:t>
-      </w:r>
+        <w:t xml:space="preserve">A vizsgafeladat során a vizsgázó gyakorlati bemutatóval összekapcsolt szóbeli előadás formájában mutatja be </w:t>
+      </w:r>
+      <w:proofErr w:type="gramStart"/>
+      <w:r>
+        <w:t>a</w:t>
+      </w:r>
+      <w:proofErr w:type="gramEnd"/>
       <w:r>
         <w:t>:</w:t>
       </w:r>
@@ -780,6 +806,8 @@
       <w:r>
         <w:t>a csapaton belüli munkamegosztást, a csapatban betöltött szerepét, a fejlesztés során használt projektszervezési eszközöket.</w:t>
       </w:r>
+      <w:bookmarkStart w:id="0" w:name="_GoBack"/>
+      <w:bookmarkEnd w:id="0"/>
     </w:p>
     <w:p>
       <w:pPr>
@@ -1929,8 +1957,13 @@
                                 <w:spacing w:after="160" w:line="259" w:lineRule="auto"/>
                                 <w:ind w:left="0" w:firstLine="0"/>
                               </w:pPr>
+                              <w:proofErr w:type="gramStart"/>
                               <w:r>
-                                <w:t>Kliens gépek</w:t>
+                                <w:t>Kliens</w:t>
+                              </w:r>
+                              <w:proofErr w:type="gramEnd"/>
+                              <w:r>
+                                <w:t xml:space="preserve"> gépek</w:t>
                               </w:r>
                             </w:p>
                           </w:txbxContent>
@@ -2652,7 +2685,7 @@
               </wp:inline>
             </w:drawing>
           </mc:Choice>
-          <mc:Fallback>
+          <mc:Fallback xmlns:w16sdtdh="http://schemas.microsoft.com/office/word/2020/wordml/sdtdatahash" xmlns:w16="http://schemas.microsoft.com/office/word/2018/wordml" xmlns:w16cid="http://schemas.microsoft.com/office/word/2016/wordml/cid" xmlns:w16cex="http://schemas.microsoft.com/office/word/2018/wordml/cex" xmlns:am3d="http://schemas.microsoft.com/office/drawing/2017/model3d" xmlns:aink="http://schemas.microsoft.com/office/drawing/2016/ink" xmlns:cx8="http://schemas.microsoft.com/office/drawing/2016/5/14/chartex" xmlns:cx7="http://schemas.microsoft.com/office/drawing/2016/5/13/chartex" xmlns:cx6="http://schemas.microsoft.com/office/drawing/2016/5/12/chartex" xmlns:cx5="http://schemas.microsoft.com/office/drawing/2016/5/11/chartex" xmlns:cx4="http://schemas.microsoft.com/office/drawing/2016/5/10/chartex" xmlns:cx3="http://schemas.microsoft.com/office/drawing/2016/5/9/chartex" xmlns:cx2="http://schemas.microsoft.com/office/drawing/2015/10/21/chartex">
             <w:pict>
               <v:group w14:anchorId="41F498BA" id="Group 7587" o:spid="_x0000_s1026" style="width:456.6pt;height:693.4pt;mso-position-horizontal-relative:char;mso-position-vertical-relative:line" coordsize="57988,88061" o:gfxdata="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">
                 <v:shape id="Shape 16" o:spid="_x0000_s1027" style="position:absolute;left:13512;width:32004;height:6388;visibility:visible;mso-wrap-style:square;v-text-anchor:top" coordsize="3200400,638810" o:gfxdata="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" path="m2073910,r173990,7620l2421890,29210r109220,27940l2613660,93980r21590,41910l2635250,143510r,13970l2701290,157480r172720,7620l3004820,180340r109220,27940l3178810,243840r21590,44450l3178810,330200r-64770,29210l3004820,387350r-130810,21590l2895600,424180r22860,13970l2940050,453390r,20320l2895600,516890r-86360,43180l2678430,589280r-170180,21590l2312670,618490r-107950,-7620l2095500,610870r-86360,-7620l1922780,589280r-44450,21590l1813560,624840r-60960,7620l1664970,638810r-64770,-6350l1512570,624840r-43180,-13970l1426210,589280r-64770,7620l1273810,603250r-64770,l1121410,610870,951230,603250,800100,589280,669290,567690,582930,539750,516890,502920r-21590,l473710,502920,325120,495300,194310,473710,86360,453390,21590,416560,,374650,21590,330200r86360,-36830l217170,265430,364490,243840r22860,l342900,229870,303530,214630,281940,194310r,-21590l303530,121920,408940,86360,538480,57150,712470,41910r109220,7620l908050,57150r87630,13970l1060450,93980r17780,l1099820,93980r21590,l1165860,71120r64770,-6350l1295400,57150r87630,-7620l1426210,49530r43180,7620l1512570,64770r66040,l1578610,57150,1686560,35560,1795780,13970,1922780,7620,2073910,xe" fillcolor="#9cf" stroked="f" strokeweight="0">
@@ -3181,8 +3214,16 @@
               <w:rPr>
                 <w:b/>
               </w:rPr>
-              <w:t xml:space="preserve"> router</w:t>
+              <w:t xml:space="preserve"> </w:t>
             </w:r>
+            <w:proofErr w:type="spellStart"/>
+            <w:r>
+              <w:rPr>
+                <w:b/>
+              </w:rPr>
+              <w:t>router</w:t>
+            </w:r>
+            <w:proofErr w:type="spellEnd"/>
             <w:r>
               <w:t>:</w:t>
             </w:r>
@@ -3407,7 +3448,21 @@
         <w:rPr>
           <w:b/>
         </w:rPr>
-        <w:t>A kliens gépek</w:t>
+        <w:t xml:space="preserve">A </w:t>
+      </w:r>
+      <w:proofErr w:type="gramStart"/>
+      <w:r>
+        <w:rPr>
+          <w:b/>
+        </w:rPr>
+        <w:t>kliens</w:t>
+      </w:r>
+      <w:proofErr w:type="gramEnd"/>
+      <w:r>
+        <w:rPr>
+          <w:b/>
+        </w:rPr>
+        <w:t xml:space="preserve"> gépek</w:t>
       </w:r>
       <w:r>
         <w:t xml:space="preserve"> nevei a jövőben </w:t>
@@ -3419,15 +3474,7 @@
         <w:t>machine01...12</w:t>
       </w:r>
       <w:r>
-        <w:t xml:space="preserve"> illetve továbbiakra lett tervezve, az esetleges gépcserék és avval járó „névváltoztatás-kavarodás” kivédése </w:t>
-      </w:r>
-      <w:proofErr w:type="spellStart"/>
-      <w:r>
-        <w:t>képpen</w:t>
-      </w:r>
-      <w:proofErr w:type="spellEnd"/>
-      <w:r>
-        <w:t xml:space="preserve">. Jelenleg a felhasználó neve a gépneve is, illetve valamilyen módosulata. Jelenleg a DHCP szerver is a felhasználó nevében osztja ki a </w:t>
+        <w:t xml:space="preserve"> illetve továbbiakra lett tervezve, az esetleges gépcserék és avval járó „névváltoztatás-kavarodás” kivédése képpen. Jelenleg a felhasználó neve a gépneve is, illetve valamilyen módosulata. Jelenleg a DHCP szerver is a felhasználó nevében osztja ki a </w:t>
       </w:r>
       <w:proofErr w:type="spellStart"/>
       <w:r>
@@ -3435,7 +3482,23 @@
       </w:r>
       <w:proofErr w:type="spellEnd"/>
       <w:r>
-        <w:t>, amit ugyebár a Windows nem vesz figyelembe.. De a DHCP „névkiosztásának” átállítása is természetesen folyamatosan kell történjen.</w:t>
+        <w:t>, amit ugyebár a Windows nem vesz figyelembe</w:t>
+      </w:r>
+      <w:proofErr w:type="gramStart"/>
+      <w:r>
+        <w:t>..</w:t>
+      </w:r>
+      <w:proofErr w:type="gramEnd"/>
+      <w:r>
+        <w:t xml:space="preserve"> De a DHCP „névkiosztásának” átállítása is természetesen folyamatosan </w:t>
+      </w:r>
+      <w:proofErr w:type="gramStart"/>
+      <w:r>
+        <w:t>kell</w:t>
+      </w:r>
+      <w:proofErr w:type="gramEnd"/>
+      <w:r>
+        <w:t xml:space="preserve"> történjen.</w:t>
       </w:r>
     </w:p>
     <w:p>
@@ -3514,7 +3577,15 @@
         <w:t>HP 3015</w:t>
       </w:r>
       <w:r>
-        <w:t>-ös nyomtató/fax-ot kiszolgáló printerszerver: 192.168.1.203</w:t>
+        <w:t xml:space="preserve">-ös nyomtató/fax-ot kiszolgáló </w:t>
+      </w:r>
+      <w:proofErr w:type="gramStart"/>
+      <w:r>
+        <w:t>printer</w:t>
+      </w:r>
+      <w:proofErr w:type="gramEnd"/>
+      <w:r>
+        <w:t>szerver: 192.168.1.203</w:t>
       </w:r>
     </w:p>
     <w:p>
@@ -3568,7 +3639,15 @@
       </w:r>
       <w:proofErr w:type="spellEnd"/>
       <w:r>
-        <w:t xml:space="preserve"> fájljából kideríthető.</w:t>
+        <w:t xml:space="preserve"> </w:t>
+      </w:r>
+      <w:proofErr w:type="gramStart"/>
+      <w:r>
+        <w:t>fájljából</w:t>
+      </w:r>
+      <w:proofErr w:type="gramEnd"/>
+      <w:r>
+        <w:t xml:space="preserve"> kideríthető.</w:t>
       </w:r>
     </w:p>
     <w:p>
@@ -3584,8 +3663,13 @@
         <w:t>A szerverek távoli (internet felőli) elérései</w:t>
       </w:r>
       <w:r>
-        <w:t xml:space="preserve"> is lehetségesek, a</w:t>
-      </w:r>
+        <w:t xml:space="preserve"> is lehetségesek, </w:t>
+      </w:r>
+      <w:proofErr w:type="gramStart"/>
+      <w:r>
+        <w:t>a</w:t>
+      </w:r>
+      <w:proofErr w:type="gramEnd"/>
     </w:p>
     <w:p>
       <w:pPr>
@@ -3616,11 +3700,19 @@
       <w:r>
         <w:t xml:space="preserve">Természetesen a </w:t>
       </w:r>
+      <w:proofErr w:type="gramStart"/>
       <w:r>
         <w:rPr>
           <w:b/>
         </w:rPr>
-        <w:t xml:space="preserve">direkt </w:t>
+        <w:t>direkt</w:t>
+      </w:r>
+      <w:proofErr w:type="gramEnd"/>
+      <w:r>
+        <w:rPr>
+          <w:b/>
+        </w:rPr>
+        <w:t xml:space="preserve"> </w:t>
       </w:r>
       <w:proofErr w:type="spellStart"/>
       <w:r>
@@ -3746,7 +3838,15 @@
         <w:ind w:left="-5" w:right="8"/>
       </w:pPr>
       <w:r>
-        <w:t xml:space="preserve">Két internet előfizetés aktív jelenleg. Az egyik a </w:t>
+        <w:t xml:space="preserve">Két internet előfizetés </w:t>
+      </w:r>
+      <w:proofErr w:type="gramStart"/>
+      <w:r>
+        <w:t>aktív</w:t>
+      </w:r>
+      <w:proofErr w:type="gramEnd"/>
+      <w:r>
+        <w:t xml:space="preserve"> jelenleg. Az egyik a </w:t>
       </w:r>
       <w:proofErr w:type="spellStart"/>
       <w:r>
@@ -3784,7 +3884,15 @@
         <w:t>sirus.infomap.ws</w:t>
       </w:r>
       <w:r>
-        <w:t xml:space="preserve">, website2.dyndns.org) A </w:t>
+        <w:t xml:space="preserve">, website2.dyndns.org) </w:t>
+      </w:r>
+      <w:proofErr w:type="gramStart"/>
+      <w:r>
+        <w:t>A</w:t>
+      </w:r>
+      <w:proofErr w:type="gramEnd"/>
+      <w:r>
+        <w:t xml:space="preserve"> </w:t>
       </w:r>
       <w:proofErr w:type="spellStart"/>
       <w:r>
@@ -3821,11 +3929,11 @@
       </w:r>
       <w:proofErr w:type="spellStart"/>
       <w:r>
-        <w:t>windows</w:t>
-      </w:r>
-      <w:proofErr w:type="spellEnd"/>
-      <w:r>
-        <w:t xml:space="preserve">-os </w:t>
+        <w:t>windows-os</w:t>
+      </w:r>
+      <w:proofErr w:type="spellEnd"/>
+      <w:r>
+        <w:t xml:space="preserve"> </w:t>
       </w:r>
       <w:proofErr w:type="spellStart"/>
       <w:r>
@@ -3898,7 +4006,15 @@
         <w:ind w:left="-5" w:right="8"/>
       </w:pPr>
       <w:r>
-        <w:t xml:space="preserve">A netroller által adott egyszerű router, ami kompatibilis a </w:t>
+        <w:t xml:space="preserve">A netroller által adott egyszerű router, ami </w:t>
+      </w:r>
+      <w:proofErr w:type="gramStart"/>
+      <w:r>
+        <w:t>kompatibilis</w:t>
+      </w:r>
+      <w:proofErr w:type="gramEnd"/>
+      <w:r>
+        <w:t xml:space="preserve"> a </w:t>
       </w:r>
       <w:proofErr w:type="spellStart"/>
       <w:r>
@@ -3979,7 +4095,15 @@
       </w:r>
       <w:proofErr w:type="spellEnd"/>
       <w:r>
-        <w:t xml:space="preserve"> router IP címét.</w:t>
+        <w:t xml:space="preserve"> </w:t>
+      </w:r>
+      <w:proofErr w:type="spellStart"/>
+      <w:r>
+        <w:t>router</w:t>
+      </w:r>
+      <w:proofErr w:type="spellEnd"/>
+      <w:r>
+        <w:t xml:space="preserve"> IP címét.</w:t>
       </w:r>
     </w:p>
     <w:p>
@@ -4075,7 +4199,15 @@
       </w:r>
       <w:proofErr w:type="spellEnd"/>
       <w:r>
-        <w:t xml:space="preserve"> /IMAP,Pop3/ ) szervere.</w:t>
+        <w:t xml:space="preserve"> /IMAP</w:t>
+      </w:r>
+      <w:proofErr w:type="gramStart"/>
+      <w:r>
+        <w:t>,Pop3</w:t>
+      </w:r>
+      <w:proofErr w:type="gramEnd"/>
+      <w:r>
+        <w:t>/ ) szervere.</w:t>
       </w:r>
     </w:p>
     <w:p>
@@ -4116,7 +4248,15 @@
       </w:r>
       <w:proofErr w:type="spellEnd"/>
       <w:r>
-        <w:t xml:space="preserve"> router illetve </w:t>
+        <w:t xml:space="preserve"> </w:t>
+      </w:r>
+      <w:proofErr w:type="spellStart"/>
+      <w:r>
+        <w:t>router</w:t>
+      </w:r>
+      <w:proofErr w:type="spellEnd"/>
+      <w:r>
+        <w:t xml:space="preserve"> illetve </w:t>
       </w:r>
       <w:proofErr w:type="spellStart"/>
       <w:r>
@@ -4124,7 +4264,15 @@
       </w:r>
       <w:proofErr w:type="spellEnd"/>
       <w:r>
-        <w:t xml:space="preserve"> segítségével a lokális hálózattal. A gép </w:t>
+        <w:t xml:space="preserve"> </w:t>
+      </w:r>
+      <w:proofErr w:type="gramStart"/>
+      <w:r>
+        <w:t>segítségével</w:t>
+      </w:r>
+      <w:proofErr w:type="gramEnd"/>
+      <w:r>
+        <w:t xml:space="preserve"> a lokális hálózattal. A gép </w:t>
       </w:r>
       <w:proofErr w:type="spellStart"/>
       <w:r>
@@ -4195,7 +4343,15 @@
         <w:ind w:left="-5" w:right="8"/>
       </w:pPr>
       <w:r>
-        <w:t xml:space="preserve">A gép egy 64bit-es Debian </w:t>
+        <w:t xml:space="preserve">A gép egy 64bit-es </w:t>
+      </w:r>
+      <w:proofErr w:type="spellStart"/>
+      <w:r>
+        <w:t>Debian</w:t>
+      </w:r>
+      <w:proofErr w:type="spellEnd"/>
+      <w:r>
+        <w:t xml:space="preserve"> </w:t>
       </w:r>
       <w:proofErr w:type="spellStart"/>
       <w:r>
@@ -4305,7 +4461,15 @@
         <w:ind w:left="-5" w:right="8"/>
       </w:pPr>
       <w:r>
-        <w:t xml:space="preserve">A telepített rendszere egy Debian </w:t>
+        <w:t xml:space="preserve">A telepített rendszere egy </w:t>
+      </w:r>
+      <w:proofErr w:type="spellStart"/>
+      <w:r>
+        <w:t>Debian</w:t>
+      </w:r>
+      <w:proofErr w:type="spellEnd"/>
+      <w:r>
+        <w:t xml:space="preserve"> </w:t>
       </w:r>
       <w:proofErr w:type="spellStart"/>
       <w:r>
@@ -4337,72 +4501,8 @@
           <w:b/>
           <w:u w:val="single" w:color="000000"/>
         </w:rPr>
-        <w:t xml:space="preserve"> Router:</w:t>
-      </w:r>
-    </w:p>
-    <w:p>
-      <w:pPr>
-        <w:ind w:left="-5" w:right="8"/>
-      </w:pPr>
-      <w:r>
-        <w:lastRenderedPageBreak/>
-        <w:t xml:space="preserve">A </w:t>
-      </w:r>
-      <w:proofErr w:type="spellStart"/>
-      <w:r>
-        <w:t>TVNet</w:t>
-      </w:r>
-      <w:proofErr w:type="spellEnd"/>
-      <w:r>
-        <w:t xml:space="preserve"> internet-</w:t>
-      </w:r>
-      <w:proofErr w:type="spellStart"/>
-      <w:r>
-        <w:t>et</w:t>
-      </w:r>
-      <w:proofErr w:type="spellEnd"/>
-      <w:r>
-        <w:t xml:space="preserve"> megosztó router.</w:t>
-      </w:r>
-    </w:p>
-    <w:p>
-      <w:pPr>
-        <w:ind w:left="-5" w:right="8"/>
-      </w:pPr>
-      <w:r>
-        <w:t>IP címe: 192.168.1.1</w:t>
-      </w:r>
-    </w:p>
-    <w:p>
-      <w:pPr>
-        <w:ind w:left="-5" w:right="8"/>
-      </w:pPr>
-      <w:r>
-        <w:t>Elméletileg 2 internet kapcsolatot is képes kezelni, de a sorozatos problémái miatt, a fentebb látható hálózati topológia hatékonyabbnak bizonyult.</w:t>
-      </w:r>
-    </w:p>
-    <w:p>
-      <w:pPr>
-        <w:spacing w:after="290"/>
-        <w:ind w:left="-5" w:right="8"/>
-      </w:pPr>
-      <w:r>
-        <w:t xml:space="preserve">Ezen a routeren is szintén jó pár port </w:t>
-      </w:r>
-      <w:proofErr w:type="spellStart"/>
-      <w:r>
-        <w:t>forward</w:t>
-      </w:r>
-      <w:proofErr w:type="spellEnd"/>
-      <w:r>
-        <w:t xml:space="preserve"> szabály van beállítva, hogy a belső szolgáltatások ezen a routeren keresztül is elérhetők legyenek.</w:t>
-      </w:r>
-    </w:p>
-    <w:p>
-      <w:pPr>
-        <w:spacing w:after="0" w:line="259" w:lineRule="auto"/>
-        <w:ind w:left="-5"/>
-      </w:pPr>
+        <w:t xml:space="preserve"> </w:t>
+      </w:r>
       <w:proofErr w:type="spellStart"/>
       <w:r>
         <w:rPr>
@@ -4410,7 +4510,7 @@
           <w:b/>
           <w:u w:val="single" w:color="000000"/>
         </w:rPr>
-        <w:t>Linksys</w:t>
+        <w:t>Router</w:t>
       </w:r>
       <w:proofErr w:type="spellEnd"/>
       <w:r>
@@ -4419,8 +4519,80 @@
           <w:b/>
           <w:u w:val="single" w:color="000000"/>
         </w:rPr>
-        <w:t xml:space="preserve"> </w:t>
-      </w:r>
+        <w:t>:</w:t>
+      </w:r>
+    </w:p>
+    <w:p>
+      <w:pPr>
+        <w:ind w:left="-5" w:right="8"/>
+      </w:pPr>
+      <w:r>
+        <w:lastRenderedPageBreak/>
+        <w:t xml:space="preserve">A </w:t>
+      </w:r>
+      <w:proofErr w:type="spellStart"/>
+      <w:r>
+        <w:t>TVNet</w:t>
+      </w:r>
+      <w:proofErr w:type="spellEnd"/>
+      <w:r>
+        <w:t xml:space="preserve"> internet-et megosztó </w:t>
+      </w:r>
+      <w:proofErr w:type="spellStart"/>
+      <w:r>
+        <w:t>router</w:t>
+      </w:r>
+      <w:proofErr w:type="spellEnd"/>
+      <w:r>
+        <w:t>.</w:t>
+      </w:r>
+    </w:p>
+    <w:p>
+      <w:pPr>
+        <w:ind w:left="-5" w:right="8"/>
+      </w:pPr>
+      <w:r>
+        <w:t>IP címe: 192.168.1.1</w:t>
+      </w:r>
+    </w:p>
+    <w:p>
+      <w:pPr>
+        <w:ind w:left="-5" w:right="8"/>
+      </w:pPr>
+      <w:r>
+        <w:t xml:space="preserve">Elméletileg 2 internet kapcsolatot is képes kezelni, de a sorozatos </w:t>
+      </w:r>
+      <w:proofErr w:type="gramStart"/>
+      <w:r>
+        <w:t>problémái</w:t>
+      </w:r>
+      <w:proofErr w:type="gramEnd"/>
+      <w:r>
+        <w:t xml:space="preserve"> miatt, a fentebb látható hálózati topológia hatékonyabbnak bizonyult.</w:t>
+      </w:r>
+    </w:p>
+    <w:p>
+      <w:pPr>
+        <w:spacing w:after="290"/>
+        <w:ind w:left="-5" w:right="8"/>
+      </w:pPr>
+      <w:r>
+        <w:t xml:space="preserve">Ezen a routeren is szintén jó pár port </w:t>
+      </w:r>
+      <w:proofErr w:type="spellStart"/>
+      <w:r>
+        <w:t>forward</w:t>
+      </w:r>
+      <w:proofErr w:type="spellEnd"/>
+      <w:r>
+        <w:t xml:space="preserve"> szabály van beállítva, hogy a belső szolgáltatások ezen a routeren keresztül is elérhetők legyenek.</w:t>
+      </w:r>
+    </w:p>
+    <w:p>
+      <w:pPr>
+        <w:spacing w:after="0" w:line="259" w:lineRule="auto"/>
+        <w:ind w:left="-5"/>
+      </w:pPr>
       <w:proofErr w:type="spellStart"/>
       <w:r>
         <w:rPr>
@@ -4428,7 +4600,7 @@
           <w:b/>
           <w:u w:val="single" w:color="000000"/>
         </w:rPr>
-        <w:t>switch</w:t>
+        <w:t>Linksys</w:t>
       </w:r>
       <w:proofErr w:type="spellEnd"/>
       <w:r>
@@ -4437,6 +4609,24 @@
           <w:b/>
           <w:u w:val="single" w:color="000000"/>
         </w:rPr>
+        <w:t xml:space="preserve"> </w:t>
+      </w:r>
+      <w:proofErr w:type="spellStart"/>
+      <w:r>
+        <w:rPr>
+          <w:rFonts w:ascii="Verdana" w:eastAsia="Verdana" w:hAnsi="Verdana" w:cs="Verdana"/>
+          <w:b/>
+          <w:u w:val="single" w:color="000000"/>
+        </w:rPr>
+        <w:t>switch</w:t>
+      </w:r>
+      <w:proofErr w:type="spellEnd"/>
+      <w:r>
+        <w:rPr>
+          <w:rFonts w:ascii="Verdana" w:eastAsia="Verdana" w:hAnsi="Verdana" w:cs="Verdana"/>
+          <w:b/>
+          <w:u w:val="single" w:color="000000"/>
+        </w:rPr>
         <w:t>:</w:t>
       </w:r>
     </w:p>
@@ -4446,7 +4636,15 @@
         <w:ind w:left="-5" w:right="8"/>
       </w:pPr>
       <w:r>
-        <w:t>Csak működik (szerencsére) :)</w:t>
+        <w:t>Csak működik (szerencsére</w:t>
+      </w:r>
+      <w:proofErr w:type="gramStart"/>
+      <w:r>
+        <w:t>) :</w:t>
+      </w:r>
+      <w:proofErr w:type="gramEnd"/>
+      <w:r>
+        <w:t>)</w:t>
       </w:r>
     </w:p>
     <w:p>
@@ -4551,7 +4749,15 @@
       </w:r>
       <w:proofErr w:type="spellEnd"/>
       <w:r>
-        <w:t xml:space="preserve">: MAC cím tiltás) beállítva rajtuk. Egyszerűen csak a </w:t>
+        <w:t xml:space="preserve">: MAC </w:t>
+      </w:r>
+      <w:proofErr w:type="gramStart"/>
+      <w:r>
+        <w:t>cím tiltás</w:t>
+      </w:r>
+      <w:proofErr w:type="gramEnd"/>
+      <w:r>
+        <w:t xml:space="preserve">) beállítva rajtuk. Egyszerűen csak a </w:t>
       </w:r>
       <w:proofErr w:type="spellStart"/>
       <w:r>
@@ -4559,15 +4765,7 @@
       </w:r>
       <w:proofErr w:type="spellEnd"/>
       <w:r>
-        <w:t xml:space="preserve"> hozzáféréshez szükséges jelszót ismerőnek „osztják” az internet-</w:t>
-      </w:r>
-      <w:proofErr w:type="spellStart"/>
-      <w:r>
-        <w:t>et</w:t>
-      </w:r>
-      <w:proofErr w:type="spellEnd"/>
-      <w:r>
-        <w:t>.</w:t>
+        <w:t xml:space="preserve"> hozzáféréshez szükséges jelszót ismerőnek „osztják” az internet-et.</w:t>
       </w:r>
     </w:p>
     <w:p>
@@ -4575,7 +4773,15 @@
         <w:ind w:left="-5" w:right="8"/>
       </w:pPr>
       <w:r>
-        <w:t xml:space="preserve">Az SSID-t (hálózat neve) szórását több kompatibilitási probléma miatt, egyszerűbbnek találtuk bekapcsolni, illetve az eredeti </w:t>
+        <w:t xml:space="preserve">Az SSID-t (hálózat neve) szórását több </w:t>
+      </w:r>
+      <w:proofErr w:type="gramStart"/>
+      <w:r>
+        <w:t>kompatibilitási</w:t>
+      </w:r>
+      <w:proofErr w:type="gramEnd"/>
+      <w:r>
+        <w:t xml:space="preserve"> probléma miatt, egyszerűbbnek találtuk bekapcsolni, illetve az eredeti </w:t>
       </w:r>
       <w:proofErr w:type="spellStart"/>
       <w:r>
@@ -4721,7 +4927,15 @@
       </w:r>
       <w:proofErr w:type="spellEnd"/>
       <w:r>
-        <w:t xml:space="preserve"> alkönyvtárában  található néhány a gép feladatához szükséges script.</w:t>
+        <w:t xml:space="preserve"> </w:t>
+      </w:r>
+      <w:proofErr w:type="gramStart"/>
+      <w:r>
+        <w:t>alkönyvtárában  található</w:t>
+      </w:r>
+      <w:proofErr w:type="gramEnd"/>
+      <w:r>
+        <w:t xml:space="preserve"> néhány a gép feladatához szükséges script.</w:t>
       </w:r>
     </w:p>
     <w:p>
@@ -4749,7 +4963,15 @@
       </w:r>
       <w:proofErr w:type="spellEnd"/>
       <w:r>
-        <w:t xml:space="preserve"> is az egyik ilyen scriptet használja. Pontosabban a </w:t>
+        <w:t xml:space="preserve"> is az egyik ilyen scriptet használja. Pontosabban </w:t>
+      </w:r>
+      <w:proofErr w:type="gramStart"/>
+      <w:r>
+        <w:t>a</w:t>
+      </w:r>
+      <w:proofErr w:type="gramEnd"/>
+      <w:r>
+        <w:t xml:space="preserve"> </w:t>
       </w:r>
     </w:p>
     <w:p>
@@ -4804,8 +5026,37 @@
         </w:rPr>
         <w:t xml:space="preserve"> </w:t>
       </w:r>
-      <w:r>
-        <w:t>fájlt. Ebben a fájlban szimplán csak be vannak írva azok a parancsok, amikkel a netosztást, tűzfal beállítása történik. Ez a fájlt bootoláskor a /</w:t>
+      <w:proofErr w:type="gramStart"/>
+      <w:r>
+        <w:t>fájlt</w:t>
+      </w:r>
+      <w:proofErr w:type="gramEnd"/>
+      <w:r>
+        <w:t xml:space="preserve">. Ebben a </w:t>
+      </w:r>
+      <w:proofErr w:type="gramStart"/>
+      <w:r>
+        <w:t>fájlban</w:t>
+      </w:r>
+      <w:proofErr w:type="gramEnd"/>
+      <w:r>
+        <w:t xml:space="preserve"> szimplán csak be vannak írva azok a parancsok, amikkel a netosztást, tűzfal beállítása történik. Ez a </w:t>
+      </w:r>
+      <w:proofErr w:type="gramStart"/>
+      <w:r>
+        <w:t>fájlt</w:t>
+      </w:r>
+      <w:proofErr w:type="gramEnd"/>
+      <w:r>
+        <w:t xml:space="preserve"> </w:t>
+      </w:r>
+      <w:proofErr w:type="spellStart"/>
+      <w:r>
+        <w:t>bootoláskor</w:t>
+      </w:r>
+      <w:proofErr w:type="spellEnd"/>
+      <w:r>
+        <w:t xml:space="preserve"> a /</w:t>
       </w:r>
       <w:proofErr w:type="spellStart"/>
       <w:r>
@@ -4837,7 +5088,15 @@
         <w:ind w:left="-5" w:right="8"/>
       </w:pPr>
       <w:r>
-        <w:t>Ha valami probléma lenne a tűzfallal, vagy véletlen elállítottuk akkor két lehetőségünk van:</w:t>
+        <w:t xml:space="preserve">Ha valami </w:t>
+      </w:r>
+      <w:proofErr w:type="gramStart"/>
+      <w:r>
+        <w:t>probléma</w:t>
+      </w:r>
+      <w:proofErr w:type="gramEnd"/>
+      <w:r>
+        <w:t xml:space="preserve"> lenne a tűzfallal, vagy véletlen elállítottuk akkor két lehetőségünk van:</w:t>
       </w:r>
     </w:p>
     <w:p>
@@ -4990,7 +5249,15 @@
       </w:r>
       <w:proofErr w:type="spellEnd"/>
       <w:r>
-        <w:t xml:space="preserve"> fájlal alatt tudjuk rajta beállítani. Beállítás vagy módosítás után az új beállításokat a folyamat kilövésével (</w:t>
+        <w:t xml:space="preserve"> </w:t>
+      </w:r>
+      <w:proofErr w:type="gramStart"/>
+      <w:r>
+        <w:t>fájlal</w:t>
+      </w:r>
+      <w:proofErr w:type="gramEnd"/>
+      <w:r>
+        <w:t xml:space="preserve"> alatt tudjuk rajta beállítani. Beállítás vagy módosítás után az új beállításokat a folyamat kilövésével (</w:t>
       </w:r>
       <w:proofErr w:type="spellStart"/>
       <w:r>
@@ -4998,7 +5265,15 @@
       </w:r>
       <w:proofErr w:type="spellEnd"/>
       <w:r>
-        <w:t xml:space="preserve">: ps </w:t>
+        <w:t xml:space="preserve">: </w:t>
+      </w:r>
+      <w:proofErr w:type="spellStart"/>
+      <w:r>
+        <w:t>ps</w:t>
+      </w:r>
+      <w:proofErr w:type="spellEnd"/>
+      <w:r>
+        <w:t xml:space="preserve"> </w:t>
       </w:r>
       <w:proofErr w:type="spellStart"/>
       <w:r>
@@ -5038,7 +5313,15 @@
       </w:r>
       <w:proofErr w:type="spellEnd"/>
       <w:r>
-        <w:t xml:space="preserve"> '{print $1}'` ) tudjuk érvényesíteni.</w:t>
+        <w:t xml:space="preserve"> '{print $1}'</w:t>
+      </w:r>
+      <w:proofErr w:type="gramStart"/>
+      <w:r>
+        <w:t>` )</w:t>
+      </w:r>
+      <w:proofErr w:type="gramEnd"/>
+      <w:r>
+        <w:t xml:space="preserve"> tudjuk érvényesíteni.</w:t>
       </w:r>
     </w:p>
     <w:p>
@@ -5071,7 +5354,15 @@
       </w:r>
       <w:proofErr w:type="spellEnd"/>
       <w:r>
-        <w:t xml:space="preserve"> fájl segítségével indul el.</w:t>
+        <w:t xml:space="preserve"> </w:t>
+      </w:r>
+      <w:proofErr w:type="gramStart"/>
+      <w:r>
+        <w:t>fájl</w:t>
+      </w:r>
+      <w:proofErr w:type="gramEnd"/>
+      <w:r>
+        <w:t xml:space="preserve"> segítségével indul el.</w:t>
       </w:r>
     </w:p>
     <w:p>
@@ -5112,7 +5403,15 @@
       </w:r>
       <w:proofErr w:type="spellEnd"/>
       <w:r>
-        <w:t>/website könyvtáron belül található fájlok segítségével állíthatjuk.</w:t>
+        <w:t xml:space="preserve">/website könyvtáron belül található </w:t>
+      </w:r>
+      <w:proofErr w:type="gramStart"/>
+      <w:r>
+        <w:t>fájlok</w:t>
+      </w:r>
+      <w:proofErr w:type="gramEnd"/>
+      <w:r>
+        <w:t xml:space="preserve"> segítségével állíthatjuk.</w:t>
       </w:r>
     </w:p>
     <w:p>
@@ -5145,7 +5444,15 @@
       </w:r>
       <w:proofErr w:type="spellEnd"/>
       <w:r>
-        <w:t xml:space="preserve"> fájl felelős.</w:t>
+        <w:t xml:space="preserve"> </w:t>
+      </w:r>
+      <w:proofErr w:type="gramStart"/>
+      <w:r>
+        <w:t>fájl felelős</w:t>
+      </w:r>
+      <w:proofErr w:type="gramEnd"/>
+      <w:r>
+        <w:t>.</w:t>
       </w:r>
     </w:p>
     <w:p>
@@ -5213,7 +5520,23 @@
       </w:r>
       <w:proofErr w:type="spellEnd"/>
       <w:r>
-        <w:t>/postfix könyvtáron belül található fájlokkal végezhetjük. A fő beállításokért értelemszerűen a main.cf fájl a felelős.</w:t>
+        <w:t xml:space="preserve">/postfix könyvtáron belül található </w:t>
+      </w:r>
+      <w:proofErr w:type="gramStart"/>
+      <w:r>
+        <w:t>fájlokkal</w:t>
+      </w:r>
+      <w:proofErr w:type="gramEnd"/>
+      <w:r>
+        <w:t xml:space="preserve"> végezhetjük. A fő beállításokért értelemszerűen a main.cf </w:t>
+      </w:r>
+      <w:proofErr w:type="gramStart"/>
+      <w:r>
+        <w:t>fájl</w:t>
+      </w:r>
+      <w:proofErr w:type="gramEnd"/>
+      <w:r>
+        <w:t xml:space="preserve"> a felelős.</w:t>
       </w:r>
     </w:p>
     <w:p>
@@ -5222,7 +5545,15 @@
         <w:ind w:left="-5" w:right="8"/>
       </w:pPr>
       <w:r>
-        <w:t xml:space="preserve">A levelezés kiszolgálása, amelyik kliens esetén az szükséges, </w:t>
+        <w:t xml:space="preserve">A levelezés kiszolgálása, amelyik </w:t>
+      </w:r>
+      <w:proofErr w:type="gramStart"/>
+      <w:r>
+        <w:t>kliens</w:t>
+      </w:r>
+      <w:proofErr w:type="gramEnd"/>
+      <w:r>
+        <w:t xml:space="preserve"> esetén az szükséges, </w:t>
       </w:r>
       <w:proofErr w:type="spellStart"/>
       <w:r>
@@ -5250,7 +5581,15 @@
       </w:r>
       <w:proofErr w:type="spellEnd"/>
       <w:r>
-        <w:t xml:space="preserve"> fájl segítségével végezhetjük. Pop3 és IMAP szolgáltatásokra van beállítva jelenleg. Mivel a </w:t>
+        <w:t xml:space="preserve"> </w:t>
+      </w:r>
+      <w:proofErr w:type="gramStart"/>
+      <w:r>
+        <w:t>fájl</w:t>
+      </w:r>
+      <w:proofErr w:type="gramEnd"/>
+      <w:r>
+        <w:t xml:space="preserve"> segítségével végezhetjük. Pop3 és IMAP szolgáltatásokra van beállítva jelenleg. Mivel a </w:t>
       </w:r>
       <w:proofErr w:type="spellStart"/>
       <w:r>
@@ -5331,7 +5670,15 @@
       </w:r>
       <w:proofErr w:type="spellEnd"/>
       <w:r>
-        <w:t xml:space="preserve"> könyvtár egy-egy alkönyvtára linkel át a /</w:t>
+        <w:t xml:space="preserve"> könyvtár egy-egy alkönyvtára </w:t>
+      </w:r>
+      <w:proofErr w:type="gramStart"/>
+      <w:r>
+        <w:t>linkel</w:t>
+      </w:r>
+      <w:proofErr w:type="gramEnd"/>
+      <w:r>
+        <w:t xml:space="preserve"> át a /</w:t>
       </w:r>
       <w:proofErr w:type="spellStart"/>
       <w:r>
@@ -5443,7 +5790,15 @@
       </w:r>
       <w:proofErr w:type="spellEnd"/>
       <w:r>
-        <w:t xml:space="preserve"> a </w:t>
+        <w:t xml:space="preserve"> </w:t>
+      </w:r>
+      <w:proofErr w:type="gramStart"/>
+      <w:r>
+        <w:t>a</w:t>
+      </w:r>
+      <w:proofErr w:type="gramEnd"/>
+      <w:r>
+        <w:t xml:space="preserve"> </w:t>
       </w:r>
       <w:proofErr w:type="spellStart"/>
       <w:r>
@@ -5516,41 +5871,145 @@
         <w:rPr>
           <w:i/>
         </w:rPr>
-        <w:t xml:space="preserve"> -s /</w:t>
+        <w:t xml:space="preserve"> -s /bin/</w:t>
       </w:r>
       <w:proofErr w:type="spellStart"/>
       <w:r>
         <w:rPr>
           <w:i/>
         </w:rPr>
-        <w:t>bin</w:t>
+        <w:t>false</w:t>
       </w:r>
       <w:proofErr w:type="spellEnd"/>
       <w:r>
         <w:rPr>
           <w:i/>
         </w:rPr>
-        <w:t>/</w:t>
+        <w:t xml:space="preserve"> -m </w:t>
       </w:r>
       <w:proofErr w:type="spellStart"/>
       <w:r>
         <w:rPr>
           <w:i/>
         </w:rPr>
+        <w:t>info</w:t>
+      </w:r>
+      <w:proofErr w:type="spellEnd"/>
+    </w:p>
+    <w:p>
+      <w:pPr>
+        <w:ind w:left="-5" w:right="8"/>
+      </w:pPr>
+      <w:r>
+        <w:t xml:space="preserve"># -g </w:t>
+      </w:r>
+      <w:proofErr w:type="spellStart"/>
+      <w:r>
+        <w:t>users</w:t>
+      </w:r>
+      <w:proofErr w:type="spellEnd"/>
+      <w:r>
+        <w:t xml:space="preserve"> = csoport neve</w:t>
+      </w:r>
+    </w:p>
+    <w:p>
+      <w:pPr>
+        <w:ind w:left="-5" w:right="8"/>
+      </w:pPr>
+      <w:r>
+        <w:t xml:space="preserve"># -s az alapértelmezett parancsvégrehajtója, ami biztonsági </w:t>
+      </w:r>
+      <w:proofErr w:type="spellStart"/>
+      <w:r>
+        <w:t>okoból</w:t>
+      </w:r>
+      <w:proofErr w:type="spellEnd"/>
+      <w:r>
+        <w:t xml:space="preserve"> a /bin/</w:t>
+      </w:r>
+      <w:proofErr w:type="spellStart"/>
+      <w:r>
         <w:t>false</w:t>
       </w:r>
       <w:proofErr w:type="spellEnd"/>
       <w:r>
+        <w:t>,</w:t>
+      </w:r>
+    </w:p>
+    <w:p>
+      <w:pPr>
+        <w:ind w:left="-5" w:right="8"/>
+      </w:pPr>
+      <w:r>
+        <w:t xml:space="preserve"># hogy ne lehessen </w:t>
+      </w:r>
+      <w:proofErr w:type="gramStart"/>
+      <w:r>
+        <w:t>a</w:t>
+      </w:r>
+      <w:proofErr w:type="gramEnd"/>
+      <w:r>
+        <w:t xml:space="preserve"> </w:t>
+      </w:r>
+      <w:proofErr w:type="spellStart"/>
+      <w:r>
+        <w:t>user</w:t>
+      </w:r>
+      <w:proofErr w:type="spellEnd"/>
+      <w:r>
+        <w:t xml:space="preserve"> nevében belépni a gépre</w:t>
+      </w:r>
+    </w:p>
+    <w:p>
+      <w:pPr>
+        <w:ind w:left="-5" w:right="1014"/>
+      </w:pPr>
+      <w:r>
+        <w:t xml:space="preserve"># </w:t>
+      </w:r>
+      <w:proofErr w:type="gramStart"/>
+      <w:r>
+        <w:t>természetesen</w:t>
+      </w:r>
+      <w:proofErr w:type="gramEnd"/>
+      <w:r>
+        <w:t xml:space="preserve"> aki távolról is el akarja érni a gépet (</w:t>
+      </w:r>
+      <w:proofErr w:type="spellStart"/>
+      <w:r>
+        <w:t>ssh</w:t>
+      </w:r>
+      <w:proofErr w:type="spellEnd"/>
+      <w:r>
+        <w:t xml:space="preserve"> login), annak ez /bin/</w:t>
+      </w:r>
+      <w:proofErr w:type="spellStart"/>
+      <w:r>
+        <w:t>bash</w:t>
+      </w:r>
+      <w:proofErr w:type="spellEnd"/>
+      <w:r>
+        <w:t xml:space="preserve"> </w:t>
+      </w:r>
+      <w:proofErr w:type="spellStart"/>
+      <w:r>
         <w:rPr>
           <w:i/>
         </w:rPr>
-        <w:t xml:space="preserve"> -m </w:t>
-      </w:r>
-      <w:proofErr w:type="spellStart"/>
+        <w:t>mailto</w:t>
+      </w:r>
+      <w:proofErr w:type="spellEnd"/>
       <w:r>
         <w:rPr>
           <w:i/>
         </w:rPr>
+        <w:t xml:space="preserve"> </w:t>
+      </w:r>
+      <w:proofErr w:type="spellStart"/>
+      <w:r>
+        <w:rPr>
+          <w:i/>
+        </w:rPr>
         <w:t>info</w:t>
       </w:r>
       <w:proofErr w:type="spellEnd"/>
@@ -5560,131 +6019,18 @@
         <w:ind w:left="-5" w:right="8"/>
       </w:pPr>
       <w:r>
-        <w:t xml:space="preserve"># -g </w:t>
-      </w:r>
-      <w:proofErr w:type="spellStart"/>
-      <w:r>
-        <w:t>users</w:t>
-      </w:r>
-      <w:proofErr w:type="spellEnd"/>
-      <w:r>
-        <w:t xml:space="preserve"> = csoport neve</w:t>
-      </w:r>
-    </w:p>
-    <w:p>
-      <w:pPr>
-        <w:ind w:left="-5" w:right="8"/>
-      </w:pPr>
-      <w:r>
-        <w:t xml:space="preserve"># -s az alapértelmezett parancsvégrehajtója, ami biztonsági </w:t>
-      </w:r>
-      <w:proofErr w:type="spellStart"/>
-      <w:r>
-        <w:t>okoból</w:t>
-      </w:r>
-      <w:proofErr w:type="spellEnd"/>
-      <w:r>
-        <w:t xml:space="preserve"> a /</w:t>
-      </w:r>
-      <w:proofErr w:type="spellStart"/>
-      <w:r>
-        <w:t>bin</w:t>
-      </w:r>
-      <w:proofErr w:type="spellEnd"/>
-      <w:r>
-        <w:t>/</w:t>
-      </w:r>
-      <w:proofErr w:type="spellStart"/>
-      <w:r>
-        <w:t>false</w:t>
-      </w:r>
-      <w:proofErr w:type="spellEnd"/>
-      <w:r>
-        <w:t>,</w:t>
-      </w:r>
-    </w:p>
-    <w:p>
-      <w:pPr>
-        <w:ind w:left="-5" w:right="8"/>
-      </w:pPr>
-      <w:r>
-        <w:t xml:space="preserve"># hogy ne lehessen a </w:t>
-      </w:r>
-      <w:proofErr w:type="spellStart"/>
-      <w:r>
-        <w:t>user</w:t>
-      </w:r>
-      <w:proofErr w:type="spellEnd"/>
-      <w:r>
-        <w:t xml:space="preserve"> nevében belépni a gépre</w:t>
-      </w:r>
-    </w:p>
-    <w:p>
-      <w:pPr>
-        <w:ind w:left="-5" w:right="1014"/>
-      </w:pPr>
-      <w:r>
-        <w:t># természetesen aki távolról is el akarja érni a gépet (</w:t>
-      </w:r>
-      <w:proofErr w:type="spellStart"/>
-      <w:r>
-        <w:t>ssh</w:t>
-      </w:r>
-      <w:proofErr w:type="spellEnd"/>
-      <w:r>
-        <w:t xml:space="preserve"> login), annak ez /</w:t>
-      </w:r>
-      <w:proofErr w:type="spellStart"/>
-      <w:r>
-        <w:t>bin</w:t>
-      </w:r>
-      <w:proofErr w:type="spellEnd"/>
-      <w:r>
-        <w:t>/</w:t>
-      </w:r>
-      <w:proofErr w:type="spellStart"/>
-      <w:r>
-        <w:t>bash</w:t>
-      </w:r>
-      <w:proofErr w:type="spellEnd"/>
-      <w:r>
-        <w:t xml:space="preserve"> </w:t>
-      </w:r>
-      <w:proofErr w:type="spellStart"/>
-      <w:r>
         <w:rPr>
           <w:i/>
         </w:rPr>
-        <w:t>mailto</w:t>
-      </w:r>
-      <w:proofErr w:type="spellEnd"/>
-      <w:r>
-        <w:rPr>
-          <w:i/>
-        </w:rPr>
-        <w:t xml:space="preserve"> </w:t>
-      </w:r>
-      <w:proofErr w:type="spellStart"/>
-      <w:r>
-        <w:rPr>
-          <w:i/>
-        </w:rPr>
-        <w:t>info</w:t>
-      </w:r>
-      <w:proofErr w:type="spellEnd"/>
-    </w:p>
-    <w:p>
-      <w:pPr>
-        <w:ind w:left="-5" w:right="8"/>
-      </w:pPr>
-      <w:r>
-        <w:rPr>
-          <w:i/>
-        </w:rPr>
         <w:t xml:space="preserve"># </w:t>
       </w:r>
-      <w:r>
-        <w:t xml:space="preserve">küldeni kell egy levelet az </w:t>
+      <w:proofErr w:type="gramStart"/>
+      <w:r>
+        <w:t>küldeni</w:t>
+      </w:r>
+      <w:proofErr w:type="gramEnd"/>
+      <w:r>
+        <w:t xml:space="preserve"> kell egy levelet az </w:t>
       </w:r>
       <w:proofErr w:type="spellStart"/>
       <w:r>
@@ -5717,15 +6063,23 @@
         <w:ind w:left="-5" w:right="2823"/>
       </w:pPr>
       <w:r>
-        <w:t xml:space="preserve"># a teszt levelet a </w:t>
-      </w:r>
-      <w:proofErr w:type="spellStart"/>
-      <w:r>
-        <w:t>ctrl</w:t>
-      </w:r>
-      <w:proofErr w:type="spellEnd"/>
-      <w:r>
-        <w:t xml:space="preserve">-d-vel küldhetjük el </w:t>
+        <w:t xml:space="preserve"># </w:t>
+      </w:r>
+      <w:proofErr w:type="gramStart"/>
+      <w:r>
+        <w:t>a</w:t>
+      </w:r>
+      <w:proofErr w:type="gramEnd"/>
+      <w:r>
+        <w:t xml:space="preserve"> teszt levelet a </w:t>
+      </w:r>
+      <w:proofErr w:type="spellStart"/>
+      <w:r>
+        <w:t>ctrl-d-vel</w:t>
+      </w:r>
+      <w:proofErr w:type="spellEnd"/>
+      <w:r>
+        <w:t xml:space="preserve"> küldhetjük el </w:t>
       </w:r>
       <w:r>
         <w:rPr>
@@ -5925,7 +6279,15 @@
         <w:ind w:left="-5" w:right="8"/>
       </w:pPr>
       <w:r>
-        <w:t xml:space="preserve">Mivel a </w:t>
+        <w:t xml:space="preserve">Mivel </w:t>
+      </w:r>
+      <w:proofErr w:type="gramStart"/>
+      <w:r>
+        <w:t>a</w:t>
+      </w:r>
+      <w:proofErr w:type="gramEnd"/>
+      <w:r>
+        <w:t xml:space="preserve"> </w:t>
       </w:r>
       <w:proofErr w:type="spellStart"/>
       <w:r>
@@ -5941,11 +6303,56 @@
       </w:r>
       <w:proofErr w:type="spellEnd"/>
       <w:r>
-        <w:t>-t /</w:t>
-      </w:r>
-      <w:proofErr w:type="spellStart"/>
-      <w:r>
-        <w:t>bin</w:t>
+        <w:t>-t /bin/</w:t>
+      </w:r>
+      <w:proofErr w:type="spellStart"/>
+      <w:r>
+        <w:t>false-ra</w:t>
+      </w:r>
+      <w:proofErr w:type="spellEnd"/>
+      <w:r>
+        <w:t xml:space="preserve"> lett állítva, ezért a </w:t>
+      </w:r>
+      <w:proofErr w:type="spellStart"/>
+      <w:r>
+        <w:t>su</w:t>
+      </w:r>
+      <w:proofErr w:type="spellEnd"/>
+      <w:r>
+        <w:t xml:space="preserve"> felhasználónév nem </w:t>
+      </w:r>
+      <w:proofErr w:type="spellStart"/>
+      <w:r>
+        <w:t>müködik</w:t>
+      </w:r>
+      <w:proofErr w:type="spellEnd"/>
+      <w:r>
+        <w:t xml:space="preserve">. Tehát </w:t>
+      </w:r>
+      <w:proofErr w:type="spellStart"/>
+      <w:r>
+        <w:t>root</w:t>
+      </w:r>
+      <w:proofErr w:type="spellEnd"/>
+      <w:r>
+        <w:t xml:space="preserve"> jogokkal:</w:t>
+      </w:r>
+    </w:p>
+    <w:p>
+      <w:pPr>
+        <w:ind w:left="-5" w:right="8070"/>
+      </w:pPr>
+      <w:proofErr w:type="gramStart"/>
+      <w:r>
+        <w:t>cd</w:t>
+      </w:r>
+      <w:proofErr w:type="gramEnd"/>
+      <w:r>
+        <w:t xml:space="preserve"> /</w:t>
+      </w:r>
+      <w:proofErr w:type="spellStart"/>
+      <w:r>
+        <w:t>home</w:t>
       </w:r>
       <w:proofErr w:type="spellEnd"/>
       <w:r>
@@ -5953,47 +6360,264 @@
       </w:r>
       <w:proofErr w:type="spellStart"/>
       <w:r>
-        <w:t>false-ra</w:t>
-      </w:r>
-      <w:proofErr w:type="spellEnd"/>
-      <w:r>
-        <w:t xml:space="preserve"> lett állítva, ezért a </w:t>
-      </w:r>
-      <w:proofErr w:type="spellStart"/>
-      <w:r>
-        <w:t>su</w:t>
-      </w:r>
-      <w:proofErr w:type="spellEnd"/>
-      <w:r>
-        <w:t xml:space="preserve"> felhasználónév nem </w:t>
-      </w:r>
-      <w:proofErr w:type="spellStart"/>
-      <w:r>
-        <w:t>müködik</w:t>
-      </w:r>
-      <w:proofErr w:type="spellEnd"/>
-      <w:r>
-        <w:t xml:space="preserve">. Tehát </w:t>
-      </w:r>
-      <w:proofErr w:type="spellStart"/>
-      <w:r>
-        <w:t>root</w:t>
-      </w:r>
-      <w:proofErr w:type="spellEnd"/>
-      <w:r>
-        <w:t xml:space="preserve"> jogokkal:</w:t>
-      </w:r>
-    </w:p>
-    <w:p>
-      <w:pPr>
-        <w:ind w:left="-5" w:right="8070"/>
-      </w:pPr>
-      <w:r>
-        <w:t>cd /</w:t>
-      </w:r>
-      <w:proofErr w:type="spellStart"/>
-      <w:r>
-        <w:t>home</w:t>
+        <w:t>info</w:t>
+      </w:r>
+      <w:proofErr w:type="spellEnd"/>
+      <w:r>
+        <w:t xml:space="preserve"> cd .</w:t>
+      </w:r>
+      <w:proofErr w:type="spellStart"/>
+      <w:r>
+        <w:t>getmail</w:t>
+      </w:r>
+      <w:proofErr w:type="spellEnd"/>
+    </w:p>
+    <w:p>
+      <w:pPr>
+        <w:ind w:left="-5" w:right="8"/>
+      </w:pPr>
+      <w:proofErr w:type="spellStart"/>
+      <w:r>
+        <w:t>cp</w:t>
+      </w:r>
+      <w:proofErr w:type="spellEnd"/>
+      <w:r>
+        <w:t xml:space="preserve"> -f </w:t>
+      </w:r>
+      <w:proofErr w:type="spellStart"/>
+      <w:r>
+        <w:t>getmailrc_orig</w:t>
+      </w:r>
+      <w:proofErr w:type="spellEnd"/>
+      <w:r>
+        <w:t xml:space="preserve"> </w:t>
+      </w:r>
+      <w:proofErr w:type="spellStart"/>
+      <w:r>
+        <w:t>getmailrc-info_levelezese</w:t>
+      </w:r>
+      <w:proofErr w:type="spellEnd"/>
+    </w:p>
+    <w:p>
+      <w:pPr>
+        <w:ind w:left="-5" w:right="8"/>
+      </w:pPr>
+      <w:r>
+        <w:t xml:space="preserve"># </w:t>
+      </w:r>
+      <w:proofErr w:type="gramStart"/>
+      <w:r>
+        <w:t>itt</w:t>
+      </w:r>
+      <w:proofErr w:type="gramEnd"/>
+      <w:r>
+        <w:t xml:space="preserve"> a </w:t>
+      </w:r>
+      <w:proofErr w:type="spellStart"/>
+      <w:r>
+        <w:t>getmailrc</w:t>
+      </w:r>
+      <w:proofErr w:type="spellEnd"/>
+      <w:r>
+        <w:t xml:space="preserve">- névkezdet fontos, mert a </w:t>
+      </w:r>
+      <w:proofErr w:type="spellStart"/>
+      <w:r>
+        <w:t>getmail_script</w:t>
+      </w:r>
+      <w:proofErr w:type="spellEnd"/>
+      <w:r>
+        <w:t xml:space="preserve"> ezt keresi!</w:t>
+      </w:r>
+    </w:p>
+    <w:p>
+      <w:pPr>
+        <w:ind w:left="-5" w:right="6317"/>
+      </w:pPr>
+      <w:r>
+        <w:t xml:space="preserve"># </w:t>
+      </w:r>
+      <w:proofErr w:type="gramStart"/>
+      <w:r>
+        <w:t>utána</w:t>
+      </w:r>
+      <w:proofErr w:type="gramEnd"/>
+      <w:r>
+        <w:t xml:space="preserve"> viszont bármi állhat </w:t>
+      </w:r>
+      <w:proofErr w:type="spellStart"/>
+      <w:r>
+        <w:t>mcedit</w:t>
+      </w:r>
+      <w:proofErr w:type="spellEnd"/>
+      <w:r>
+        <w:t xml:space="preserve"> </w:t>
+      </w:r>
+      <w:proofErr w:type="spellStart"/>
+      <w:r>
+        <w:t>getmailrc-info_levelezese</w:t>
+      </w:r>
+      <w:proofErr w:type="spellEnd"/>
+    </w:p>
+    <w:p>
+      <w:pPr>
+        <w:ind w:left="-5" w:right="8"/>
+      </w:pPr>
+      <w:r>
+        <w:t xml:space="preserve"># </w:t>
+      </w:r>
+      <w:proofErr w:type="gramStart"/>
+      <w:r>
+        <w:t>és</w:t>
+      </w:r>
+      <w:proofErr w:type="gramEnd"/>
+      <w:r>
+        <w:t xml:space="preserve"> be kell állítani a megfelelő </w:t>
+      </w:r>
+      <w:proofErr w:type="spellStart"/>
+      <w:r>
+        <w:t>usernevet</w:t>
+      </w:r>
+      <w:proofErr w:type="spellEnd"/>
+      <w:r>
+        <w:t xml:space="preserve"> és jelszót</w:t>
+      </w:r>
+    </w:p>
+    <w:p>
+      <w:pPr>
+        <w:ind w:left="-5" w:right="6543"/>
+      </w:pPr>
+      <w:r>
+        <w:t xml:space="preserve"># </w:t>
+      </w:r>
+      <w:proofErr w:type="spellStart"/>
+      <w:r>
+        <w:t>pl</w:t>
+      </w:r>
+      <w:proofErr w:type="spellEnd"/>
+      <w:r>
+        <w:t xml:space="preserve">: </w:t>
+      </w:r>
+      <w:proofErr w:type="spellStart"/>
+      <w:r>
+        <w:t>username</w:t>
+      </w:r>
+      <w:proofErr w:type="spellEnd"/>
+      <w:r>
+        <w:t xml:space="preserve"> = </w:t>
+      </w:r>
+      <w:proofErr w:type="spellStart"/>
+      <w:r>
+        <w:t>infouser</w:t>
+      </w:r>
+      <w:proofErr w:type="spellEnd"/>
+      <w:r>
+        <w:t xml:space="preserve"> </w:t>
+      </w:r>
+      <w:proofErr w:type="spellStart"/>
+      <w:r>
+        <w:t>chown</w:t>
+      </w:r>
+      <w:proofErr w:type="spellEnd"/>
+      <w:r>
+        <w:t xml:space="preserve"> </w:t>
+      </w:r>
+      <w:proofErr w:type="spellStart"/>
+      <w:r>
+        <w:t>info.users</w:t>
+      </w:r>
+      <w:proofErr w:type="spellEnd"/>
+      <w:r>
+        <w:t xml:space="preserve"> *</w:t>
+      </w:r>
+    </w:p>
+    <w:p>
+      <w:pPr>
+        <w:ind w:left="-5" w:right="5104"/>
+      </w:pPr>
+      <w:r>
+        <w:t xml:space="preserve"># állítsuk be a jogosultságot a </w:t>
+      </w:r>
+      <w:proofErr w:type="gramStart"/>
+      <w:r>
+        <w:t>fájlokhoz</w:t>
+      </w:r>
+      <w:proofErr w:type="gramEnd"/>
+      <w:r>
+        <w:t xml:space="preserve"> </w:t>
+      </w:r>
+      <w:proofErr w:type="spellStart"/>
+      <w:r>
+        <w:t>crontab</w:t>
+      </w:r>
+      <w:proofErr w:type="spellEnd"/>
+      <w:r>
+        <w:t xml:space="preserve"> -e -u </w:t>
+      </w:r>
+      <w:proofErr w:type="spellStart"/>
+      <w:r>
+        <w:t>info</w:t>
+      </w:r>
+      <w:proofErr w:type="spellEnd"/>
+    </w:p>
+    <w:p>
+      <w:pPr>
+        <w:ind w:left="-5" w:right="8"/>
+      </w:pPr>
+      <w:r>
+        <w:t xml:space="preserve"># szerkesszük </w:t>
+      </w:r>
+      <w:proofErr w:type="gramStart"/>
+      <w:r>
+        <w:t>a</w:t>
+      </w:r>
+      <w:proofErr w:type="gramEnd"/>
+      <w:r>
+        <w:t xml:space="preserve"> </w:t>
+      </w:r>
+      <w:proofErr w:type="spellStart"/>
+      <w:r>
+        <w:t>user</w:t>
+      </w:r>
+      <w:proofErr w:type="spellEnd"/>
+      <w:r>
+        <w:t xml:space="preserve"> </w:t>
+      </w:r>
+      <w:proofErr w:type="spellStart"/>
+      <w:r>
+        <w:t>crontabját</w:t>
+      </w:r>
+      <w:proofErr w:type="spellEnd"/>
+      <w:r>
+        <w:t>, hogy töltögesse a leveleket bizonyos időközönként</w:t>
+      </w:r>
+    </w:p>
+    <w:p>
+      <w:pPr>
+        <w:ind w:left="-5" w:right="8"/>
+      </w:pPr>
+      <w:r>
+        <w:t xml:space="preserve"># és egy </w:t>
+      </w:r>
+      <w:proofErr w:type="spellStart"/>
+      <w:r>
+        <w:t>insert</w:t>
+      </w:r>
+      <w:proofErr w:type="spellEnd"/>
+      <w:r>
+        <w:t xml:space="preserve"> megnyomása után (nagy valószínűséggel egy vi </w:t>
+      </w:r>
+      <w:proofErr w:type="gramStart"/>
+      <w:r>
+        <w:t>editort</w:t>
+      </w:r>
+      <w:proofErr w:type="gramEnd"/>
+      <w:r>
+        <w:t xml:space="preserve"> kapunk) írjuk be az alábbit */5 * * * * ~/.</w:t>
+      </w:r>
+      <w:proofErr w:type="spellStart"/>
+      <w:r>
+        <w:t>getmail</w:t>
       </w:r>
       <w:proofErr w:type="spellEnd"/>
       <w:r>
@@ -6001,234 +6625,30 @@
       </w:r>
       <w:proofErr w:type="spellStart"/>
       <w:r>
-        <w:t>info</w:t>
-      </w:r>
-      <w:proofErr w:type="spellEnd"/>
-      <w:r>
-        <w:t xml:space="preserve"> cd .</w:t>
-      </w:r>
-      <w:proofErr w:type="spellStart"/>
-      <w:r>
-        <w:t>getmail</w:t>
-      </w:r>
-      <w:proofErr w:type="spellEnd"/>
-    </w:p>
-    <w:p>
-      <w:pPr>
-        <w:ind w:left="-5" w:right="8"/>
-      </w:pPr>
-      <w:proofErr w:type="spellStart"/>
-      <w:r>
-        <w:t>cp</w:t>
-      </w:r>
-      <w:proofErr w:type="spellEnd"/>
-      <w:r>
-        <w:t xml:space="preserve"> -f </w:t>
-      </w:r>
-      <w:proofErr w:type="spellStart"/>
-      <w:r>
-        <w:t>getmailrc_orig</w:t>
-      </w:r>
-      <w:proofErr w:type="spellEnd"/>
-      <w:r>
-        <w:t xml:space="preserve"> </w:t>
-      </w:r>
-      <w:proofErr w:type="spellStart"/>
-      <w:r>
-        <w:t>getmailrc-info_levelezese</w:t>
-      </w:r>
-      <w:proofErr w:type="spellEnd"/>
-    </w:p>
-    <w:p>
-      <w:pPr>
-        <w:ind w:left="-5" w:right="8"/>
-      </w:pPr>
-      <w:r>
-        <w:t xml:space="preserve"># itt a </w:t>
-      </w:r>
-      <w:proofErr w:type="spellStart"/>
-      <w:r>
-        <w:t>getmailrc</w:t>
-      </w:r>
-      <w:proofErr w:type="spellEnd"/>
-      <w:r>
-        <w:t xml:space="preserve">- névkezdet fontos, mert a </w:t>
-      </w:r>
-      <w:proofErr w:type="spellStart"/>
-      <w:r>
         <w:t>getmail_script</w:t>
       </w:r>
       <w:proofErr w:type="spellEnd"/>
-      <w:r>
-        <w:t xml:space="preserve"> ezt keresi!</w:t>
-      </w:r>
-    </w:p>
-    <w:p>
-      <w:pPr>
-        <w:ind w:left="-5" w:right="6317"/>
-      </w:pPr>
-      <w:r>
-        <w:t xml:space="preserve"># utána viszont bármi állhat </w:t>
-      </w:r>
-      <w:proofErr w:type="spellStart"/>
-      <w:r>
-        <w:t>mcedit</w:t>
-      </w:r>
-      <w:proofErr w:type="spellEnd"/>
-      <w:r>
-        <w:t xml:space="preserve"> </w:t>
-      </w:r>
-      <w:proofErr w:type="spellStart"/>
-      <w:r>
-        <w:t>getmailrc-info_levelezese</w:t>
-      </w:r>
-      <w:proofErr w:type="spellEnd"/>
-    </w:p>
-    <w:p>
-      <w:pPr>
-        <w:ind w:left="-5" w:right="8"/>
-      </w:pPr>
-      <w:r>
-        <w:t xml:space="preserve"># és be kell állítani a megfelelő </w:t>
-      </w:r>
-      <w:proofErr w:type="spellStart"/>
-      <w:r>
-        <w:t>usernevet</w:t>
-      </w:r>
-      <w:proofErr w:type="spellEnd"/>
-      <w:r>
-        <w:t xml:space="preserve"> és jelszót</w:t>
-      </w:r>
-    </w:p>
-    <w:p>
-      <w:pPr>
-        <w:ind w:left="-5" w:right="6543"/>
-      </w:pPr>
-      <w:r>
-        <w:t xml:space="preserve"># </w:t>
-      </w:r>
-      <w:proofErr w:type="spellStart"/>
-      <w:r>
-        <w:t>pl</w:t>
-      </w:r>
-      <w:proofErr w:type="spellEnd"/>
-      <w:r>
-        <w:t xml:space="preserve">: </w:t>
-      </w:r>
-      <w:proofErr w:type="spellStart"/>
-      <w:r>
-        <w:t>username</w:t>
-      </w:r>
-      <w:proofErr w:type="spellEnd"/>
-      <w:r>
-        <w:t xml:space="preserve"> = </w:t>
-      </w:r>
-      <w:proofErr w:type="spellStart"/>
-      <w:r>
-        <w:t>infouser</w:t>
-      </w:r>
-      <w:proofErr w:type="spellEnd"/>
-      <w:r>
-        <w:t xml:space="preserve"> </w:t>
-      </w:r>
-      <w:proofErr w:type="spellStart"/>
-      <w:r>
-        <w:t>chown</w:t>
-      </w:r>
-      <w:proofErr w:type="spellEnd"/>
-      <w:r>
-        <w:t xml:space="preserve"> </w:t>
-      </w:r>
-      <w:proofErr w:type="spellStart"/>
-      <w:r>
-        <w:t>info.users</w:t>
-      </w:r>
-      <w:proofErr w:type="spellEnd"/>
-      <w:r>
-        <w:t xml:space="preserve"> *</w:t>
-      </w:r>
-    </w:p>
-    <w:p>
-      <w:pPr>
-        <w:ind w:left="-5" w:right="5104"/>
-      </w:pPr>
-      <w:r>
-        <w:t xml:space="preserve"># állítsuk be a jogosultságot a fájlokhoz </w:t>
-      </w:r>
-      <w:proofErr w:type="spellStart"/>
-      <w:r>
-        <w:t>crontab</w:t>
-      </w:r>
-      <w:proofErr w:type="spellEnd"/>
-      <w:r>
-        <w:t xml:space="preserve"> -e -u </w:t>
-      </w:r>
-      <w:proofErr w:type="spellStart"/>
-      <w:r>
-        <w:t>info</w:t>
-      </w:r>
-      <w:proofErr w:type="spellEnd"/>
-    </w:p>
-    <w:p>
-      <w:pPr>
-        <w:ind w:left="-5" w:right="8"/>
-      </w:pPr>
-      <w:r>
-        <w:t xml:space="preserve"># szerkesszük a </w:t>
-      </w:r>
-      <w:proofErr w:type="spellStart"/>
-      <w:r>
-        <w:t>user</w:t>
-      </w:r>
-      <w:proofErr w:type="spellEnd"/>
-      <w:r>
-        <w:t xml:space="preserve"> </w:t>
-      </w:r>
-      <w:proofErr w:type="spellStart"/>
-      <w:r>
-        <w:t>crontabját</w:t>
-      </w:r>
-      <w:proofErr w:type="spellEnd"/>
-      <w:r>
-        <w:t>, hogy töltögesse a leveleket bizonyos időközönként</w:t>
-      </w:r>
-    </w:p>
-    <w:p>
-      <w:pPr>
-        <w:ind w:left="-5" w:right="8"/>
-      </w:pPr>
-      <w:r>
-        <w:t xml:space="preserve"># és egy </w:t>
-      </w:r>
-      <w:proofErr w:type="spellStart"/>
-      <w:r>
-        <w:t>insert</w:t>
-      </w:r>
-      <w:proofErr w:type="spellEnd"/>
-      <w:r>
-        <w:t xml:space="preserve"> megnyomása után (nagy valószínűséggel egy vi editort kapunk) írjuk be az alábbit */5 * * * * ~/.</w:t>
-      </w:r>
-      <w:proofErr w:type="spellStart"/>
-      <w:r>
-        <w:t>getmail</w:t>
-      </w:r>
-      <w:proofErr w:type="spellEnd"/>
-      <w:r>
-        <w:t>/</w:t>
-      </w:r>
-      <w:proofErr w:type="spellStart"/>
-      <w:r>
-        <w:t>getmail_script</w:t>
-      </w:r>
-      <w:proofErr w:type="spellEnd"/>
     </w:p>
     <w:p>
       <w:pPr>
         <w:ind w:left="-5" w:right="984"/>
       </w:pPr>
       <w:r>
-        <w:t># az 5-ös jelenti a 5 percenként való leszedést. Túl kevésre nem érdemes állítani, mert ha # nagyméretű a levél...</w:t>
-      </w:r>
+        <w:t xml:space="preserve"># az 5-ös jelenti </w:t>
+      </w:r>
+      <w:proofErr w:type="gramStart"/>
+      <w:r>
+        <w:t>a</w:t>
+      </w:r>
+      <w:proofErr w:type="gramEnd"/>
+      <w:r>
+        <w:t xml:space="preserve"> 5 percenként való leszedést. Túl kevésre nem érdemes állítani, mert ha # nagyméretű a levél</w:t>
+      </w:r>
+      <w:proofErr w:type="gramStart"/>
+      <w:r>
+        <w:t>...</w:t>
+      </w:r>
+      <w:proofErr w:type="gramEnd"/>
     </w:p>
     <w:p>
       <w:pPr>
@@ -6236,7 +6656,15 @@
         <w:ind w:left="-5" w:right="8"/>
       </w:pPr>
       <w:r>
-        <w:t># egy ESC :</w:t>
+        <w:t xml:space="preserve"># </w:t>
+      </w:r>
+      <w:proofErr w:type="gramStart"/>
+      <w:r>
+        <w:t>egy</w:t>
+      </w:r>
+      <w:proofErr w:type="gramEnd"/>
+      <w:r>
+        <w:t xml:space="preserve"> ESC :</w:t>
       </w:r>
       <w:proofErr w:type="spellStart"/>
       <w:r>
@@ -6253,7 +6681,15 @@
         <w:ind w:left="-5" w:right="8"/>
       </w:pPr>
       <w:r>
-        <w:t xml:space="preserve">Ezután beállíthatjuk az új felhasználónak a levelezését a kliens gépen, ahol a </w:t>
+        <w:t xml:space="preserve">Ezután beállíthatjuk az új felhasználónak a levelezését a </w:t>
+      </w:r>
+      <w:proofErr w:type="gramStart"/>
+      <w:r>
+        <w:t>kliens</w:t>
+      </w:r>
+      <w:proofErr w:type="gramEnd"/>
+      <w:r>
+        <w:t xml:space="preserve"> gépen, ahol a </w:t>
       </w:r>
       <w:proofErr w:type="spellStart"/>
       <w:r>
@@ -6414,8 +6850,13 @@
         <w:t>katyvasz</w:t>
       </w:r>
       <w:proofErr w:type="spellEnd"/>
-      <w:r>
-        <w:t>..)</w:t>
+      <w:proofErr w:type="gramStart"/>
+      <w:r>
+        <w:t>..</w:t>
+      </w:r>
+      <w:proofErr w:type="gramEnd"/>
+      <w:r>
+        <w:t>)</w:t>
       </w:r>
     </w:p>
     <w:p>
@@ -6444,9 +6885,14 @@
       </w:r>
       <w:proofErr w:type="spellStart"/>
       <w:r>
-        <w:t>állapotáról.A</w:t>
-      </w:r>
-      <w:proofErr w:type="spellEnd"/>
+        <w:t>állapotáról.</w:t>
+      </w:r>
+      <w:proofErr w:type="gramStart"/>
+      <w:r>
+        <w:t>A</w:t>
+      </w:r>
+      <w:proofErr w:type="spellEnd"/>
+      <w:proofErr w:type="gramEnd"/>
       <w:r>
         <w:t xml:space="preserve"> jövőben ezért érdemes lenne a gép leváltásáról vagy a </w:t>
       </w:r>
@@ -6488,7 +6934,15 @@
       </w:r>
       <w:proofErr w:type="spellEnd"/>
       <w:r>
-        <w:t xml:space="preserve"> fájlban lehet </w:t>
+        <w:t xml:space="preserve"> </w:t>
+      </w:r>
+      <w:proofErr w:type="gramStart"/>
+      <w:r>
+        <w:t>fájlban</w:t>
+      </w:r>
+      <w:proofErr w:type="gramEnd"/>
+      <w:r>
+        <w:t xml:space="preserve"> lehet </w:t>
       </w:r>
       <w:proofErr w:type="spellStart"/>
       <w:r>
@@ -6599,7 +7053,15 @@
       </w:r>
       <w:proofErr w:type="spellEnd"/>
       <w:r>
-        <w:t xml:space="preserve"> script, ami ezen felviteleket könnyíti meg. Mivel a hálózatban sajnos mindenki rendszergazdai jogosultsággal dolgozik a gépén, ezért egy csavart is be kell iktatni a felhasználó </w:t>
+        <w:t xml:space="preserve"> script, ami </w:t>
+      </w:r>
+      <w:proofErr w:type="gramStart"/>
+      <w:r>
+        <w:t>ezen</w:t>
+      </w:r>
+      <w:proofErr w:type="gramEnd"/>
+      <w:r>
+        <w:t xml:space="preserve"> felviteleket könnyíti meg. Mivel a hálózatban sajnos mindenki rendszergazdai jogosultsággal dolgozik a gépén, ezért egy csavart is be kell iktatni a felhasználó </w:t>
       </w:r>
       <w:proofErr w:type="spellStart"/>
       <w:r>
@@ -6631,7 +7093,15 @@
       </w:r>
       <w:proofErr w:type="spellEnd"/>
       <w:r>
-        <w:t>, majd a végén a megfelelő csoport tagsággal érdemes, biztonsági szempontok miatt is visszaminősíteni.</w:t>
+        <w:t xml:space="preserve">, majd a végén a megfelelő </w:t>
+      </w:r>
+      <w:proofErr w:type="gramStart"/>
+      <w:r>
+        <w:t>csoport tagsággal</w:t>
+      </w:r>
+      <w:proofErr w:type="gramEnd"/>
+      <w:r>
+        <w:t xml:space="preserve"> érdemes, biztonsági szempontok miatt is visszaminősíteni.</w:t>
       </w:r>
     </w:p>
     <w:p>
@@ -6696,18 +7166,137 @@
       </w:r>
       <w:proofErr w:type="spellEnd"/>
       <w:r>
-        <w:t xml:space="preserve"> -s /</w:t>
-      </w:r>
-      <w:proofErr w:type="spellStart"/>
-      <w:r>
-        <w:t>bin</w:t>
-      </w:r>
-      <w:proofErr w:type="spellEnd"/>
+        <w:t xml:space="preserve"> -s /bin/</w:t>
+      </w:r>
+      <w:proofErr w:type="spellStart"/>
+      <w:r>
+        <w:t>false</w:t>
+      </w:r>
+      <w:proofErr w:type="spellEnd"/>
+      <w:r>
+        <w:t xml:space="preserve"> </w:t>
+      </w:r>
+      <w:proofErr w:type="spellStart"/>
+      <w:r>
+        <w:t>tesztgep</w:t>
+      </w:r>
+      <w:proofErr w:type="spellEnd"/>
+      <w:r>
+        <w:t xml:space="preserve">$ </w:t>
+      </w:r>
+      <w:proofErr w:type="spellStart"/>
+      <w:r>
+        <w:t>smbpasswd</w:t>
+      </w:r>
+      <w:proofErr w:type="spellEnd"/>
+      <w:r>
+        <w:t xml:space="preserve"> -a -n -m </w:t>
+      </w:r>
+      <w:proofErr w:type="spellStart"/>
+      <w:r>
+        <w:t>tesztgep</w:t>
+      </w:r>
+      <w:proofErr w:type="spellEnd"/>
+      <w:r>
+        <w:t xml:space="preserve">$ </w:t>
+      </w:r>
+      <w:r>
+        <w:rPr>
+          <w:i/>
+        </w:rPr>
+        <w:t xml:space="preserve">script segítségével (ha jól </w:t>
+      </w:r>
+      <w:proofErr w:type="spellStart"/>
+      <w:r>
+        <w:rPr>
+          <w:i/>
+        </w:rPr>
+        <w:t>müködik</w:t>
+      </w:r>
+      <w:proofErr w:type="spellEnd"/>
+      <w:r>
+        <w:rPr>
+          <w:i/>
+        </w:rPr>
+        <w:t xml:space="preserve">): </w:t>
+      </w:r>
       <w:r>
         <w:t>/</w:t>
       </w:r>
       <w:proofErr w:type="spellStart"/>
       <w:r>
+        <w:t>root</w:t>
+      </w:r>
+      <w:proofErr w:type="spellEnd"/>
+      <w:r>
+        <w:t>/</w:t>
+      </w:r>
+      <w:proofErr w:type="spellStart"/>
+      <w:r>
+        <w:t>add_machine_to_samba</w:t>
+      </w:r>
+      <w:proofErr w:type="spellEnd"/>
+      <w:r>
+        <w:t xml:space="preserve"> </w:t>
+      </w:r>
+      <w:proofErr w:type="spellStart"/>
+      <w:r>
+        <w:t>tesztgep</w:t>
+      </w:r>
+      <w:proofErr w:type="spellEnd"/>
+    </w:p>
+    <w:p>
+      <w:pPr>
+        <w:ind w:left="-5" w:right="3238"/>
+      </w:pPr>
+      <w:proofErr w:type="spellStart"/>
+      <w:r>
+        <w:rPr>
+          <w:i/>
+        </w:rPr>
+        <w:t>tesztuser</w:t>
+      </w:r>
+      <w:proofErr w:type="spellEnd"/>
+      <w:r>
+        <w:rPr>
+          <w:i/>
+        </w:rPr>
+        <w:t xml:space="preserve"> nevű felhasználó felvétele: </w:t>
+      </w:r>
+      <w:proofErr w:type="spellStart"/>
+      <w:r>
+        <w:t>useradd</w:t>
+      </w:r>
+      <w:proofErr w:type="spellEnd"/>
+      <w:r>
+        <w:t xml:space="preserve"> -d /</w:t>
+      </w:r>
+      <w:proofErr w:type="spellStart"/>
+      <w:r>
+        <w:t>home</w:t>
+      </w:r>
+      <w:proofErr w:type="spellEnd"/>
+      <w:r>
+        <w:t>/</w:t>
+      </w:r>
+      <w:proofErr w:type="spellStart"/>
+      <w:r>
+        <w:t>tesztuser</w:t>
+      </w:r>
+      <w:proofErr w:type="spellEnd"/>
+      <w:r>
+        <w:t xml:space="preserve"> -g </w:t>
+      </w:r>
+      <w:proofErr w:type="spellStart"/>
+      <w:r>
+        <w:t>smbadmins</w:t>
+      </w:r>
+      <w:proofErr w:type="spellEnd"/>
+      <w:r>
+        <w:t xml:space="preserve"> -m -s /bin/</w:t>
+      </w:r>
+      <w:proofErr w:type="spellStart"/>
+      <w:r>
         <w:t>false</w:t>
       </w:r>
       <w:proofErr w:type="spellEnd"/>
@@ -6716,11 +7305,11 @@
       </w:r>
       <w:proofErr w:type="spellStart"/>
       <w:r>
-        <w:t>tesztgep</w:t>
-      </w:r>
-      <w:proofErr w:type="spellEnd"/>
-      <w:r>
-        <w:t xml:space="preserve">$ </w:t>
+        <w:t>tesztuser</w:t>
+      </w:r>
+      <w:proofErr w:type="spellEnd"/>
+      <w:r>
+        <w:t xml:space="preserve"> </w:t>
       </w:r>
       <w:proofErr w:type="spellStart"/>
       <w:r>
@@ -6728,187 +7317,57 @@
       </w:r>
       <w:proofErr w:type="spellEnd"/>
       <w:r>
-        <w:t xml:space="preserve"> -a -n -m </w:t>
-      </w:r>
-      <w:proofErr w:type="spellStart"/>
-      <w:r>
-        <w:t>tesztgep</w:t>
-      </w:r>
-      <w:proofErr w:type="spellEnd"/>
-      <w:r>
-        <w:t xml:space="preserve">$ </w:t>
-      </w:r>
-      <w:r>
-        <w:rPr>
-          <w:i/>
-        </w:rPr>
-        <w:t xml:space="preserve">script segítségével (ha jól </w:t>
-      </w:r>
-      <w:proofErr w:type="spellStart"/>
-      <w:r>
-        <w:rPr>
-          <w:i/>
-        </w:rPr>
-        <w:t>müködik</w:t>
-      </w:r>
-      <w:proofErr w:type="spellEnd"/>
-      <w:r>
-        <w:rPr>
-          <w:i/>
-        </w:rPr>
-        <w:t xml:space="preserve">): </w:t>
-      </w:r>
-      <w:r>
-        <w:t>/</w:t>
-      </w:r>
-      <w:proofErr w:type="spellStart"/>
-      <w:r>
-        <w:t>root</w:t>
-      </w:r>
-      <w:proofErr w:type="spellEnd"/>
-      <w:r>
-        <w:t>/</w:t>
-      </w:r>
-      <w:proofErr w:type="spellStart"/>
-      <w:r>
-        <w:t>add_machine_to_samba</w:t>
-      </w:r>
-      <w:proofErr w:type="spellEnd"/>
+        <w:t xml:space="preserve"> -a </w:t>
+      </w:r>
+      <w:proofErr w:type="spellStart"/>
+      <w:r>
+        <w:t>tesztuser</w:t>
+      </w:r>
+      <w:proofErr w:type="spellEnd"/>
+    </w:p>
+    <w:p>
+      <w:pPr>
+        <w:ind w:left="-5" w:right="8"/>
+      </w:pPr>
+      <w:proofErr w:type="spellStart"/>
+      <w:r>
+        <w:t>usermod</w:t>
+      </w:r>
+      <w:proofErr w:type="spellEnd"/>
+      <w:r>
+        <w:t xml:space="preserve"> -g </w:t>
+      </w:r>
+      <w:proofErr w:type="spellStart"/>
+      <w:r>
+        <w:t>users</w:t>
+      </w:r>
+      <w:proofErr w:type="spellEnd"/>
+      <w:r>
+        <w:t xml:space="preserve"> -G </w:t>
+      </w:r>
+      <w:proofErr w:type="spellStart"/>
+      <w:r>
+        <w:t>contactual</w:t>
+      </w:r>
+      <w:proofErr w:type="gramStart"/>
+      <w:r>
+        <w:t>,website</w:t>
+      </w:r>
+      <w:proofErr w:type="spellEnd"/>
+      <w:proofErr w:type="gramEnd"/>
       <w:r>
         <w:t xml:space="preserve"> </w:t>
       </w:r>
       <w:proofErr w:type="spellStart"/>
       <w:r>
-        <w:t>tesztgep</w:t>
-      </w:r>
-      <w:proofErr w:type="spellEnd"/>
-    </w:p>
-    <w:p>
-      <w:pPr>
-        <w:ind w:left="-5" w:right="3238"/>
-      </w:pPr>
-      <w:proofErr w:type="spellStart"/>
-      <w:r>
-        <w:rPr>
-          <w:i/>
-        </w:rPr>
         <w:t>tesztuser</w:t>
       </w:r>
       <w:proofErr w:type="spellEnd"/>
-      <w:r>
-        <w:rPr>
-          <w:i/>
-        </w:rPr>
-        <w:t xml:space="preserve"> nevű felhasználó felvétele: </w:t>
-      </w:r>
-      <w:proofErr w:type="spellStart"/>
-      <w:r>
-        <w:t>useradd</w:t>
-      </w:r>
-      <w:proofErr w:type="spellEnd"/>
-      <w:r>
-        <w:t xml:space="preserve"> -d /</w:t>
-      </w:r>
-      <w:proofErr w:type="spellStart"/>
-      <w:r>
-        <w:t>home</w:t>
-      </w:r>
-      <w:proofErr w:type="spellEnd"/>
-      <w:r>
-        <w:t>/</w:t>
-      </w:r>
-      <w:proofErr w:type="spellStart"/>
-      <w:r>
-        <w:t>tesztuser</w:t>
-      </w:r>
-      <w:proofErr w:type="spellEnd"/>
-      <w:r>
-        <w:t xml:space="preserve"> -g </w:t>
-      </w:r>
-      <w:proofErr w:type="spellStart"/>
-      <w:r>
-        <w:t>smbadmins</w:t>
-      </w:r>
-      <w:proofErr w:type="spellEnd"/>
-      <w:r>
-        <w:t xml:space="preserve"> -m -s /</w:t>
-      </w:r>
-      <w:proofErr w:type="spellStart"/>
-      <w:r>
-        <w:t>bin</w:t>
-      </w:r>
-      <w:proofErr w:type="spellEnd"/>
-      <w:r>
-        <w:t>/</w:t>
-      </w:r>
-      <w:proofErr w:type="spellStart"/>
-      <w:r>
-        <w:t>false</w:t>
-      </w:r>
-      <w:proofErr w:type="spellEnd"/>
-      <w:r>
-        <w:t xml:space="preserve"> </w:t>
-      </w:r>
-      <w:proofErr w:type="spellStart"/>
-      <w:r>
-        <w:t>tesztuser</w:t>
-      </w:r>
-      <w:proofErr w:type="spellEnd"/>
-      <w:r>
-        <w:t xml:space="preserve"> </w:t>
-      </w:r>
-      <w:proofErr w:type="spellStart"/>
-      <w:r>
-        <w:t>smbpasswd</w:t>
-      </w:r>
-      <w:proofErr w:type="spellEnd"/>
-      <w:r>
-        <w:t xml:space="preserve"> -a </w:t>
-      </w:r>
-      <w:proofErr w:type="spellStart"/>
-      <w:r>
-        <w:t>tesztuser</w:t>
-      </w:r>
-      <w:proofErr w:type="spellEnd"/>
     </w:p>
     <w:p>
       <w:pPr>
         <w:ind w:left="-5" w:right="8"/>
       </w:pPr>
-      <w:proofErr w:type="spellStart"/>
-      <w:r>
-        <w:t>usermod</w:t>
-      </w:r>
-      <w:proofErr w:type="spellEnd"/>
-      <w:r>
-        <w:t xml:space="preserve"> -g </w:t>
-      </w:r>
-      <w:proofErr w:type="spellStart"/>
-      <w:r>
-        <w:t>users</w:t>
-      </w:r>
-      <w:proofErr w:type="spellEnd"/>
-      <w:r>
-        <w:t xml:space="preserve"> -G </w:t>
-      </w:r>
-      <w:proofErr w:type="spellStart"/>
-      <w:r>
-        <w:t>contactual,website</w:t>
-      </w:r>
-      <w:proofErr w:type="spellEnd"/>
-      <w:r>
-        <w:t xml:space="preserve"> </w:t>
-      </w:r>
-      <w:proofErr w:type="spellStart"/>
-      <w:r>
-        <w:t>tesztuser</w:t>
-      </w:r>
-      <w:proofErr w:type="spellEnd"/>
-    </w:p>
-    <w:p>
-      <w:pPr>
-        <w:ind w:left="-5" w:right="8"/>
-      </w:pPr>
       <w:r>
         <w:t>Az olyan megosztásokat, amikhez mindenkinek mindig hozzá kell férnie (</w:t>
       </w:r>
@@ -6926,7 +7385,23 @@
       </w:r>
       <w:proofErr w:type="spellEnd"/>
       <w:r>
-        <w:t xml:space="preserve"> jogosultsággal felvenni. (és esetleg 666-os fájl írási jogosultságot illetve 777-es könyvtár létrehozási jogosultságot „kierőszakolni”) Illetve az egész jogosultságrendszert jól átgondolni, hogy a közös dokumentumokkal kapcsolatban ne legyen jogosultsági probléma. Olyasmi problémák elkerülése végett, mikor az egyik felhasználó feltölti a dokumentumot, de a másik beleolvasni se tud, vagy esetleg módosítani se tudja.</w:t>
+        <w:t xml:space="preserve"> jogosultsággal felvenni. (és esetleg 666-os </w:t>
+      </w:r>
+      <w:proofErr w:type="gramStart"/>
+      <w:r>
+        <w:t>fájl írási</w:t>
+      </w:r>
+      <w:proofErr w:type="gramEnd"/>
+      <w:r>
+        <w:t xml:space="preserve"> jogosultságot illetve 777-es könyvtár létrehozási jogosultságot „kierőszakolni”) Illetve az egész jogosultságrendszert jól átgondolni, hogy a közös dokumentumokkal kapcsolatban ne legyen jogosultsági probléma. Olyasmi </w:t>
+      </w:r>
+      <w:proofErr w:type="gramStart"/>
+      <w:r>
+        <w:t>problémák</w:t>
+      </w:r>
+      <w:proofErr w:type="gramEnd"/>
+      <w:r>
+        <w:t xml:space="preserve"> elkerülése végett, mikor az egyik felhasználó feltölti a dokumentumot, de a másik beleolvasni se tud, vagy esetleg módosítani se tudja.</w:t>
       </w:r>
     </w:p>
     <w:p>
@@ -7007,7 +7482,15 @@
       </w:r>
       <w:proofErr w:type="spellEnd"/>
       <w:r>
-        <w:t xml:space="preserve">), amit a felhasználó viszont nem lát, mert helyette a saját mappájában találja a </w:t>
+        <w:t xml:space="preserve">), amit a felhasználó viszont nem lát, mert helyette a saját </w:t>
+      </w:r>
+      <w:proofErr w:type="gramStart"/>
+      <w:r>
+        <w:t>mappájában</w:t>
+      </w:r>
+      <w:proofErr w:type="gramEnd"/>
+      <w:r>
+        <w:t xml:space="preserve"> találja a </w:t>
       </w:r>
       <w:proofErr w:type="spellStart"/>
       <w:r>
@@ -7015,7 +7498,15 @@
       </w:r>
       <w:proofErr w:type="spellEnd"/>
       <w:r>
-        <w:t xml:space="preserve"> mappákat. Ezek a mappák a </w:t>
+        <w:t xml:space="preserve"> mappákat. Ezek a </w:t>
+      </w:r>
+      <w:proofErr w:type="gramStart"/>
+      <w:r>
+        <w:t>mappák</w:t>
+      </w:r>
+      <w:proofErr w:type="gramEnd"/>
+      <w:r>
+        <w:t xml:space="preserve"> a </w:t>
       </w:r>
       <w:proofErr w:type="spellStart"/>
       <w:r>
@@ -7059,493 +7550,9 @@
           <w:u w:val="single" w:color="000000"/>
         </w:rPr>
         <w:lastRenderedPageBreak/>
-        <w:t xml:space="preserve">  Smirnoff </w:t>
-      </w:r>
-      <w:r>
-        <w:rPr>
-          <w:b/>
-          <w:sz w:val="32"/>
-          <w:u w:val="single" w:color="000000"/>
-        </w:rPr>
-        <w:t>:</w:t>
-      </w:r>
-    </w:p>
-    <w:p>
-      <w:pPr>
-        <w:spacing w:after="218"/>
-        <w:ind w:left="-5" w:right="8"/>
-      </w:pPr>
-      <w:r>
-        <w:t xml:space="preserve">A gép egy 2Ghz-es Celeron CPU-val, </w:t>
-      </w:r>
-      <w:proofErr w:type="spellStart"/>
-      <w:r>
-        <w:t>kb</w:t>
-      </w:r>
-      <w:proofErr w:type="spellEnd"/>
-      <w:r>
-        <w:t xml:space="preserve"> 766MB RAM-</w:t>
-      </w:r>
-      <w:proofErr w:type="spellStart"/>
-      <w:r>
-        <w:t>al</w:t>
-      </w:r>
-      <w:proofErr w:type="spellEnd"/>
-      <w:r>
-        <w:t>, 1db 80Gb-os rendszer, 1db 120Gb-os és 2x300Gb-os HDD-vel rendelkezik. Ez utóbbi(</w:t>
-      </w:r>
-      <w:proofErr w:type="spellStart"/>
-      <w:r>
-        <w:t>ak</w:t>
-      </w:r>
-      <w:proofErr w:type="spellEnd"/>
-      <w:r>
-        <w:t xml:space="preserve">) 3 felé vannak </w:t>
-      </w:r>
-      <w:proofErr w:type="spellStart"/>
-      <w:r>
-        <w:t>particionálva</w:t>
-      </w:r>
-      <w:proofErr w:type="spellEnd"/>
-      <w:r>
-        <w:t>, 3 különböző RAID tömbbe fűzve. Ebből az egyik tömb a /</w:t>
-      </w:r>
-      <w:proofErr w:type="spellStart"/>
-      <w:r>
-        <w:t>home</w:t>
-      </w:r>
-      <w:proofErr w:type="spellEnd"/>
-      <w:r>
-        <w:t xml:space="preserve"> könyvtáré, a többi </w:t>
-      </w:r>
-      <w:proofErr w:type="spellStart"/>
-      <w:r>
-        <w:t>klönböző</w:t>
-      </w:r>
-      <w:proofErr w:type="spellEnd"/>
-      <w:r>
-        <w:t xml:space="preserve"> megosztásoké.</w:t>
-      </w:r>
-    </w:p>
-    <w:p>
-      <w:pPr>
-        <w:ind w:left="-5" w:right="8"/>
-      </w:pPr>
-      <w:r>
-        <w:t xml:space="preserve">A gép php fejlesztői szerver, néhány megosztással, amik a munkákhoz szükségesek. Egy </w:t>
-      </w:r>
-      <w:proofErr w:type="spellStart"/>
-      <w:r>
-        <w:t>www</w:t>
-      </w:r>
-      <w:proofErr w:type="spellEnd"/>
-      <w:r>
-        <w:t xml:space="preserve"> megosztás, amibe a webfejlesztők dolgoznak, illetve mindenkinek a </w:t>
-      </w:r>
-      <w:proofErr w:type="spellStart"/>
-      <w:r>
-        <w:t>home</w:t>
-      </w:r>
-      <w:proofErr w:type="spellEnd"/>
-      <w:r>
-        <w:t xml:space="preserve"> megosztása, amibe szintén pár fontos dokumentumot, illetve fejlesztés alatt lévő oldalakat lehet tárolni. Ez utóbbiakat szintén el lehet érni </w:t>
-      </w:r>
-      <w:proofErr w:type="spellStart"/>
-      <w:r>
-        <w:t>apache</w:t>
-      </w:r>
-      <w:proofErr w:type="spellEnd"/>
-      <w:r>
-        <w:t xml:space="preserve"> </w:t>
-      </w:r>
-      <w:proofErr w:type="spellStart"/>
-      <w:r>
-        <w:t>alias</w:t>
-      </w:r>
-      <w:proofErr w:type="spellEnd"/>
-      <w:r>
-        <w:t>-ok segítségével a böngészőből.</w:t>
-      </w:r>
-    </w:p>
-    <w:p>
-      <w:pPr>
-        <w:spacing w:after="216"/>
-        <w:ind w:left="-5" w:right="8"/>
-      </w:pPr>
-      <w:r>
-        <w:t xml:space="preserve">A megosztásaihoz való felhasználói </w:t>
-      </w:r>
-      <w:proofErr w:type="spellStart"/>
-      <w:r>
-        <w:t>authentikációt</w:t>
-      </w:r>
-      <w:proofErr w:type="spellEnd"/>
-      <w:r>
-        <w:t xml:space="preserve"> a </w:t>
-      </w:r>
-      <w:proofErr w:type="spellStart"/>
-      <w:r>
-        <w:t>tupoljev</w:t>
-      </w:r>
-      <w:proofErr w:type="spellEnd"/>
-      <w:r>
-        <w:t xml:space="preserve"> nevű szerver végzi, azaz tőle kérdezi le a </w:t>
-      </w:r>
-      <w:proofErr w:type="spellStart"/>
-      <w:r>
-        <w:t>user</w:t>
-      </w:r>
-      <w:proofErr w:type="spellEnd"/>
-      <w:r>
-        <w:t xml:space="preserve"> nevet és jelszó párost.</w:t>
-      </w:r>
-    </w:p>
-    <w:p>
-      <w:pPr>
-        <w:ind w:left="-5" w:right="8"/>
-      </w:pPr>
-      <w:r>
-        <w:t xml:space="preserve">A </w:t>
-      </w:r>
-      <w:proofErr w:type="spellStart"/>
-      <w:r>
-        <w:t>samba</w:t>
-      </w:r>
-      <w:proofErr w:type="spellEnd"/>
-      <w:r>
-        <w:t xml:space="preserve"> </w:t>
-      </w:r>
-      <w:proofErr w:type="spellStart"/>
-      <w:r>
-        <w:t>www</w:t>
-      </w:r>
-      <w:proofErr w:type="spellEnd"/>
-      <w:r>
-        <w:t xml:space="preserve"> megosztása szintén „kierőszakolás” -</w:t>
-      </w:r>
-      <w:proofErr w:type="spellStart"/>
-      <w:r>
-        <w:t>al</w:t>
-      </w:r>
-      <w:proofErr w:type="spellEnd"/>
-      <w:r>
-        <w:t xml:space="preserve"> működik. Az </w:t>
-      </w:r>
-      <w:proofErr w:type="spellStart"/>
-      <w:r>
-        <w:t>apache</w:t>
-      </w:r>
-      <w:proofErr w:type="spellEnd"/>
-      <w:r>
-        <w:t xml:space="preserve"> által használt </w:t>
-      </w:r>
-      <w:proofErr w:type="spellStart"/>
-      <w:r>
-        <w:t>www-data</w:t>
-      </w:r>
-      <w:proofErr w:type="spellEnd"/>
-      <w:r>
-        <w:t xml:space="preserve"> felhasználó és csoport jogosultságot húzza rá egy-egy fájlra illetve könyvtárra a felmásolás során. </w:t>
-      </w:r>
-    </w:p>
-    <w:p>
-      <w:pPr>
-        <w:ind w:left="-5" w:right="8"/>
-      </w:pPr>
-      <w:r>
-        <w:t>Illetve a 660 jogosultságot új fájlnál, és 770-t új könyvtár esetén.</w:t>
-      </w:r>
-    </w:p>
-    <w:p>
-      <w:pPr>
-        <w:ind w:left="-5" w:right="8"/>
-      </w:pPr>
-      <w:r>
-        <w:t>Ez a belső hálózat esetén jól működik. Az internet felől való eléréskor (</w:t>
-      </w:r>
-      <w:proofErr w:type="spellStart"/>
-      <w:r>
-        <w:t>pl</w:t>
-      </w:r>
-      <w:proofErr w:type="spellEnd"/>
-      <w:r>
-        <w:t xml:space="preserve">: </w:t>
-      </w:r>
-      <w:proofErr w:type="spellStart"/>
-      <w:r>
-        <w:t>winscp</w:t>
-      </w:r>
-      <w:proofErr w:type="spellEnd"/>
-      <w:r>
-        <w:t xml:space="preserve">-vel) azonban van egy kényelmetlensége. Az, hogy fájlt nem lehet módosítani, csak ha </w:t>
-      </w:r>
-      <w:proofErr w:type="spellStart"/>
-      <w:r>
-        <w:t>elötte</w:t>
-      </w:r>
-      <w:proofErr w:type="spellEnd"/>
-      <w:r>
-        <w:t xml:space="preserve"> letöröljük és utána felmásoljuk a </w:t>
-      </w:r>
-      <w:proofErr w:type="spellStart"/>
-      <w:r>
-        <w:t>módosítottat</w:t>
-      </w:r>
-      <w:proofErr w:type="spellEnd"/>
-      <w:r>
-        <w:t>.</w:t>
-      </w:r>
-    </w:p>
-    <w:p>
-      <w:pPr>
-        <w:ind w:left="-5" w:right="8"/>
-      </w:pPr>
-      <w:r>
-        <w:t xml:space="preserve">Természetesen ezt csak az a személy teheti meg, akinek a </w:t>
-      </w:r>
-      <w:proofErr w:type="spellStart"/>
-      <w:r>
-        <w:t>linuxos</w:t>
-      </w:r>
-      <w:proofErr w:type="spellEnd"/>
-      <w:r>
-        <w:t xml:space="preserve"> felhasználója tagja a </w:t>
-      </w:r>
-      <w:proofErr w:type="spellStart"/>
-      <w:r>
-        <w:t>www-data</w:t>
-      </w:r>
-      <w:proofErr w:type="spellEnd"/>
-      <w:r>
-        <w:t xml:space="preserve"> csoportnak.</w:t>
-      </w:r>
-    </w:p>
-    <w:p>
-      <w:pPr>
-        <w:ind w:left="-5" w:right="8"/>
-      </w:pPr>
-      <w:r>
-        <w:t xml:space="preserve">Mivel azonban nem az elsődleges csoportja a felhasználónak a </w:t>
-      </w:r>
-      <w:proofErr w:type="spellStart"/>
-      <w:r>
-        <w:t>www-data</w:t>
-      </w:r>
-      <w:proofErr w:type="spellEnd"/>
-      <w:r>
-        <w:t xml:space="preserve">, ezért a fájl felmásolása után a </w:t>
-      </w:r>
-      <w:proofErr w:type="spellStart"/>
-      <w:r>
-        <w:t>felhasznalonev.users</w:t>
-      </w:r>
-      <w:proofErr w:type="spellEnd"/>
-      <w:r>
-        <w:t xml:space="preserve"> lesz a fájl tulajdonosa. Ezt </w:t>
-      </w:r>
-      <w:proofErr w:type="spellStart"/>
-      <w:r>
-        <w:t>orvoslandó</w:t>
-      </w:r>
-      <w:proofErr w:type="spellEnd"/>
-      <w:r>
-        <w:t xml:space="preserve"> óránként lefut egy script, ami a /var/</w:t>
-      </w:r>
-      <w:proofErr w:type="spellStart"/>
-      <w:r>
-        <w:t>www</w:t>
-      </w:r>
-      <w:proofErr w:type="spellEnd"/>
-      <w:r>
-        <w:t xml:space="preserve"> könyvtár teljes tartalmára beállítja a </w:t>
-      </w:r>
-      <w:proofErr w:type="spellStart"/>
-      <w:r>
-        <w:t>www-data</w:t>
-      </w:r>
-      <w:proofErr w:type="spellEnd"/>
-      <w:r>
-        <w:t xml:space="preserve"> tulajdonost.</w:t>
-      </w:r>
-    </w:p>
-    <w:p>
-      <w:pPr>
-        <w:spacing w:after="214"/>
-        <w:ind w:left="-5" w:right="8"/>
-      </w:pPr>
-      <w:r>
-        <w:t>Ez a script a szokásos /</w:t>
-      </w:r>
-      <w:proofErr w:type="spellStart"/>
-      <w:r>
-        <w:t>root</w:t>
-      </w:r>
-      <w:proofErr w:type="spellEnd"/>
-      <w:r>
-        <w:t>/</w:t>
-      </w:r>
-      <w:proofErr w:type="spellStart"/>
-      <w:r>
-        <w:t>scripts</w:t>
-      </w:r>
-      <w:proofErr w:type="spellEnd"/>
-      <w:r>
-        <w:t xml:space="preserve"> könyvtár alatt található </w:t>
-      </w:r>
-      <w:proofErr w:type="spellStart"/>
-      <w:r>
-        <w:t>www_chown</w:t>
-      </w:r>
-      <w:proofErr w:type="spellEnd"/>
-      <w:r>
-        <w:t xml:space="preserve"> néven.</w:t>
-      </w:r>
-    </w:p>
-    <w:p>
-      <w:pPr>
-        <w:ind w:left="-5" w:right="8"/>
-      </w:pPr>
-      <w:r>
-        <w:t xml:space="preserve">A gépen az </w:t>
-      </w:r>
-      <w:proofErr w:type="spellStart"/>
-      <w:r>
-        <w:t>apache</w:t>
-      </w:r>
-      <w:proofErr w:type="spellEnd"/>
-      <w:r>
-        <w:t xml:space="preserve"> már megszokott </w:t>
-      </w:r>
-      <w:proofErr w:type="spellStart"/>
-      <w:r>
-        <w:t>debian</w:t>
-      </w:r>
-      <w:proofErr w:type="spellEnd"/>
-      <w:r>
-        <w:t>-os módosulata található. A beállítása az interneten viszonylag jól van dokumentálva, ezért nem is tárgyalom tovább.</w:t>
-      </w:r>
-    </w:p>
-    <w:p>
-      <w:pPr>
-        <w:spacing w:after="212"/>
-        <w:ind w:left="-5" w:right="8"/>
-      </w:pPr>
-      <w:r>
-        <w:t>A php.ini a /</w:t>
-      </w:r>
-      <w:proofErr w:type="spellStart"/>
-      <w:r>
-        <w:t>etc</w:t>
-      </w:r>
-      <w:proofErr w:type="spellEnd"/>
-      <w:r>
-        <w:t xml:space="preserve">/php5/apache2/php.ini alatt található, illetve a php4-es </w:t>
-      </w:r>
-      <w:proofErr w:type="spellStart"/>
-      <w:r>
-        <w:t>ini</w:t>
-      </w:r>
-      <w:proofErr w:type="spellEnd"/>
-      <w:r>
-        <w:t xml:space="preserve"> szintén hasonló útvonalon.</w:t>
-      </w:r>
-    </w:p>
-    <w:p>
-      <w:pPr>
-        <w:spacing w:after="490"/>
-        <w:ind w:left="-5" w:right="8"/>
-      </w:pPr>
-      <w:r>
-        <w:t xml:space="preserve">A </w:t>
-      </w:r>
-      <w:proofErr w:type="spellStart"/>
-      <w:r>
-        <w:t>mysql</w:t>
-      </w:r>
-      <w:proofErr w:type="spellEnd"/>
-      <w:r>
-        <w:t xml:space="preserve"> adatbázisok helye szerencsére a szokásos útvonalon, azaz a /var/</w:t>
-      </w:r>
-      <w:proofErr w:type="spellStart"/>
-      <w:r>
-        <w:t>lib</w:t>
-      </w:r>
-      <w:proofErr w:type="spellEnd"/>
-      <w:r>
-        <w:t>/</w:t>
-      </w:r>
-      <w:proofErr w:type="spellStart"/>
-      <w:r>
-        <w:t>mysql</w:t>
-      </w:r>
-      <w:proofErr w:type="spellEnd"/>
-      <w:r>
-        <w:t xml:space="preserve"> alatt található.</w:t>
-      </w:r>
-    </w:p>
-    <w:p>
-      <w:pPr>
-        <w:ind w:left="-5" w:right="2380"/>
-      </w:pPr>
-      <w:proofErr w:type="spellStart"/>
-      <w:r>
-        <w:rPr>
-          <w:i/>
-        </w:rPr>
-        <w:t>tesztuser</w:t>
-      </w:r>
-      <w:proofErr w:type="spellEnd"/>
-      <w:r>
-        <w:rPr>
-          <w:i/>
-        </w:rPr>
-        <w:t xml:space="preserve"> nevű felhasználó felvétele: </w:t>
-      </w:r>
-      <w:proofErr w:type="spellStart"/>
-      <w:r>
-        <w:rPr>
-          <w:i/>
-        </w:rPr>
-        <w:t>useradd</w:t>
-      </w:r>
-      <w:proofErr w:type="spellEnd"/>
-      <w:r>
-        <w:rPr>
-          <w:i/>
-        </w:rPr>
-        <w:t xml:space="preserve"> </w:t>
-      </w:r>
-      <w:proofErr w:type="spellStart"/>
-      <w:r>
-        <w:rPr>
-          <w:i/>
-        </w:rPr>
-        <w:t>tesztuser</w:t>
-      </w:r>
-      <w:proofErr w:type="spellEnd"/>
-      <w:r>
-        <w:rPr>
-          <w:i/>
-        </w:rPr>
-        <w:t xml:space="preserve"> </w:t>
-      </w:r>
-      <w:r>
-        <w:t>utána egyértelmű paraméterek megadásával létre lehet hozni a felhasználót.</w:t>
-      </w:r>
-    </w:p>
-    <w:p>
-      <w:pPr>
-        <w:pStyle w:val="Cmsor1"/>
-      </w:pPr>
-      <w:r>
-        <w:t>Fontosabb nyomtatók telepítése</w:t>
-      </w:r>
-    </w:p>
-    <w:p>
-      <w:pPr>
-        <w:spacing w:after="99" w:line="259" w:lineRule="auto"/>
-        <w:ind w:left="-5"/>
-      </w:pPr>
+        <w:t xml:space="preserve">  </w:t>
+      </w:r>
+      <w:proofErr w:type="gramStart"/>
       <w:r>
         <w:rPr>
           <w:rFonts w:ascii="Verdana" w:eastAsia="Verdana" w:hAnsi="Verdana" w:cs="Verdana"/>
@@ -7553,9 +7560,547 @@
           <w:sz w:val="32"/>
           <w:u w:val="single" w:color="000000"/>
         </w:rPr>
-        <w:t>HP 3015 (</w:t>
-      </w:r>
-      <w:proofErr w:type="spellStart"/>
+        <w:t xml:space="preserve">Smirnoff </w:t>
+      </w:r>
+      <w:r>
+        <w:rPr>
+          <w:b/>
+          <w:sz w:val="32"/>
+          <w:u w:val="single" w:color="000000"/>
+        </w:rPr>
+        <w:t>:</w:t>
+      </w:r>
+      <w:proofErr w:type="gramEnd"/>
+    </w:p>
+    <w:p>
+      <w:pPr>
+        <w:spacing w:after="218"/>
+        <w:ind w:left="-5" w:right="8"/>
+      </w:pPr>
+      <w:r>
+        <w:t xml:space="preserve">A gép egy 2Ghz-es Celeron CPU-val, </w:t>
+      </w:r>
+      <w:proofErr w:type="spellStart"/>
+      <w:r>
+        <w:t>kb</w:t>
+      </w:r>
+      <w:proofErr w:type="spellEnd"/>
+      <w:r>
+        <w:t xml:space="preserve"> 766MB RAM-</w:t>
+      </w:r>
+      <w:proofErr w:type="spellStart"/>
+      <w:r>
+        <w:t>al</w:t>
+      </w:r>
+      <w:proofErr w:type="spellEnd"/>
+      <w:r>
+        <w:t xml:space="preserve">, 1db 80Gb-os rendszer, 1db 120Gb-os és 2x300Gb-os HDD-vel rendelkezik. Ez </w:t>
+      </w:r>
+      <w:proofErr w:type="gramStart"/>
+      <w:r>
+        <w:t>utóbbi(</w:t>
+      </w:r>
+      <w:proofErr w:type="spellStart"/>
+      <w:proofErr w:type="gramEnd"/>
+      <w:r>
+        <w:t>ak</w:t>
+      </w:r>
+      <w:proofErr w:type="spellEnd"/>
+      <w:r>
+        <w:t xml:space="preserve">) 3 felé vannak </w:t>
+      </w:r>
+      <w:proofErr w:type="spellStart"/>
+      <w:r>
+        <w:t>particionálva</w:t>
+      </w:r>
+      <w:proofErr w:type="spellEnd"/>
+      <w:r>
+        <w:t>, 3 különböző RAID tömbbe fűzve. Ebből az egyik tömb a /</w:t>
+      </w:r>
+      <w:proofErr w:type="spellStart"/>
+      <w:r>
+        <w:t>home</w:t>
+      </w:r>
+      <w:proofErr w:type="spellEnd"/>
+      <w:r>
+        <w:t xml:space="preserve"> könyvtáré, a többi </w:t>
+      </w:r>
+      <w:proofErr w:type="spellStart"/>
+      <w:r>
+        <w:t>klönböző</w:t>
+      </w:r>
+      <w:proofErr w:type="spellEnd"/>
+      <w:r>
+        <w:t xml:space="preserve"> megosztásoké.</w:t>
+      </w:r>
+    </w:p>
+    <w:p>
+      <w:pPr>
+        <w:ind w:left="-5" w:right="8"/>
+      </w:pPr>
+      <w:r>
+        <w:t xml:space="preserve">A gép php fejlesztői szerver, néhány megosztással, amik a munkákhoz szükségesek. Egy </w:t>
+      </w:r>
+      <w:proofErr w:type="spellStart"/>
+      <w:r>
+        <w:t>www</w:t>
+      </w:r>
+      <w:proofErr w:type="spellEnd"/>
+      <w:r>
+        <w:t xml:space="preserve"> megosztás, amibe a webfejlesztők dolgoznak, illetve mindenkinek a </w:t>
+      </w:r>
+      <w:proofErr w:type="spellStart"/>
+      <w:r>
+        <w:t>home</w:t>
+      </w:r>
+      <w:proofErr w:type="spellEnd"/>
+      <w:r>
+        <w:t xml:space="preserve"> megosztása, amibe szintén pár fontos </w:t>
+      </w:r>
+      <w:proofErr w:type="gramStart"/>
+      <w:r>
+        <w:t>dokumentumot</w:t>
+      </w:r>
+      <w:proofErr w:type="gramEnd"/>
+      <w:r>
+        <w:t xml:space="preserve">, illetve fejlesztés alatt lévő oldalakat lehet tárolni. Ez utóbbiakat szintén el lehet érni </w:t>
+      </w:r>
+      <w:proofErr w:type="spellStart"/>
+      <w:r>
+        <w:t>apache</w:t>
+      </w:r>
+      <w:proofErr w:type="spellEnd"/>
+      <w:r>
+        <w:t xml:space="preserve"> </w:t>
+      </w:r>
+      <w:proofErr w:type="gramStart"/>
+      <w:r>
+        <w:t>alias-ok</w:t>
+      </w:r>
+      <w:proofErr w:type="gramEnd"/>
+      <w:r>
+        <w:t xml:space="preserve"> segítségével a böngészőből.</w:t>
+      </w:r>
+    </w:p>
+    <w:p>
+      <w:pPr>
+        <w:spacing w:after="216"/>
+        <w:ind w:left="-5" w:right="8"/>
+      </w:pPr>
+      <w:r>
+        <w:t xml:space="preserve">A megosztásaihoz való felhasználói </w:t>
+      </w:r>
+      <w:proofErr w:type="spellStart"/>
+      <w:r>
+        <w:t>authentikációt</w:t>
+      </w:r>
+      <w:proofErr w:type="spellEnd"/>
+      <w:r>
+        <w:t xml:space="preserve"> a </w:t>
+      </w:r>
+      <w:proofErr w:type="spellStart"/>
+      <w:r>
+        <w:t>tupoljev</w:t>
+      </w:r>
+      <w:proofErr w:type="spellEnd"/>
+      <w:r>
+        <w:t xml:space="preserve"> nevű szerver végzi, azaz tőle kérdezi le </w:t>
+      </w:r>
+      <w:proofErr w:type="gramStart"/>
+      <w:r>
+        <w:t>a</w:t>
+      </w:r>
+      <w:proofErr w:type="gramEnd"/>
+      <w:r>
+        <w:t xml:space="preserve"> </w:t>
+      </w:r>
+      <w:proofErr w:type="spellStart"/>
+      <w:r>
+        <w:t>user</w:t>
+      </w:r>
+      <w:proofErr w:type="spellEnd"/>
+      <w:r>
+        <w:t xml:space="preserve"> nevet és jelszó párost.</w:t>
+      </w:r>
+    </w:p>
+    <w:p>
+      <w:pPr>
+        <w:ind w:left="-5" w:right="8"/>
+      </w:pPr>
+      <w:r>
+        <w:t xml:space="preserve">A </w:t>
+      </w:r>
+      <w:proofErr w:type="spellStart"/>
+      <w:r>
+        <w:t>samba</w:t>
+      </w:r>
+      <w:proofErr w:type="spellEnd"/>
+      <w:r>
+        <w:t xml:space="preserve"> </w:t>
+      </w:r>
+      <w:proofErr w:type="spellStart"/>
+      <w:r>
+        <w:t>www</w:t>
+      </w:r>
+      <w:proofErr w:type="spellEnd"/>
+      <w:r>
+        <w:t xml:space="preserve"> megosztása szintén „kierőszakolás” -</w:t>
+      </w:r>
+      <w:proofErr w:type="spellStart"/>
+      <w:r>
+        <w:t>al</w:t>
+      </w:r>
+      <w:proofErr w:type="spellEnd"/>
+      <w:r>
+        <w:t xml:space="preserve"> működik. Az </w:t>
+      </w:r>
+      <w:proofErr w:type="spellStart"/>
+      <w:r>
+        <w:t>apache</w:t>
+      </w:r>
+      <w:proofErr w:type="spellEnd"/>
+      <w:r>
+        <w:t xml:space="preserve"> által használt </w:t>
+      </w:r>
+      <w:proofErr w:type="spellStart"/>
+      <w:r>
+        <w:t>www-data</w:t>
+      </w:r>
+      <w:proofErr w:type="spellEnd"/>
+      <w:r>
+        <w:t xml:space="preserve"> felhasználó és csoport jogosultságot húzza rá egy-egy </w:t>
+      </w:r>
+      <w:proofErr w:type="gramStart"/>
+      <w:r>
+        <w:t>fájlra</w:t>
+      </w:r>
+      <w:proofErr w:type="gramEnd"/>
+      <w:r>
+        <w:t xml:space="preserve"> illetve könyvtárra a felmásolás során. </w:t>
+      </w:r>
+    </w:p>
+    <w:p>
+      <w:pPr>
+        <w:ind w:left="-5" w:right="8"/>
+      </w:pPr>
+      <w:r>
+        <w:t xml:space="preserve">Illetve a 660 jogosultságot új </w:t>
+      </w:r>
+      <w:proofErr w:type="gramStart"/>
+      <w:r>
+        <w:t>fájlnál</w:t>
+      </w:r>
+      <w:proofErr w:type="gramEnd"/>
+      <w:r>
+        <w:t>, és 770-t új könyvtár esetén.</w:t>
+      </w:r>
+    </w:p>
+    <w:p>
+      <w:pPr>
+        <w:ind w:left="-5" w:right="8"/>
+      </w:pPr>
+      <w:r>
+        <w:t>Ez a belső hálózat esetén jól működik. Az internet felől való eléréskor (</w:t>
+      </w:r>
+      <w:proofErr w:type="spellStart"/>
+      <w:r>
+        <w:t>pl</w:t>
+      </w:r>
+      <w:proofErr w:type="spellEnd"/>
+      <w:r>
+        <w:t xml:space="preserve">: </w:t>
+      </w:r>
+      <w:proofErr w:type="spellStart"/>
+      <w:r>
+        <w:t>winscp-vel</w:t>
+      </w:r>
+      <w:proofErr w:type="spellEnd"/>
+      <w:r>
+        <w:t xml:space="preserve">) azonban van egy kényelmetlensége. Az, hogy </w:t>
+      </w:r>
+      <w:proofErr w:type="gramStart"/>
+      <w:r>
+        <w:t>fájlt</w:t>
+      </w:r>
+      <w:proofErr w:type="gramEnd"/>
+      <w:r>
+        <w:t xml:space="preserve"> nem lehet módosítani, csak ha </w:t>
+      </w:r>
+      <w:proofErr w:type="spellStart"/>
+      <w:r>
+        <w:t>elötte</w:t>
+      </w:r>
+      <w:proofErr w:type="spellEnd"/>
+      <w:r>
+        <w:t xml:space="preserve"> letöröljük és utána felmásoljuk a </w:t>
+      </w:r>
+      <w:proofErr w:type="spellStart"/>
+      <w:r>
+        <w:t>módosítottat</w:t>
+      </w:r>
+      <w:proofErr w:type="spellEnd"/>
+      <w:r>
+        <w:t>.</w:t>
+      </w:r>
+    </w:p>
+    <w:p>
+      <w:pPr>
+        <w:ind w:left="-5" w:right="8"/>
+      </w:pPr>
+      <w:r>
+        <w:t xml:space="preserve">Természetesen ezt csak az a személy teheti meg, akinek a </w:t>
+      </w:r>
+      <w:proofErr w:type="spellStart"/>
+      <w:r>
+        <w:t>linuxos</w:t>
+      </w:r>
+      <w:proofErr w:type="spellEnd"/>
+      <w:r>
+        <w:t xml:space="preserve"> felhasználója tagja a </w:t>
+      </w:r>
+      <w:proofErr w:type="spellStart"/>
+      <w:r>
+        <w:t>www-data</w:t>
+      </w:r>
+      <w:proofErr w:type="spellEnd"/>
+      <w:r>
+        <w:t xml:space="preserve"> csoportnak.</w:t>
+      </w:r>
+    </w:p>
+    <w:p>
+      <w:pPr>
+        <w:ind w:left="-5" w:right="8"/>
+      </w:pPr>
+      <w:r>
+        <w:t xml:space="preserve">Mivel azonban nem az elsődleges csoportja a felhasználónak a </w:t>
+      </w:r>
+      <w:proofErr w:type="spellStart"/>
+      <w:r>
+        <w:t>www-data</w:t>
+      </w:r>
+      <w:proofErr w:type="spellEnd"/>
+      <w:r>
+        <w:t xml:space="preserve">, ezért a </w:t>
+      </w:r>
+      <w:proofErr w:type="gramStart"/>
+      <w:r>
+        <w:t>fájl</w:t>
+      </w:r>
+      <w:proofErr w:type="gramEnd"/>
+      <w:r>
+        <w:t xml:space="preserve"> felmásolása után a </w:t>
+      </w:r>
+      <w:proofErr w:type="spellStart"/>
+      <w:r>
+        <w:t>felhasznalonev.users</w:t>
+      </w:r>
+      <w:proofErr w:type="spellEnd"/>
+      <w:r>
+        <w:t xml:space="preserve"> lesz a fájl tulajdonosa. Ezt </w:t>
+      </w:r>
+      <w:proofErr w:type="spellStart"/>
+      <w:r>
+        <w:t>orvoslandó</w:t>
+      </w:r>
+      <w:proofErr w:type="spellEnd"/>
+      <w:r>
+        <w:t xml:space="preserve"> óránként lefut egy script, ami a /var/</w:t>
+      </w:r>
+      <w:proofErr w:type="spellStart"/>
+      <w:r>
+        <w:t>www</w:t>
+      </w:r>
+      <w:proofErr w:type="spellEnd"/>
+      <w:r>
+        <w:t xml:space="preserve"> könyvtár teljes tartalmára beállítja a </w:t>
+      </w:r>
+      <w:proofErr w:type="spellStart"/>
+      <w:r>
+        <w:t>www-data</w:t>
+      </w:r>
+      <w:proofErr w:type="spellEnd"/>
+      <w:r>
+        <w:t xml:space="preserve"> tulajdonost.</w:t>
+      </w:r>
+    </w:p>
+    <w:p>
+      <w:pPr>
+        <w:spacing w:after="214"/>
+        <w:ind w:left="-5" w:right="8"/>
+      </w:pPr>
+      <w:r>
+        <w:t>Ez a script a szokásos /</w:t>
+      </w:r>
+      <w:proofErr w:type="spellStart"/>
+      <w:r>
+        <w:t>root</w:t>
+      </w:r>
+      <w:proofErr w:type="spellEnd"/>
+      <w:r>
+        <w:t>/</w:t>
+      </w:r>
+      <w:proofErr w:type="spellStart"/>
+      <w:r>
+        <w:t>scripts</w:t>
+      </w:r>
+      <w:proofErr w:type="spellEnd"/>
+      <w:r>
+        <w:t xml:space="preserve"> könyvtár alatt található </w:t>
+      </w:r>
+      <w:proofErr w:type="spellStart"/>
+      <w:r>
+        <w:t>www_chown</w:t>
+      </w:r>
+      <w:proofErr w:type="spellEnd"/>
+      <w:r>
+        <w:t xml:space="preserve"> néven.</w:t>
+      </w:r>
+    </w:p>
+    <w:p>
+      <w:pPr>
+        <w:ind w:left="-5" w:right="8"/>
+      </w:pPr>
+      <w:r>
+        <w:t xml:space="preserve">A gépen az </w:t>
+      </w:r>
+      <w:proofErr w:type="spellStart"/>
+      <w:r>
+        <w:t>apache</w:t>
+      </w:r>
+      <w:proofErr w:type="spellEnd"/>
+      <w:r>
+        <w:t xml:space="preserve"> már megszokott </w:t>
+      </w:r>
+      <w:proofErr w:type="spellStart"/>
+      <w:r>
+        <w:t>debian-os</w:t>
+      </w:r>
+      <w:proofErr w:type="spellEnd"/>
+      <w:r>
+        <w:t xml:space="preserve"> módosulata található. A beállítása az interneten viszonylag jól van dokumentálva, ezért nem is tárgyalom tovább.</w:t>
+      </w:r>
+    </w:p>
+    <w:p>
+      <w:pPr>
+        <w:spacing w:after="212"/>
+        <w:ind w:left="-5" w:right="8"/>
+      </w:pPr>
+      <w:r>
+        <w:t>A php.ini a /</w:t>
+      </w:r>
+      <w:proofErr w:type="spellStart"/>
+      <w:r>
+        <w:t>etc</w:t>
+      </w:r>
+      <w:proofErr w:type="spellEnd"/>
+      <w:r>
+        <w:t xml:space="preserve">/php5/apache2/php.ini alatt található, illetve a php4-es </w:t>
+      </w:r>
+      <w:proofErr w:type="spellStart"/>
+      <w:r>
+        <w:t>ini</w:t>
+      </w:r>
+      <w:proofErr w:type="spellEnd"/>
+      <w:r>
+        <w:t xml:space="preserve"> szintén hasonló útvonalon.</w:t>
+      </w:r>
+    </w:p>
+    <w:p>
+      <w:pPr>
+        <w:spacing w:after="490"/>
+        <w:ind w:left="-5" w:right="8"/>
+      </w:pPr>
+      <w:r>
+        <w:t xml:space="preserve">A </w:t>
+      </w:r>
+      <w:proofErr w:type="spellStart"/>
+      <w:r>
+        <w:t>mysql</w:t>
+      </w:r>
+      <w:proofErr w:type="spellEnd"/>
+      <w:r>
+        <w:t xml:space="preserve"> adatbázisok helye szerencsére a szokásos útvonalon, azaz a /var/</w:t>
+      </w:r>
+      <w:proofErr w:type="spellStart"/>
+      <w:r>
+        <w:t>lib</w:t>
+      </w:r>
+      <w:proofErr w:type="spellEnd"/>
+      <w:r>
+        <w:t>/</w:t>
+      </w:r>
+      <w:proofErr w:type="spellStart"/>
+      <w:r>
+        <w:t>mysql</w:t>
+      </w:r>
+      <w:proofErr w:type="spellEnd"/>
+      <w:r>
+        <w:t xml:space="preserve"> alatt található.</w:t>
+      </w:r>
+    </w:p>
+    <w:p>
+      <w:pPr>
+        <w:ind w:left="-5" w:right="2380"/>
+      </w:pPr>
+      <w:proofErr w:type="spellStart"/>
+      <w:r>
+        <w:rPr>
+          <w:i/>
+        </w:rPr>
+        <w:t>tesztuser</w:t>
+      </w:r>
+      <w:proofErr w:type="spellEnd"/>
+      <w:r>
+        <w:rPr>
+          <w:i/>
+        </w:rPr>
+        <w:t xml:space="preserve"> nevű felhasználó felvétele: </w:t>
+      </w:r>
+      <w:proofErr w:type="spellStart"/>
+      <w:r>
+        <w:rPr>
+          <w:i/>
+        </w:rPr>
+        <w:t>useradd</w:t>
+      </w:r>
+      <w:proofErr w:type="spellEnd"/>
+      <w:r>
+        <w:rPr>
+          <w:i/>
+        </w:rPr>
+        <w:t xml:space="preserve"> </w:t>
+      </w:r>
+      <w:proofErr w:type="spellStart"/>
+      <w:r>
+        <w:rPr>
+          <w:i/>
+        </w:rPr>
+        <w:t>tesztuser</w:t>
+      </w:r>
+      <w:proofErr w:type="spellEnd"/>
+      <w:r>
+        <w:rPr>
+          <w:i/>
+        </w:rPr>
+        <w:t xml:space="preserve"> </w:t>
+      </w:r>
+      <w:r>
+        <w:t>utána egyértelmű paraméterek megadásával létre lehet hozni a felhasználót.</w:t>
+      </w:r>
+    </w:p>
+    <w:p>
+      <w:pPr>
+        <w:pStyle w:val="Cmsor1"/>
+      </w:pPr>
+      <w:r>
+        <w:t>Fontosabb nyomtatók telepítése</w:t>
+      </w:r>
+    </w:p>
+    <w:p>
+      <w:pPr>
+        <w:spacing w:after="99" w:line="259" w:lineRule="auto"/>
+        <w:ind w:left="-5"/>
+      </w:pPr>
       <w:r>
         <w:rPr>
           <w:rFonts w:ascii="Verdana" w:eastAsia="Verdana" w:hAnsi="Verdana" w:cs="Verdana"/>
@@ -7563,9 +8108,9 @@
           <w:sz w:val="32"/>
           <w:u w:val="single" w:color="000000"/>
         </w:rPr>
-        <w:t>Edimax</w:t>
-      </w:r>
-      <w:proofErr w:type="spellEnd"/>
+        <w:t>HP 3015 (</w:t>
+      </w:r>
+      <w:proofErr w:type="spellStart"/>
       <w:r>
         <w:rPr>
           <w:rFonts w:ascii="Verdana" w:eastAsia="Verdana" w:hAnsi="Verdana" w:cs="Verdana"/>
@@ -7573,7 +8118,37 @@
           <w:sz w:val="32"/>
           <w:u w:val="single" w:color="000000"/>
         </w:rPr>
-        <w:t xml:space="preserve"> printer szerveres) nyomtató</w:t>
+        <w:t>Edimax</w:t>
+      </w:r>
+      <w:proofErr w:type="spellEnd"/>
+      <w:r>
+        <w:rPr>
+          <w:rFonts w:ascii="Verdana" w:eastAsia="Verdana" w:hAnsi="Verdana" w:cs="Verdana"/>
+          <w:b/>
+          <w:sz w:val="32"/>
+          <w:u w:val="single" w:color="000000"/>
+        </w:rPr>
+        <w:t xml:space="preserve"> </w:t>
+      </w:r>
+      <w:proofErr w:type="gramStart"/>
+      <w:r>
+        <w:rPr>
+          <w:rFonts w:ascii="Verdana" w:eastAsia="Verdana" w:hAnsi="Verdana" w:cs="Verdana"/>
+          <w:b/>
+          <w:sz w:val="32"/>
+          <w:u w:val="single" w:color="000000"/>
+        </w:rPr>
+        <w:t>printer</w:t>
+      </w:r>
+      <w:proofErr w:type="gramEnd"/>
+      <w:r>
+        <w:rPr>
+          <w:rFonts w:ascii="Verdana" w:eastAsia="Verdana" w:hAnsi="Verdana" w:cs="Verdana"/>
+          <w:b/>
+          <w:sz w:val="32"/>
+          <w:u w:val="single" w:color="000000"/>
+        </w:rPr>
+        <w:t xml:space="preserve"> szerveres) nyomtató</w:t>
       </w:r>
       <w:r>
         <w:rPr>
@@ -7597,15 +8172,23 @@
       </w:r>
       <w:proofErr w:type="spellEnd"/>
       <w:r>
-        <w:t xml:space="preserve"> nyomtatószerverre kötött nyomatók csak speciális </w:t>
-      </w:r>
-      <w:proofErr w:type="spellStart"/>
-      <w:r>
-        <w:t>Edimax</w:t>
-      </w:r>
-      <w:proofErr w:type="spellEnd"/>
-      <w:r>
-        <w:t>-os driverrel válnak rendesen elérhetővé és használhatóvá. (legalábbis ennél a típusnál).</w:t>
+        <w:t xml:space="preserve"> nyomtatószerverre kötött nyomatók csak </w:t>
+      </w:r>
+      <w:proofErr w:type="gramStart"/>
+      <w:r>
+        <w:t>speciális</w:t>
+      </w:r>
+      <w:proofErr w:type="gramEnd"/>
+      <w:r>
+        <w:t xml:space="preserve"> </w:t>
+      </w:r>
+      <w:proofErr w:type="spellStart"/>
+      <w:r>
+        <w:t>Edimax-os</w:t>
+      </w:r>
+      <w:proofErr w:type="spellEnd"/>
+      <w:r>
+        <w:t xml:space="preserve"> driverrel válnak rendesen elérhetővé és használhatóvá. (legalábbis ennél a típusnál).</w:t>
       </w:r>
     </w:p>
     <w:p>
@@ -7695,7 +8278,15 @@
         <w:ind w:left="-5" w:right="8"/>
       </w:pPr>
       <w:r>
-        <w:t>A következő lépés a printerserverre csatlakoztatott nyomtató feltelepítése.</w:t>
+        <w:t xml:space="preserve">A következő lépés a </w:t>
+      </w:r>
+      <w:proofErr w:type="gramStart"/>
+      <w:r>
+        <w:t>printer</w:t>
+      </w:r>
+      <w:proofErr w:type="gramEnd"/>
+      <w:r>
+        <w:t>serverre csatlakoztatott nyomtató feltelepítése.</w:t>
       </w:r>
     </w:p>
     <w:p>
@@ -7720,7 +8311,15 @@
       </w:r>
       <w:proofErr w:type="spellEnd"/>
       <w:r>
-        <w:t xml:space="preserve"> and Play.... elől vegyük ki a pipát!</w:t>
+        <w:t xml:space="preserve"> and Play</w:t>
+      </w:r>
+      <w:proofErr w:type="gramStart"/>
+      <w:r>
+        <w:t>....</w:t>
+      </w:r>
+      <w:proofErr w:type="gramEnd"/>
+      <w:r>
+        <w:t xml:space="preserve"> elől vegyük ki a pipát!</w:t>
       </w:r>
     </w:p>
     <w:p>
@@ -7753,7 +8352,15 @@
         <w:ind w:left="-5" w:right="8"/>
       </w:pPr>
       <w:r>
-        <w:t>Ha van saját lemezünk (jobb ha van) tallózzuk be, majd folytassuk értelemszerűen a telepítést.</w:t>
+        <w:t>Ha van saját lemezünk (</w:t>
+      </w:r>
+      <w:proofErr w:type="gramStart"/>
+      <w:r>
+        <w:t>jobb</w:t>
+      </w:r>
+      <w:proofErr w:type="gramEnd"/>
+      <w:r>
+        <w:t xml:space="preserve"> ha van) tallózzuk be, majd folytassuk értelemszerűen a telepítést.</w:t>
       </w:r>
     </w:p>
     <w:p>
@@ -7794,7 +8401,15 @@
       </w:r>
       <w:proofErr w:type="spellEnd"/>
       <w:r>
-        <w:t xml:space="preserve"> printerserver-t a 192.168.1.203-as IP címen érhetjük el.</w:t>
+        <w:t xml:space="preserve"> </w:t>
+      </w:r>
+      <w:proofErr w:type="gramStart"/>
+      <w:r>
+        <w:t>printer</w:t>
+      </w:r>
+      <w:proofErr w:type="gramEnd"/>
+      <w:r>
+        <w:t>server-t a 192.168.1.203-as IP címen érhetjük el.</w:t>
       </w:r>
     </w:p>
     <w:p>
@@ -7850,7 +8465,15 @@
         <w:ind w:left="-5" w:right="8"/>
       </w:pPr>
       <w:r>
-        <w:t>Ezt a nyomtatót elsősorban Erika használja, de mivel a hálózatra van csatlakoztatva, ezért bárki nyomtathat rá, akinek szüksége van. Természetesen csak ha fel van telepítve.</w:t>
+        <w:t xml:space="preserve">Ezt a nyomtatót elsősorban Erika használja, de mivel a hálózatra van csatlakoztatva, ezért bárki nyomtathat rá, akinek szüksége van. </w:t>
+      </w:r>
+      <w:proofErr w:type="gramStart"/>
+      <w:r>
+        <w:t>Természetesen</w:t>
+      </w:r>
+      <w:proofErr w:type="gramEnd"/>
+      <w:r>
+        <w:t xml:space="preserve"> csak ha fel van telepítve.</w:t>
       </w:r>
     </w:p>
     <w:p>
@@ -7859,7 +8482,15 @@
         <w:ind w:left="-5" w:right="8"/>
       </w:pPr>
       <w:r>
-        <w:t>A nyomtatót a 192.168.1.201-es IP címmel lehet elérni, vagy a hp2550n néven, de sokkal stabilabb, ha az IP címmel éri el a gép a nyomtatót.</w:t>
+        <w:t xml:space="preserve">A nyomtatót a 192.168.1.201-es IP címmel lehet elérni, vagy a hp2550n néven, de sokkal </w:t>
+      </w:r>
+      <w:proofErr w:type="gramStart"/>
+      <w:r>
+        <w:t>stabilabb</w:t>
+      </w:r>
+      <w:proofErr w:type="gramEnd"/>
+      <w:r>
+        <w:t>, ha az IP címmel éri el a gép a nyomtatót.</w:t>
       </w:r>
     </w:p>
     <w:p>
@@ -7994,7 +8625,15 @@
       </w:r>
       <w:proofErr w:type="spellEnd"/>
       <w:r>
-        <w:t xml:space="preserve"> kell kiválasztani. A megfelelő mezőbe be kell írni a megfelelő IP címet (192.168.1.190 vagy 192.168.1.200), majd a további információkat kérő ablakban az Egyéni lehetőséget választva, Beállítások gombra kattintva beállítani a nyomtatót a képen  látható módon.</w:t>
+        <w:t xml:space="preserve"> kell kiválasztani. A megfelelő mezőbe be kell írni a megfelelő IP címet (192.168.1.190 vagy 192.168.1.200), majd a további </w:t>
+      </w:r>
+      <w:proofErr w:type="gramStart"/>
+      <w:r>
+        <w:t>információkat</w:t>
+      </w:r>
+      <w:proofErr w:type="gramEnd"/>
+      <w:r>
+        <w:t xml:space="preserve"> kérő ablakban az Egyéni lehetőséget választva, Beállítások gombra kattintva beállítani a nyomtatót a képen  látható módon.</w:t>
       </w:r>
     </w:p>
     <w:p>
@@ -8186,7 +8825,15 @@
       </w:r>
       <w:proofErr w:type="spellEnd"/>
       <w:r>
-        <w:t>-t fájl felmásolása a megosztásra. (</w:t>
+        <w:t xml:space="preserve">-t </w:t>
+      </w:r>
+      <w:proofErr w:type="gramStart"/>
+      <w:r>
+        <w:t>fájl</w:t>
+      </w:r>
+      <w:proofErr w:type="gramEnd"/>
+      <w:r>
+        <w:t xml:space="preserve"> felmásolása a megosztásra. (</w:t>
       </w:r>
       <w:proofErr w:type="spellStart"/>
       <w:r>
@@ -8210,7 +8857,15 @@
       </w:r>
       <w:proofErr w:type="spellEnd"/>
       <w:r>
-        <w:t xml:space="preserve">-k webes adminisztrációs felületén tehető meg. Ezt a webes felületet a nyomtató IP címének (vagy hálózati nevének) a böngészőbe beírásával tehetjük meg. Ehhez általában nem kell </w:t>
+        <w:t xml:space="preserve">-k webes </w:t>
+      </w:r>
+      <w:proofErr w:type="gramStart"/>
+      <w:r>
+        <w:t>adminisztrációs</w:t>
+      </w:r>
+      <w:proofErr w:type="gramEnd"/>
+      <w:r>
+        <w:t xml:space="preserve"> felületén tehető meg. Ezt a webes felületet a nyomtató IP címének (vagy hálózati nevének) a böngészőbe beírásával tehetjük meg. Ehhez általában nem kell </w:t>
       </w:r>
       <w:proofErr w:type="spellStart"/>
       <w:r>
@@ -8225,8 +8880,13 @@
       <w:pPr>
         <w:ind w:left="-5" w:right="8"/>
       </w:pPr>
-      <w:r>
-        <w:t>akkor először Logout-</w:t>
+      <w:proofErr w:type="gramStart"/>
+      <w:r>
+        <w:t>akkor</w:t>
+      </w:r>
+      <w:proofErr w:type="gramEnd"/>
+      <w:r>
+        <w:t xml:space="preserve"> először Logout-</w:t>
       </w:r>
       <w:proofErr w:type="spellStart"/>
       <w:r>
@@ -8299,7 +8959,15 @@
         <w:ind w:left="-5" w:right="8"/>
       </w:pPr>
       <w:r>
-        <w:t>A cél listákat sajnos a gép nem rendezi automatikusan ABC sorrendben, ezt minden új cél felvételekor kézzel kell megadni. Illetve azt is, hogy a cél főképernyőjén (Main) megjelenjen-e vagy csak tallózás, a megfelelő betű lenyomása után.</w:t>
+        <w:t xml:space="preserve">A cél listákat sajnos a gép nem rendezi </w:t>
+      </w:r>
+      <w:proofErr w:type="gramStart"/>
+      <w:r>
+        <w:t>automatikusan</w:t>
+      </w:r>
+      <w:proofErr w:type="gramEnd"/>
+      <w:r>
+        <w:t xml:space="preserve"> ABC sorrendben, ezt minden új cél felvételekor kézzel kell megadni. Illetve azt is, hogy a cél főképernyőjén (Main) megjelenjen-e vagy csak tallózás, a megfelelő betű lenyomása után.</w:t>
       </w:r>
     </w:p>
     <w:sectPr>
@@ -8312,7 +8980,7 @@
 </file>
 
 <file path=word/numbering.xml><?xml version="1.0" encoding="utf-8"?>
-<w:numbering xmlns:wpc="http://schemas.microsoft.com/office/word/2010/wordprocessingCanvas" xmlns:cx="http://schemas.microsoft.com/office/drawing/2014/chartex" xmlns:cx1="http://schemas.microsoft.com/office/drawing/2015/9/8/chartex" xmlns:cx2="http://schemas.microsoft.com/office/drawing/2015/10/21/chartex" xmlns:cx3="http://schemas.microsoft.com/office/drawing/2016/5/9/chartex" xmlns:cx4="http://schemas.microsoft.com/office/drawing/2016/5/10/chartex" xmlns:cx5="http://schemas.microsoft.com/office/drawing/2016/5/11/chartex" xmlns:cx6="http://schemas.microsoft.com/office/drawing/2016/5/12/chartex" xmlns:cx7="http://schemas.microsoft.com/office/drawing/2016/5/13/chartex" xmlns:cx8="http://schemas.microsoft.com/office/drawing/2016/5/14/chartex" xmlns:mc="http://schemas.openxmlformats.org/markup-compatibility/2006" xmlns:aink="http://schemas.microsoft.com/office/drawing/2016/ink" xmlns:am3d="http://schemas.microsoft.com/office/drawing/2017/model3d" xmlns:o="urn:schemas-microsoft-com:office:office" xmlns:r="http://schemas.openxmlformats.org/officeDocument/2006/relationships" xmlns:m="http://schemas.openxmlformats.org/officeDocument/2006/math" xmlns:v="urn:schemas-microsoft-com:vml" xmlns:wp14="http://schemas.microsoft.com/office/word/2010/wordprocessingDrawing" xmlns:wp="http://schemas.openxmlformats.org/drawingml/2006/wordprocessingDrawing" xmlns:w10="urn:schemas-microsoft-com:office:word" xmlns:w="http://schemas.openxmlformats.org/wordprocessingml/2006/main" xmlns:w14="http://schemas.microsoft.com/office/word/2010/wordml" xmlns:w15="http://schemas.microsoft.com/office/word/2012/wordml" xmlns:w16cex="http://schemas.microsoft.com/office/word/2018/wordml/cex" xmlns:w16cid="http://schemas.microsoft.com/office/word/2016/wordml/cid" xmlns:w16="http://schemas.microsoft.com/office/word/2018/wordml" xmlns:w16sdtdh="http://schemas.microsoft.com/office/word/2020/wordml/sdtdatahash" xmlns:w16se="http://schemas.microsoft.com/office/word/2015/wordml/symex" xmlns:wpg="http://schemas.microsoft.com/office/word/2010/wordprocessingGroup" xmlns:wpi="http://schemas.microsoft.com/office/word/2010/wordprocessingInk" xmlns:wne="http://schemas.microsoft.com/office/word/2006/wordml" xmlns:wps="http://schemas.microsoft.com/office/word/2010/wordprocessingShape" mc:Ignorable="w14 w15 w16se w16cid w16 w16cex w16sdtdh wp14">
+<w:numbering xmlns:wpc="http://schemas.microsoft.com/office/word/2010/wordprocessingCanvas" xmlns:cx="http://schemas.microsoft.com/office/drawing/2014/chartex" xmlns:cx1="http://schemas.microsoft.com/office/drawing/2015/9/8/chartex" xmlns:mc="http://schemas.openxmlformats.org/markup-compatibility/2006" xmlns:o="urn:schemas-microsoft-com:office:office" xmlns:r="http://schemas.openxmlformats.org/officeDocument/2006/relationships" xmlns:m="http://schemas.openxmlformats.org/officeDocument/2006/math" xmlns:v="urn:schemas-microsoft-com:vml" xmlns:wp14="http://schemas.microsoft.com/office/word/2010/wordprocessingDrawing" xmlns:wp="http://schemas.openxmlformats.org/drawingml/2006/wordprocessingDrawing" xmlns:w10="urn:schemas-microsoft-com:office:word" xmlns:w="http://schemas.openxmlformats.org/wordprocessingml/2006/main" xmlns:w14="http://schemas.microsoft.com/office/word/2010/wordml" xmlns:w15="http://schemas.microsoft.com/office/word/2012/wordml" xmlns:w16se="http://schemas.microsoft.com/office/word/2015/wordml/symex" xmlns:wpg="http://schemas.microsoft.com/office/word/2010/wordprocessingGroup" xmlns:wpi="http://schemas.microsoft.com/office/word/2010/wordprocessingInk" xmlns:wne="http://schemas.microsoft.com/office/word/2006/wordml" xmlns:wps="http://schemas.microsoft.com/office/word/2010/wordprocessingShape" mc:Ignorable="w14 w15 w16se wp14">
   <w:abstractNum w:abstractNumId="0" w15:restartNumberingAfterBreak="0">
     <w:nsid w:val="00B255FD"/>
     <w:multiLevelType w:val="hybridMultilevel"/>
@@ -10144,7 +10812,7 @@
 </file>
 
 <file path=word/styles.xml><?xml version="1.0" encoding="utf-8"?>
-<w:styles xmlns:mc="http://schemas.openxmlformats.org/markup-compatibility/2006" xmlns:r="http://schemas.openxmlformats.org/officeDocument/2006/relationships" xmlns:w="http://schemas.openxmlformats.org/wordprocessingml/2006/main" xmlns:w14="http://schemas.microsoft.com/office/word/2010/wordml" xmlns:w15="http://schemas.microsoft.com/office/word/2012/wordml" xmlns:w16cex="http://schemas.microsoft.com/office/word/2018/wordml/cex" xmlns:w16cid="http://schemas.microsoft.com/office/word/2016/wordml/cid" xmlns:w16="http://schemas.microsoft.com/office/word/2018/wordml" xmlns:w16sdtdh="http://schemas.microsoft.com/office/word/2020/wordml/sdtdatahash" xmlns:w16se="http://schemas.microsoft.com/office/word/2015/wordml/symex" mc:Ignorable="w14 w15 w16se w16cid w16 w16cex w16sdtdh">
+<w:styles xmlns:mc="http://schemas.openxmlformats.org/markup-compatibility/2006" xmlns:r="http://schemas.openxmlformats.org/officeDocument/2006/relationships" xmlns:w="http://schemas.openxmlformats.org/wordprocessingml/2006/main" xmlns:w14="http://schemas.microsoft.com/office/word/2010/wordml" xmlns:w15="http://schemas.microsoft.com/office/word/2012/wordml" xmlns:w16se="http://schemas.microsoft.com/office/word/2015/wordml/symex" mc:Ignorable="w14 w15 w16se">
   <w:docDefaults>
     <w:rPrDefault>
       <w:rPr>
@@ -10160,7 +10828,7 @@
       </w:pPr>
     </w:pPrDefault>
   </w:docDefaults>
-  <w:latentStyles w:defLockedState="0" w:defUIPriority="99" w:defSemiHidden="0" w:defUnhideWhenUsed="0" w:defQFormat="0" w:count="376">
+  <w:latentStyles w:defLockedState="0" w:defUIPriority="99" w:defSemiHidden="0" w:defUnhideWhenUsed="0" w:defQFormat="0" w:count="371">
     <w:lsdException w:name="Normal" w:uiPriority="0" w:qFormat="1"/>
     <w:lsdException w:name="heading 1" w:uiPriority="9" w:qFormat="1"/>
     <w:lsdException w:name="heading 2" w:semiHidden="1" w:uiPriority="9" w:unhideWhenUsed="1" w:qFormat="1"/>
@@ -10532,11 +11200,6 @@
     <w:lsdException w:name="List Table 5 Dark Accent 6" w:uiPriority="50"/>
     <w:lsdException w:name="List Table 6 Colorful Accent 6" w:uiPriority="51"/>
     <w:lsdException w:name="List Table 7 Colorful Accent 6" w:uiPriority="52"/>
-    <w:lsdException w:name="Mention" w:semiHidden="1" w:unhideWhenUsed="1"/>
-    <w:lsdException w:name="Smart Hyperlink" w:semiHidden="1" w:unhideWhenUsed="1"/>
-    <w:lsdException w:name="Hashtag" w:semiHidden="1" w:unhideWhenUsed="1"/>
-    <w:lsdException w:name="Unresolved Mention" w:semiHidden="1" w:unhideWhenUsed="1"/>
-    <w:lsdException w:name="Smart Link" w:semiHidden="1" w:unhideWhenUsed="1"/>
   </w:latentStyles>
   <w:style w:type="paragraph" w:default="1" w:styleId="Norml">
     <w:name w:val="Normal"/>
@@ -10792,6 +11455,7 @@
   <w:style w:type="character" w:default="1" w:styleId="Bekezdsalapbettpusa">
     <w:name w:val="Default Paragraph Font"/>
     <w:uiPriority w:val="1"/>
+    <w:semiHidden/>
     <w:unhideWhenUsed/>
   </w:style>
   <w:style w:type="table" w:default="1" w:styleId="Normltblzat">

</xml_diff>

<commit_message>
Órai munka (Redudancia fejlesztése) + Dokumentáció
</commit_message>
<xml_diff>
--- a/Dokumentáció - Tervezet (nem teljes).docx
+++ b/Dokumentáció - Tervezet (nem teljes).docx
@@ -801,10 +801,81 @@
       </w:pPr>
       <w:r>
         <w:lastRenderedPageBreak/>
+        <w:t>Az infrastruktúra felépítése:</w:t>
+      </w:r>
+    </w:p>
+    <w:p>
+      <w:r>
+        <w:t xml:space="preserve">A munkaremekünk egy webshop teljes </w:t>
+      </w:r>
+      <w:proofErr w:type="spellStart"/>
+      <w:r>
+        <w:t>redudáns</w:t>
+      </w:r>
+      <w:proofErr w:type="spellEnd"/>
+      <w:r>
+        <w:t xml:space="preserve"> hálózati rendszerét dokumentálja. A webshopot üzemeltető cégünk egy viszonylag kis hálózattal rendelkezik és </w:t>
+      </w:r>
+      <w:proofErr w:type="spellStart"/>
+      <w:r>
+        <w:t>niformatikai</w:t>
+      </w:r>
+      <w:proofErr w:type="spellEnd"/>
+      <w:r>
+        <w:t xml:space="preserve"> környezete megfelel a vizsga előírt pontjainak. A vállalkozásunk három darab telephelyből áll, melyek a következők:</w:t>
+      </w:r>
+    </w:p>
+    <w:p>
+      <w:pPr>
+        <w:pStyle w:val="Listaszerbekezds"/>
+        <w:numPr>
+          <w:ilvl w:val="0"/>
+          <w:numId w:val="17"/>
+        </w:numPr>
+      </w:pPr>
+      <w:r>
+        <w:t>A központ</w:t>
+      </w:r>
+    </w:p>
+    <w:p>
+      <w:pPr>
+        <w:pStyle w:val="Listaszerbekezds"/>
+        <w:numPr>
+          <w:ilvl w:val="0"/>
+          <w:numId w:val="17"/>
+        </w:numPr>
+      </w:pPr>
+      <w:r>
+        <w:t>Ügyfélszolgálat</w:t>
+      </w:r>
+    </w:p>
+    <w:p>
+      <w:pPr>
+        <w:pStyle w:val="Listaszerbekezds"/>
+        <w:numPr>
+          <w:ilvl w:val="0"/>
+          <w:numId w:val="17"/>
+        </w:numPr>
+      </w:pPr>
+      <w:r>
+        <w:t>Logisztika</w:t>
+      </w:r>
+    </w:p>
+    <w:p>
+      <w:pPr>
+        <w:pStyle w:val="Cmsor1"/>
+      </w:pPr>
+      <w:r>
         <w:t>A</w:t>
       </w:r>
       <w:r>
-        <w:t xml:space="preserve"> Webshopunk adminisztrációs épület</w:t>
+        <w:t xml:space="preserve"> Webshopunk </w:t>
+      </w:r>
+      <w:r>
+        <w:t>központi</w:t>
+      </w:r>
+      <w:r>
+        <w:t xml:space="preserve"> épület</w:t>
       </w:r>
       <w:r>
         <w:t xml:space="preserve"> hálózat</w:t>
@@ -817,43 +888,6 @@
       <w:pPr>
         <w:ind w:right="8"/>
       </w:pPr>
-      <w:r>
-        <w:drawing>
-          <wp:inline distT="0" distB="0" distL="0" distR="0" wp14:anchorId="6430375D" wp14:editId="2A2EE30A">
-            <wp:extent cx="6118860" cy="4352290"/>
-            <wp:effectExtent l="0" t="0" r="0" b="0"/>
-            <wp:docPr id="1" name="Kép 1"/>
-            <wp:cNvGraphicFramePr>
-              <a:graphicFrameLocks xmlns:a="http://schemas.openxmlformats.org/drawingml/2006/main" noChangeAspect="1"/>
-            </wp:cNvGraphicFramePr>
-            <a:graphic xmlns:a="http://schemas.openxmlformats.org/drawingml/2006/main">
-              <a:graphicData uri="http://schemas.openxmlformats.org/drawingml/2006/picture">
-                <pic:pic xmlns:pic="http://schemas.openxmlformats.org/drawingml/2006/picture">
-                  <pic:nvPicPr>
-                    <pic:cNvPr id="1" name=""/>
-                    <pic:cNvPicPr/>
-                  </pic:nvPicPr>
-                  <pic:blipFill>
-                    <a:blip r:embed="rId5"/>
-                    <a:stretch>
-                      <a:fillRect/>
-                    </a:stretch>
-                  </pic:blipFill>
-                  <pic:spPr>
-                    <a:xfrm>
-                      <a:off x="0" y="0"/>
-                      <a:ext cx="6118860" cy="4352290"/>
-                    </a:xfrm>
-                    <a:prstGeom prst="rect">
-                      <a:avLst/>
-                    </a:prstGeom>
-                  </pic:spPr>
-                </pic:pic>
-              </a:graphicData>
-            </a:graphic>
-          </wp:inline>
-        </w:drawing>
-      </w:r>
     </w:p>
     <w:p>
       <w:pPr>
@@ -941,19 +975,7 @@
               <w:rPr>
                 <w:b/>
               </w:rPr>
-              <w:t>Router_A</w:t>
-            </w:r>
-            <w:r>
-              <w:rPr>
-                <w:b/>
-              </w:rPr>
-              <w:t>d</w:t>
-            </w:r>
-            <w:r>
-              <w:rPr>
-                <w:b/>
-              </w:rPr>
-              <w:t>min_Main</w:t>
+              <w:t>Admin_Router</w:t>
             </w:r>
             <w:proofErr w:type="spellEnd"/>
             <w:r>
@@ -984,6 +1006,13 @@
               </w:rPr>
               <w:t>s0/0/0: 10.204.0.2</w:t>
             </w:r>
+            <w:r>
+              <w:rPr>
+                <w:color w:val="auto"/>
+                <w:szCs w:val="24"/>
+              </w:rPr>
+              <w:t>;</w:t>
+            </w:r>
           </w:p>
           <w:p>
             <w:pPr>
@@ -1000,6 +1029,52 @@
                 <w:szCs w:val="24"/>
               </w:rPr>
               <w:t>s0/0/1: 10.204.40.1</w:t>
+            </w:r>
+            <w:r>
+              <w:rPr>
+                <w:color w:val="auto"/>
+                <w:szCs w:val="24"/>
+              </w:rPr>
+              <w:t>;</w:t>
+            </w:r>
+          </w:p>
+          <w:p>
+            <w:pPr>
+              <w:spacing w:after="0" w:line="259" w:lineRule="auto"/>
+              <w:ind w:left="0" w:firstLine="0"/>
+              <w:jc w:val="both"/>
+              <w:rPr>
+                <w:color w:val="auto"/>
+                <w:szCs w:val="24"/>
+              </w:rPr>
+            </w:pPr>
+            <w:r>
+              <w:rPr>
+                <w:color w:val="auto"/>
+                <w:szCs w:val="24"/>
+              </w:rPr>
+              <w:t>gi0/1:</w:t>
+            </w:r>
+            <w:r>
+              <w:rPr>
+                <w:color w:val="auto"/>
+                <w:szCs w:val="24"/>
+              </w:rPr>
+              <w:t xml:space="preserve"> </w:t>
+            </w:r>
+            <w:r>
+              <w:rPr>
+                <w:color w:val="auto"/>
+                <w:szCs w:val="24"/>
+              </w:rPr>
+              <w:t>10.204.1.1</w:t>
+            </w:r>
+            <w:r>
+              <w:rPr>
+                <w:color w:val="auto"/>
+                <w:szCs w:val="24"/>
+              </w:rPr>
+              <w:t>;</w:t>
             </w:r>
           </w:p>
           <w:p>
@@ -1010,10 +1085,385 @@
             </w:pPr>
             <w:r>
               <w:rPr>
+                <w:szCs w:val="24"/>
+              </w:rPr>
+              <w:t>gi0/1.10: 192.168.0.1</w:t>
+            </w:r>
+            <w:r>
+              <w:rPr>
+                <w:szCs w:val="24"/>
+              </w:rPr>
+              <w:t>;</w:t>
+            </w:r>
+          </w:p>
+        </w:tc>
+      </w:tr>
+      <w:tr>
+        <w:trPr>
+          <w:trHeight w:val="276"/>
+        </w:trPr>
+        <w:tc>
+          <w:tcPr>
+            <w:tcW w:w="1401" w:type="pct"/>
+          </w:tcPr>
+          <w:p>
+            <w:pPr>
+              <w:spacing w:after="0" w:line="259" w:lineRule="auto"/>
+              <w:ind w:left="0" w:firstLine="0"/>
+              <w:rPr>
+                <w:b/>
+              </w:rPr>
+            </w:pPr>
+            <w:proofErr w:type="spellStart"/>
+            <w:r>
+              <w:rPr>
+                <w:b/>
+              </w:rPr>
+              <w:t>AdminASA</w:t>
+            </w:r>
+            <w:proofErr w:type="spellEnd"/>
+            <w:r>
+              <w:rPr>
+                <w:b/>
+              </w:rPr>
+              <w:t>:</w:t>
+            </w:r>
+          </w:p>
+        </w:tc>
+        <w:tc>
+          <w:tcPr>
+            <w:tcW w:w="3599" w:type="pct"/>
+          </w:tcPr>
+          <w:p>
+            <w:pPr>
+              <w:spacing w:after="0"/>
+              <w:ind w:left="0" w:firstLine="0"/>
+              <w:rPr>
                 <w:color w:val="auto"/>
                 <w:szCs w:val="24"/>
               </w:rPr>
-              <w:t>gi0/1:10.204.1.1</w:t>
+            </w:pPr>
+            <w:r>
+              <w:rPr>
+                <w:color w:val="auto"/>
+                <w:szCs w:val="24"/>
+              </w:rPr>
+              <w:t>gi1/1: (</w:t>
+            </w:r>
+            <w:proofErr w:type="spellStart"/>
+            <w:r>
+              <w:rPr>
+                <w:color w:val="auto"/>
+                <w:szCs w:val="24"/>
+              </w:rPr>
+              <w:t>Admin_Router</w:t>
+            </w:r>
+            <w:proofErr w:type="spellEnd"/>
+            <w:r>
+              <w:rPr>
+                <w:color w:val="auto"/>
+                <w:szCs w:val="24"/>
+              </w:rPr>
+              <w:t>)</w:t>
+            </w:r>
+            <w:r>
+              <w:rPr>
+                <w:color w:val="auto"/>
+                <w:szCs w:val="24"/>
+              </w:rPr>
+              <w:t>;</w:t>
+            </w:r>
+          </w:p>
+          <w:p>
+            <w:pPr>
+              <w:spacing w:after="0"/>
+              <w:ind w:left="0" w:firstLine="0"/>
+              <w:rPr>
+                <w:color w:val="auto"/>
+                <w:szCs w:val="24"/>
+              </w:rPr>
+            </w:pPr>
+            <w:r>
+              <w:rPr>
+                <w:color w:val="auto"/>
+                <w:szCs w:val="24"/>
+              </w:rPr>
+              <w:t>gi1/2: (R1)</w:t>
+            </w:r>
+            <w:r>
+              <w:rPr>
+                <w:color w:val="auto"/>
+                <w:szCs w:val="24"/>
+              </w:rPr>
+              <w:t>,</w:t>
+            </w:r>
+          </w:p>
+          <w:p>
+            <w:pPr>
+              <w:spacing w:after="0"/>
+              <w:ind w:left="0" w:firstLine="0"/>
+              <w:rPr>
+                <w:color w:val="auto"/>
+                <w:szCs w:val="24"/>
+              </w:rPr>
+            </w:pPr>
+            <w:r>
+              <w:rPr>
+                <w:color w:val="auto"/>
+                <w:szCs w:val="24"/>
+              </w:rPr>
+              <w:t>gi1/3: (R2)</w:t>
+            </w:r>
+            <w:r>
+              <w:rPr>
+                <w:color w:val="auto"/>
+                <w:szCs w:val="24"/>
+              </w:rPr>
+              <w:t>;</w:t>
+            </w:r>
+          </w:p>
+        </w:tc>
+      </w:tr>
+      <w:tr>
+        <w:trPr>
+          <w:trHeight w:val="276"/>
+        </w:trPr>
+        <w:tc>
+          <w:tcPr>
+            <w:tcW w:w="1401" w:type="pct"/>
+          </w:tcPr>
+          <w:p>
+            <w:pPr>
+              <w:spacing w:after="0" w:line="259" w:lineRule="auto"/>
+              <w:ind w:left="0" w:firstLine="0"/>
+              <w:rPr>
+                <w:b/>
+              </w:rPr>
+            </w:pPr>
+            <w:r>
+              <w:rPr>
+                <w:b/>
+              </w:rPr>
+              <w:t>R1</w:t>
+            </w:r>
+            <w:r>
+              <w:rPr>
+                <w:b/>
+              </w:rPr>
+              <w:t>:</w:t>
+            </w:r>
+          </w:p>
+        </w:tc>
+        <w:tc>
+          <w:tcPr>
+            <w:tcW w:w="3599" w:type="pct"/>
+          </w:tcPr>
+          <w:p>
+            <w:pPr>
+              <w:spacing w:after="0"/>
+              <w:ind w:left="0" w:firstLine="0"/>
+              <w:rPr>
+                <w:color w:val="auto"/>
+                <w:szCs w:val="24"/>
+              </w:rPr>
+            </w:pPr>
+            <w:r>
+              <w:rPr>
+                <w:color w:val="auto"/>
+                <w:szCs w:val="24"/>
+              </w:rPr>
+              <w:t>gi0/0: (ASA)</w:t>
+            </w:r>
+            <w:r>
+              <w:rPr>
+                <w:color w:val="auto"/>
+                <w:szCs w:val="24"/>
+              </w:rPr>
+              <w:t>;</w:t>
+            </w:r>
+          </w:p>
+          <w:p>
+            <w:pPr>
+              <w:spacing w:after="0"/>
+              <w:ind w:left="0" w:firstLine="0"/>
+              <w:rPr>
+                <w:color w:val="auto"/>
+                <w:szCs w:val="24"/>
+              </w:rPr>
+            </w:pPr>
+            <w:r>
+              <w:rPr>
+                <w:color w:val="auto"/>
+                <w:szCs w:val="24"/>
+              </w:rPr>
+              <w:t>gi0/1: (SW1, gi0/1)</w:t>
+            </w:r>
+            <w:r>
+              <w:rPr>
+                <w:color w:val="auto"/>
+                <w:szCs w:val="24"/>
+              </w:rPr>
+              <w:t>;</w:t>
+            </w:r>
+          </w:p>
+          <w:p>
+            <w:pPr>
+              <w:spacing w:after="0"/>
+              <w:ind w:left="0" w:firstLine="0"/>
+              <w:rPr>
+                <w:color w:val="auto"/>
+                <w:szCs w:val="24"/>
+              </w:rPr>
+            </w:pPr>
+            <w:r>
+              <w:rPr>
+                <w:color w:val="auto"/>
+                <w:szCs w:val="24"/>
+              </w:rPr>
+              <w:t>gi0/2: (SW2, gi0/1)</w:t>
+            </w:r>
+            <w:r>
+              <w:rPr>
+                <w:color w:val="auto"/>
+                <w:szCs w:val="24"/>
+              </w:rPr>
+              <w:t>;</w:t>
+            </w:r>
+          </w:p>
+        </w:tc>
+      </w:tr>
+      <w:tr>
+        <w:trPr>
+          <w:trHeight w:val="276"/>
+        </w:trPr>
+        <w:tc>
+          <w:tcPr>
+            <w:tcW w:w="1401" w:type="pct"/>
+          </w:tcPr>
+          <w:p>
+            <w:pPr>
+              <w:spacing w:after="0" w:line="259" w:lineRule="auto"/>
+              <w:ind w:left="0" w:firstLine="0"/>
+              <w:rPr>
+                <w:b/>
+              </w:rPr>
+            </w:pPr>
+            <w:r>
+              <w:rPr>
+                <w:b/>
+              </w:rPr>
+              <w:t>R2</w:t>
+            </w:r>
+            <w:r>
+              <w:rPr>
+                <w:b/>
+              </w:rPr>
+              <w:t>:</w:t>
+            </w:r>
+          </w:p>
+        </w:tc>
+        <w:tc>
+          <w:tcPr>
+            <w:tcW w:w="3599" w:type="pct"/>
+          </w:tcPr>
+          <w:p>
+            <w:pPr>
+              <w:spacing w:after="0"/>
+              <w:ind w:left="0" w:firstLine="0"/>
+              <w:rPr>
+                <w:color w:val="auto"/>
+                <w:szCs w:val="24"/>
+              </w:rPr>
+            </w:pPr>
+            <w:r>
+              <w:rPr>
+                <w:color w:val="auto"/>
+                <w:szCs w:val="24"/>
+              </w:rPr>
+              <w:t>gi0/0: (ASA)</w:t>
+            </w:r>
+            <w:r>
+              <w:rPr>
+                <w:color w:val="auto"/>
+                <w:szCs w:val="24"/>
+              </w:rPr>
+              <w:t>;</w:t>
+            </w:r>
+          </w:p>
+          <w:p>
+            <w:pPr>
+              <w:spacing w:after="0"/>
+              <w:ind w:left="0" w:firstLine="0"/>
+              <w:rPr>
+                <w:color w:val="auto"/>
+                <w:szCs w:val="24"/>
+              </w:rPr>
+            </w:pPr>
+            <w:r>
+              <w:rPr>
+                <w:color w:val="auto"/>
+                <w:szCs w:val="24"/>
+              </w:rPr>
+              <w:t>gi0/1: (SW</w:t>
+            </w:r>
+            <w:r>
+              <w:rPr>
+                <w:color w:val="auto"/>
+                <w:szCs w:val="24"/>
+              </w:rPr>
+              <w:t>1, gi0/2</w:t>
+            </w:r>
+            <w:r>
+              <w:rPr>
+                <w:color w:val="auto"/>
+                <w:szCs w:val="24"/>
+              </w:rPr>
+              <w:t>)</w:t>
+            </w:r>
+            <w:r>
+              <w:rPr>
+                <w:color w:val="auto"/>
+                <w:szCs w:val="24"/>
+              </w:rPr>
+              <w:t>;</w:t>
+            </w:r>
+          </w:p>
+          <w:p>
+            <w:pPr>
+              <w:spacing w:after="0"/>
+              <w:ind w:left="0" w:firstLine="0"/>
+              <w:rPr>
+                <w:color w:val="auto"/>
+                <w:szCs w:val="24"/>
+              </w:rPr>
+            </w:pPr>
+            <w:r>
+              <w:rPr>
+                <w:color w:val="auto"/>
+                <w:szCs w:val="24"/>
+              </w:rPr>
+              <w:t>gi0/2: (SW</w:t>
+            </w:r>
+            <w:r>
+              <w:rPr>
+                <w:color w:val="auto"/>
+                <w:szCs w:val="24"/>
+              </w:rPr>
+              <w:t>2, gi0/2</w:t>
+            </w:r>
+            <w:r>
+              <w:rPr>
+                <w:color w:val="auto"/>
+                <w:szCs w:val="24"/>
+              </w:rPr>
+              <w:t>)</w:t>
+            </w:r>
+            <w:r>
+              <w:rPr>
+                <w:color w:val="auto"/>
+                <w:szCs w:val="24"/>
+              </w:rPr>
+              <w:t>;</w:t>
             </w:r>
           </w:p>
         </w:tc>
@@ -1035,7 +1485,19 @@
               <w:rPr>
                 <w:b/>
               </w:rPr>
-              <w:t>Admin_Switch_1</w:t>
+              <w:t>S</w:t>
+            </w:r>
+            <w:r>
+              <w:rPr>
+                <w:b/>
+              </w:rPr>
+              <w:t>W</w:t>
+            </w:r>
+            <w:r>
+              <w:rPr>
+                <w:b/>
+              </w:rPr>
+              <w:t>1</w:t>
             </w:r>
             <w:r>
               <w:t>:</w:t>
@@ -1052,13 +1514,8 @@
               <w:ind w:left="0" w:firstLine="0"/>
             </w:pPr>
             <w:r>
-              <w:t xml:space="preserve">fa0/1-4: VLAN 2, PO2: LACP – </w:t>
-            </w:r>
-            <w:proofErr w:type="spellStart"/>
-            <w:r>
-              <w:t>Active</w:t>
-            </w:r>
-            <w:proofErr w:type="spellEnd"/>
+              <w:t>gi0/1: (R1, gi0/1)</w:t>
+            </w:r>
             <w:r>
               <w:t>;</w:t>
             </w:r>
@@ -1069,6 +1526,41 @@
               <w:ind w:left="0" w:firstLine="0"/>
             </w:pPr>
             <w:r>
+              <w:t>gi0/2: (</w:t>
+            </w:r>
+            <w:r>
+              <w:t>R2, gi0/1</w:t>
+            </w:r>
+            <w:r>
+              <w:t>)</w:t>
+            </w:r>
+            <w:r>
+              <w:t>;</w:t>
+            </w:r>
+          </w:p>
+          <w:p>
+            <w:pPr>
+              <w:spacing w:after="0" w:line="259" w:lineRule="auto"/>
+              <w:ind w:left="0" w:firstLine="0"/>
+            </w:pPr>
+            <w:r>
+              <w:t xml:space="preserve">fa0/1-4: VLAN 2, PO2: LACP – </w:t>
+            </w:r>
+            <w:proofErr w:type="spellStart"/>
+            <w:r>
+              <w:t>Active</w:t>
+            </w:r>
+            <w:proofErr w:type="spellEnd"/>
+            <w:r>
+              <w:t>;</w:t>
+            </w:r>
+          </w:p>
+          <w:p>
+            <w:pPr>
+              <w:spacing w:after="0" w:line="259" w:lineRule="auto"/>
+              <w:ind w:left="0" w:firstLine="0"/>
+            </w:pPr>
+            <w:r>
               <w:t>VLAN 2: 10.204.1.</w:t>
             </w:r>
             <w:r>
@@ -1076,6 +1568,9 @@
             </w:r>
             <w:r>
               <w:t>/24</w:t>
+            </w:r>
+            <w:r>
+              <w:t>;</w:t>
             </w:r>
           </w:p>
         </w:tc>
@@ -1097,7 +1592,13 @@
               <w:rPr>
                 <w:b/>
               </w:rPr>
-              <w:t>Admin_Switch_2</w:t>
+              <w:t>SW</w:t>
+            </w:r>
+            <w:r>
+              <w:rPr>
+                <w:b/>
+              </w:rPr>
+              <w:t>2</w:t>
             </w:r>
             <w:r>
               <w:t>:</w:t>
@@ -1114,13 +1615,14 @@
               <w:ind w:left="0" w:firstLine="0"/>
             </w:pPr>
             <w:r>
-              <w:t xml:space="preserve">fa0/1-4: VLAN2, PO2: LACP – </w:t>
-            </w:r>
-            <w:proofErr w:type="spellStart"/>
-            <w:r>
-              <w:t>Passive</w:t>
-            </w:r>
-            <w:proofErr w:type="spellEnd"/>
+              <w:t>gi0/1: (</w:t>
+            </w:r>
+            <w:r>
+              <w:t>R1, gi0/2</w:t>
+            </w:r>
+            <w:r>
+              <w:t>)</w:t>
+            </w:r>
             <w:r>
               <w:t>;</w:t>
             </w:r>
@@ -1131,10 +1633,76 @@
               <w:ind w:left="0" w:firstLine="0"/>
             </w:pPr>
             <w:r>
+              <w:t>gi0/2: (R2, gi0/2)</w:t>
+            </w:r>
+            <w:r>
+              <w:t>;</w:t>
+            </w:r>
+          </w:p>
+          <w:p>
+            <w:pPr>
+              <w:spacing w:after="0" w:line="259" w:lineRule="auto"/>
+              <w:ind w:left="0" w:firstLine="0"/>
+            </w:pPr>
+            <w:r>
+              <w:t xml:space="preserve">fa0/1-4: VLAN2, PO2: LACP – </w:t>
+            </w:r>
+            <w:proofErr w:type="spellStart"/>
+            <w:r>
+              <w:t>Passive</w:t>
+            </w:r>
+            <w:proofErr w:type="spellEnd"/>
+            <w:r>
+              <w:t>;</w:t>
+            </w:r>
+          </w:p>
+          <w:p>
+            <w:pPr>
+              <w:spacing w:after="0" w:line="259" w:lineRule="auto"/>
+              <w:ind w:left="0" w:firstLine="0"/>
+            </w:pPr>
+            <w:r>
               <w:t>VLAN 2: 10.204.1.3</w:t>
             </w:r>
             <w:r>
               <w:t>/24</w:t>
+            </w:r>
+            <w:r>
+              <w:t>;</w:t>
+            </w:r>
+          </w:p>
+          <w:p>
+            <w:pPr>
+              <w:spacing w:after="0" w:line="259" w:lineRule="auto"/>
+              <w:ind w:left="0" w:firstLine="0"/>
+            </w:pPr>
+            <w:r>
+              <w:t>fa0/23: (</w:t>
+            </w:r>
+            <w:proofErr w:type="spellStart"/>
+            <w:r>
+              <w:t>WIN_Server</w:t>
+            </w:r>
+            <w:proofErr w:type="spellEnd"/>
+            <w:r>
+              <w:t>);</w:t>
+            </w:r>
+          </w:p>
+          <w:p>
+            <w:pPr>
+              <w:spacing w:after="0" w:line="259" w:lineRule="auto"/>
+              <w:ind w:left="0" w:firstLine="0"/>
+            </w:pPr>
+            <w:r>
+              <w:t>fa0/24: (</w:t>
+            </w:r>
+            <w:proofErr w:type="spellStart"/>
+            <w:r>
+              <w:t>LINUX_Server</w:t>
+            </w:r>
+            <w:proofErr w:type="spellEnd"/>
+            <w:r>
+              <w:t>);</w:t>
             </w:r>
           </w:p>
         </w:tc>
@@ -1177,6 +1745,9 @@
             <w:r>
               <w:t>192.168.1.1</w:t>
             </w:r>
+            <w:r>
+              <w:t>;</w:t>
+            </w:r>
           </w:p>
         </w:tc>
       </w:tr>
@@ -1224,6 +1795,71 @@
             <w:r>
               <w:t>10.204.1.4</w:t>
             </w:r>
+            <w:r>
+              <w:t>;</w:t>
+            </w:r>
+          </w:p>
+        </w:tc>
+      </w:tr>
+      <w:tr>
+        <w:trPr>
+          <w:trHeight w:val="271"/>
+        </w:trPr>
+        <w:tc>
+          <w:tcPr>
+            <w:tcW w:w="1401" w:type="pct"/>
+          </w:tcPr>
+          <w:p>
+            <w:pPr>
+              <w:spacing w:after="0" w:line="259" w:lineRule="auto"/>
+              <w:ind w:left="0" w:firstLine="0"/>
+              <w:rPr>
+                <w:b/>
+              </w:rPr>
+            </w:pPr>
+            <w:proofErr w:type="spellStart"/>
+            <w:r>
+              <w:rPr>
+                <w:b/>
+              </w:rPr>
+              <w:t>L</w:t>
+            </w:r>
+            <w:r>
+              <w:rPr>
+                <w:b/>
+              </w:rPr>
+              <w:t>INUX</w:t>
+            </w:r>
+            <w:r>
+              <w:rPr>
+                <w:b/>
+              </w:rPr>
+              <w:t>_Server</w:t>
+            </w:r>
+            <w:proofErr w:type="spellEnd"/>
+            <w:r>
+              <w:rPr>
+                <w:b/>
+              </w:rPr>
+              <w:t>:</w:t>
+            </w:r>
+          </w:p>
+        </w:tc>
+        <w:tc>
+          <w:tcPr>
+            <w:tcW w:w="3599" w:type="pct"/>
+          </w:tcPr>
+          <w:p>
+            <w:pPr>
+              <w:spacing w:after="0" w:line="259" w:lineRule="auto"/>
+              <w:ind w:left="0" w:firstLine="0"/>
+            </w:pPr>
+            <w:r>
+              <w:t>10.204.70.1</w:t>
+            </w:r>
+            <w:r>
+              <w:t>;</w:t>
+            </w:r>
           </w:p>
         </w:tc>
       </w:tr>
@@ -2314,6 +2950,119 @@
     </w:lvl>
   </w:abstractNum>
   <w:abstractNum w:abstractNumId="9" w15:restartNumberingAfterBreak="0">
+    <w:nsid w:val="378E00A3"/>
+    <w:multiLevelType w:val="hybridMultilevel"/>
+    <w:tmpl w:val="315E6C30"/>
+    <w:lvl w:ilvl="0" w:tplc="040E0001">
+      <w:start w:val="1"/>
+      <w:numFmt w:val="bullet"/>
+      <w:lvlText w:val=""/>
+      <w:lvlJc w:val="left"/>
+      <w:pPr>
+        <w:ind w:left="780" w:hanging="360"/>
+      </w:pPr>
+      <w:rPr>
+        <w:rFonts w:ascii="Symbol" w:hAnsi="Symbol" w:hint="default"/>
+      </w:rPr>
+    </w:lvl>
+    <w:lvl w:ilvl="1" w:tplc="040E0003" w:tentative="1">
+      <w:start w:val="1"/>
+      <w:numFmt w:val="bullet"/>
+      <w:lvlText w:val="o"/>
+      <w:lvlJc w:val="left"/>
+      <w:pPr>
+        <w:ind w:left="1500" w:hanging="360"/>
+      </w:pPr>
+      <w:rPr>
+        <w:rFonts w:ascii="Courier New" w:hAnsi="Courier New" w:cs="Courier New" w:hint="default"/>
+      </w:rPr>
+    </w:lvl>
+    <w:lvl w:ilvl="2" w:tplc="040E0005" w:tentative="1">
+      <w:start w:val="1"/>
+      <w:numFmt w:val="bullet"/>
+      <w:lvlText w:val=""/>
+      <w:lvlJc w:val="left"/>
+      <w:pPr>
+        <w:ind w:left="2220" w:hanging="360"/>
+      </w:pPr>
+      <w:rPr>
+        <w:rFonts w:ascii="Wingdings" w:hAnsi="Wingdings" w:hint="default"/>
+      </w:rPr>
+    </w:lvl>
+    <w:lvl w:ilvl="3" w:tplc="040E0001" w:tentative="1">
+      <w:start w:val="1"/>
+      <w:numFmt w:val="bullet"/>
+      <w:lvlText w:val=""/>
+      <w:lvlJc w:val="left"/>
+      <w:pPr>
+        <w:ind w:left="2940" w:hanging="360"/>
+      </w:pPr>
+      <w:rPr>
+        <w:rFonts w:ascii="Symbol" w:hAnsi="Symbol" w:hint="default"/>
+      </w:rPr>
+    </w:lvl>
+    <w:lvl w:ilvl="4" w:tplc="040E0003" w:tentative="1">
+      <w:start w:val="1"/>
+      <w:numFmt w:val="bullet"/>
+      <w:lvlText w:val="o"/>
+      <w:lvlJc w:val="left"/>
+      <w:pPr>
+        <w:ind w:left="3660" w:hanging="360"/>
+      </w:pPr>
+      <w:rPr>
+        <w:rFonts w:ascii="Courier New" w:hAnsi="Courier New" w:cs="Courier New" w:hint="default"/>
+      </w:rPr>
+    </w:lvl>
+    <w:lvl w:ilvl="5" w:tplc="040E0005" w:tentative="1">
+      <w:start w:val="1"/>
+      <w:numFmt w:val="bullet"/>
+      <w:lvlText w:val=""/>
+      <w:lvlJc w:val="left"/>
+      <w:pPr>
+        <w:ind w:left="4380" w:hanging="360"/>
+      </w:pPr>
+      <w:rPr>
+        <w:rFonts w:ascii="Wingdings" w:hAnsi="Wingdings" w:hint="default"/>
+      </w:rPr>
+    </w:lvl>
+    <w:lvl w:ilvl="6" w:tplc="040E0001" w:tentative="1">
+      <w:start w:val="1"/>
+      <w:numFmt w:val="bullet"/>
+      <w:lvlText w:val=""/>
+      <w:lvlJc w:val="left"/>
+      <w:pPr>
+        <w:ind w:left="5100" w:hanging="360"/>
+      </w:pPr>
+      <w:rPr>
+        <w:rFonts w:ascii="Symbol" w:hAnsi="Symbol" w:hint="default"/>
+      </w:rPr>
+    </w:lvl>
+    <w:lvl w:ilvl="7" w:tplc="040E0003" w:tentative="1">
+      <w:start w:val="1"/>
+      <w:numFmt w:val="bullet"/>
+      <w:lvlText w:val="o"/>
+      <w:lvlJc w:val="left"/>
+      <w:pPr>
+        <w:ind w:left="5820" w:hanging="360"/>
+      </w:pPr>
+      <w:rPr>
+        <w:rFonts w:ascii="Courier New" w:hAnsi="Courier New" w:cs="Courier New" w:hint="default"/>
+      </w:rPr>
+    </w:lvl>
+    <w:lvl w:ilvl="8" w:tplc="040E0005" w:tentative="1">
+      <w:start w:val="1"/>
+      <w:numFmt w:val="bullet"/>
+      <w:lvlText w:val=""/>
+      <w:lvlJc w:val="left"/>
+      <w:pPr>
+        <w:ind w:left="6540" w:hanging="360"/>
+      </w:pPr>
+      <w:rPr>
+        <w:rFonts w:ascii="Wingdings" w:hAnsi="Wingdings" w:hint="default"/>
+      </w:rPr>
+    </w:lvl>
+  </w:abstractNum>
+  <w:abstractNum w:abstractNumId="10" w15:restartNumberingAfterBreak="0">
     <w:nsid w:val="3E311411"/>
     <w:multiLevelType w:val="multilevel"/>
     <w:tmpl w:val="040E001F"/>
@@ -2399,7 +3148,7 @@
       </w:pPr>
     </w:lvl>
   </w:abstractNum>
-  <w:abstractNum w:abstractNumId="10" w15:restartNumberingAfterBreak="0">
+  <w:abstractNum w:abstractNumId="11" w15:restartNumberingAfterBreak="0">
     <w:nsid w:val="3E4D4A47"/>
     <w:multiLevelType w:val="hybridMultilevel"/>
     <w:tmpl w:val="8902A37E"/>
@@ -2512,7 +3261,7 @@
       </w:rPr>
     </w:lvl>
   </w:abstractNum>
-  <w:abstractNum w:abstractNumId="11" w15:restartNumberingAfterBreak="0">
+  <w:abstractNum w:abstractNumId="12" w15:restartNumberingAfterBreak="0">
     <w:nsid w:val="520D08DF"/>
     <w:multiLevelType w:val="multilevel"/>
     <w:tmpl w:val="040E001F"/>
@@ -2598,7 +3347,7 @@
       </w:pPr>
     </w:lvl>
   </w:abstractNum>
-  <w:abstractNum w:abstractNumId="12" w15:restartNumberingAfterBreak="0">
+  <w:abstractNum w:abstractNumId="13" w15:restartNumberingAfterBreak="0">
     <w:nsid w:val="6C071139"/>
     <w:multiLevelType w:val="hybridMultilevel"/>
     <w:tmpl w:val="CA3A875C"/>
@@ -2711,7 +3460,7 @@
       </w:rPr>
     </w:lvl>
   </w:abstractNum>
-  <w:abstractNum w:abstractNumId="13" w15:restartNumberingAfterBreak="0">
+  <w:abstractNum w:abstractNumId="14" w15:restartNumberingAfterBreak="0">
     <w:nsid w:val="707F0ACB"/>
     <w:multiLevelType w:val="hybridMultilevel"/>
     <w:tmpl w:val="34006146"/>
@@ -2824,7 +3573,7 @@
       </w:rPr>
     </w:lvl>
   </w:abstractNum>
-  <w:abstractNum w:abstractNumId="14" w15:restartNumberingAfterBreak="0">
+  <w:abstractNum w:abstractNumId="15" w15:restartNumberingAfterBreak="0">
     <w:nsid w:val="72D938B7"/>
     <w:multiLevelType w:val="hybridMultilevel"/>
     <w:tmpl w:val="12E2B7B2"/>
@@ -2937,7 +3686,7 @@
       </w:rPr>
     </w:lvl>
   </w:abstractNum>
-  <w:abstractNum w:abstractNumId="15" w15:restartNumberingAfterBreak="0">
+  <w:abstractNum w:abstractNumId="16" w15:restartNumberingAfterBreak="0">
     <w:nsid w:val="7DF44A9A"/>
     <w:multiLevelType w:val="multilevel"/>
     <w:tmpl w:val="3B34BDCE"/>
@@ -3036,40 +3785,43 @@
     <w:abstractNumId w:val="2"/>
   </w:num>
   <w:num w:numId="5">
-    <w:abstractNumId w:val="13"/>
+    <w:abstractNumId w:val="14"/>
   </w:num>
   <w:num w:numId="6">
     <w:abstractNumId w:val="7"/>
   </w:num>
   <w:num w:numId="7">
-    <w:abstractNumId w:val="11"/>
+    <w:abstractNumId w:val="12"/>
   </w:num>
   <w:num w:numId="8">
-    <w:abstractNumId w:val="9"/>
+    <w:abstractNumId w:val="10"/>
   </w:num>
   <w:num w:numId="9">
     <w:abstractNumId w:val="3"/>
   </w:num>
   <w:num w:numId="10">
-    <w:abstractNumId w:val="15"/>
+    <w:abstractNumId w:val="16"/>
   </w:num>
   <w:num w:numId="11">
     <w:abstractNumId w:val="6"/>
   </w:num>
   <w:num w:numId="12">
-    <w:abstractNumId w:val="12"/>
+    <w:abstractNumId w:val="13"/>
   </w:num>
   <w:num w:numId="13">
     <w:abstractNumId w:val="1"/>
   </w:num>
   <w:num w:numId="14">
-    <w:abstractNumId w:val="10"/>
+    <w:abstractNumId w:val="11"/>
   </w:num>
   <w:num w:numId="15">
-    <w:abstractNumId w:val="14"/>
+    <w:abstractNumId w:val="15"/>
   </w:num>
   <w:num w:numId="16">
     <w:abstractNumId w:val="5"/>
+  </w:num>
+  <w:num w:numId="17">
+    <w:abstractNumId w:val="9"/>
   </w:num>
 </w:numbering>
 </file>
@@ -3197,6 +3949,7 @@
     <w:lsdException w:name="HTML Sample" w:semiHidden="1" w:unhideWhenUsed="1"/>
     <w:lsdException w:name="HTML Typewriter" w:semiHidden="1" w:unhideWhenUsed="1"/>
     <w:lsdException w:name="HTML Variable" w:semiHidden="1" w:unhideWhenUsed="1"/>
+    <w:lsdException w:name="Normal Table" w:semiHidden="1" w:unhideWhenUsed="1"/>
     <w:lsdException w:name="annotation subject" w:semiHidden="1" w:unhideWhenUsed="1"/>
     <w:lsdException w:name="No List" w:semiHidden="1" w:unhideWhenUsed="1"/>
     <w:lsdException w:name="Outline List 1" w:semiHidden="1" w:unhideWhenUsed="1"/>
@@ -3239,8 +3992,11 @@
     <w:lsdException w:name="Table Contemporary" w:semiHidden="1" w:unhideWhenUsed="1"/>
     <w:lsdException w:name="Table Elegant" w:semiHidden="1" w:unhideWhenUsed="1"/>
     <w:lsdException w:name="Table Professional" w:semiHidden="1" w:unhideWhenUsed="1"/>
+    <w:lsdException w:name="Table Subtle 1" w:semiHidden="1" w:unhideWhenUsed="1"/>
     <w:lsdException w:name="Table Subtle 2" w:semiHidden="1" w:unhideWhenUsed="1"/>
     <w:lsdException w:name="Table Web 1" w:semiHidden="1" w:unhideWhenUsed="1"/>
+    <w:lsdException w:name="Table Web 2" w:semiHidden="1" w:unhideWhenUsed="1"/>
+    <w:lsdException w:name="Table Web 3" w:semiHidden="1" w:unhideWhenUsed="1"/>
     <w:lsdException w:name="Balloon Text" w:semiHidden="1" w:unhideWhenUsed="1"/>
     <w:lsdException w:name="Table Grid" w:uiPriority="39"/>
     <w:lsdException w:name="Table Theme" w:semiHidden="1" w:unhideWhenUsed="1"/>

</xml_diff>